<commit_message>
Fix requirements and add Trazability
</commit_message>
<xml_diff>
--- a/analysis/Requirements.docx
+++ b/analysis/Requirements.docx
@@ -80,15 +80,27 @@
                 <w:szCs w:val="20"/>
               </w:rPr>
             </w:pPr>
-            <w:r>
-              <w:rPr>
-                <w:rFonts w:ascii="Arial" w:eastAsia="Arial" w:hAnsi="Arial" w:cs="Arial"/>
-                <w:color w:val="000000" w:themeColor="text1"/>
-                <w:sz w:val="20"/>
-                <w:szCs w:val="20"/>
-                <w:lang w:val="es-US"/>
-              </w:rPr>
-              <w:t xml:space="preserve">GreenSQA </w:t>
+            <w:proofErr w:type="spellStart"/>
+            <w:r>
+              <w:rPr>
+                <w:rFonts w:ascii="Arial" w:eastAsia="Arial" w:hAnsi="Arial" w:cs="Arial"/>
+                <w:color w:val="000000" w:themeColor="text1"/>
+                <w:sz w:val="20"/>
+                <w:szCs w:val="20"/>
+                <w:lang w:val="es-US"/>
+              </w:rPr>
+              <w:t>GreenSQA</w:t>
+            </w:r>
+            <w:proofErr w:type="spellEnd"/>
+            <w:r>
+              <w:rPr>
+                <w:rFonts w:ascii="Arial" w:eastAsia="Arial" w:hAnsi="Arial" w:cs="Arial"/>
+                <w:color w:val="000000" w:themeColor="text1"/>
+                <w:sz w:val="20"/>
+                <w:szCs w:val="20"/>
+                <w:lang w:val="es-US"/>
+              </w:rPr>
+              <w:t xml:space="preserve"> </w:t>
             </w:r>
           </w:p>
         </w:tc>
@@ -281,7 +293,23 @@
                 <w:color w:val="000000" w:themeColor="text1"/>
                 <w:lang w:val="es-US"/>
               </w:rPr>
-              <w:t>RF1: Consulta</w:t>
+              <w:t>RF</w:t>
+            </w:r>
+            <w:r>
+              <w:rPr>
+                <w:rFonts w:eastAsiaTheme="minorEastAsia"/>
+                <w:color w:val="000000" w:themeColor="text1"/>
+                <w:lang w:val="es-US"/>
+              </w:rPr>
+              <w:t>1</w:t>
+            </w:r>
+            <w:r>
+              <w:rPr>
+                <w:rFonts w:eastAsiaTheme="minorEastAsia"/>
+                <w:color w:val="000000" w:themeColor="text1"/>
+                <w:lang w:val="es-US"/>
+              </w:rPr>
+              <w:t>: Gestión de las etapas del proyecto</w:t>
             </w:r>
           </w:p>
           <w:p>
@@ -289,7 +317,6 @@
               <w:spacing w:after="0" w:line="257" w:lineRule="auto"/>
               <w:rPr>
                 <w:rFonts w:eastAsiaTheme="minorEastAsia"/>
-                <w:color w:val="000000" w:themeColor="text1"/>
                 <w:lang w:val="es-US"/>
               </w:rPr>
             </w:pPr>
@@ -299,7 +326,23 @@
                 <w:color w:val="000000" w:themeColor="text1"/>
                 <w:lang w:val="es-US"/>
               </w:rPr>
-              <w:t>RF2: Gestión de las etapas del proyecto</w:t>
+              <w:t>RF</w:t>
+            </w:r>
+            <w:r>
+              <w:rPr>
+                <w:rFonts w:eastAsiaTheme="minorEastAsia"/>
+                <w:color w:val="000000" w:themeColor="text1"/>
+                <w:lang w:val="es-US"/>
+              </w:rPr>
+              <w:t>2</w:t>
+            </w:r>
+            <w:r>
+              <w:rPr>
+                <w:rFonts w:eastAsiaTheme="minorEastAsia"/>
+                <w:color w:val="000000" w:themeColor="text1"/>
+                <w:lang w:val="es-US"/>
+              </w:rPr>
+              <w:t>: Culminación de una etapa del proyecto:</w:t>
             </w:r>
           </w:p>
           <w:p>
@@ -316,7 +359,23 @@
                 <w:color w:val="000000" w:themeColor="text1"/>
                 <w:lang w:val="es-US"/>
               </w:rPr>
-              <w:t>RF3: Culminación de una etapa del proyecto:</w:t>
+              <w:t>RF</w:t>
+            </w:r>
+            <w:r>
+              <w:rPr>
+                <w:rFonts w:eastAsiaTheme="minorEastAsia"/>
+                <w:color w:val="000000" w:themeColor="text1"/>
+                <w:lang w:val="es-US"/>
+              </w:rPr>
+              <w:t>3</w:t>
+            </w:r>
+            <w:r>
+              <w:rPr>
+                <w:rFonts w:eastAsiaTheme="minorEastAsia"/>
+                <w:color w:val="000000" w:themeColor="text1"/>
+                <w:lang w:val="es-US"/>
+              </w:rPr>
+              <w:t>: Registrar cápsulas de conocimiento:</w:t>
             </w:r>
           </w:p>
           <w:p>
@@ -333,7 +392,23 @@
                 <w:color w:val="000000" w:themeColor="text1"/>
                 <w:lang w:val="es-US"/>
               </w:rPr>
-              <w:t>RF4: Registrar cápsulas de conocimiento:</w:t>
+              <w:t>RF</w:t>
+            </w:r>
+            <w:r>
+              <w:rPr>
+                <w:rFonts w:eastAsiaTheme="minorEastAsia"/>
+                <w:color w:val="000000" w:themeColor="text1"/>
+                <w:lang w:val="es-US"/>
+              </w:rPr>
+              <w:t>4</w:t>
+            </w:r>
+            <w:r>
+              <w:rPr>
+                <w:rFonts w:eastAsiaTheme="minorEastAsia"/>
+                <w:color w:val="000000" w:themeColor="text1"/>
+                <w:lang w:val="es-US"/>
+              </w:rPr>
+              <w:t>: Aprobación de las cápsulas</w:t>
             </w:r>
           </w:p>
           <w:p>
@@ -350,7 +425,23 @@
                 <w:color w:val="000000" w:themeColor="text1"/>
                 <w:lang w:val="es-US"/>
               </w:rPr>
-              <w:t>RF5: Aprobación de las cápsulas</w:t>
+              <w:t>RF</w:t>
+            </w:r>
+            <w:r>
+              <w:rPr>
+                <w:rFonts w:eastAsiaTheme="minorEastAsia"/>
+                <w:color w:val="000000" w:themeColor="text1"/>
+                <w:lang w:val="es-US"/>
+              </w:rPr>
+              <w:t>5</w:t>
+            </w:r>
+            <w:r>
+              <w:rPr>
+                <w:rFonts w:eastAsiaTheme="minorEastAsia"/>
+                <w:color w:val="000000" w:themeColor="text1"/>
+                <w:lang w:val="es-US"/>
+              </w:rPr>
+              <w:t>: Publicación de las cápsulas a la organización</w:t>
             </w:r>
           </w:p>
           <w:p>
@@ -367,24 +458,23 @@
                 <w:color w:val="000000" w:themeColor="text1"/>
                 <w:lang w:val="es-US"/>
               </w:rPr>
-              <w:t>RF6: Publicación de las cápsulas a la organización</w:t>
-            </w:r>
-          </w:p>
-          <w:p>
-            <w:pPr>
-              <w:spacing w:after="0" w:line="257" w:lineRule="auto"/>
+              <w:t>RF</w:t>
+            </w:r>
+            <w:r>
               <w:rPr>
                 <w:rFonts w:eastAsiaTheme="minorEastAsia"/>
-                <w:lang w:val="es-US"/>
-              </w:rPr>
-            </w:pPr>
+                <w:color w:val="000000" w:themeColor="text1"/>
+                <w:lang w:val="es-US"/>
+              </w:rPr>
+              <w:t>6</w:t>
+            </w:r>
             <w:r>
               <w:rPr>
                 <w:rFonts w:eastAsiaTheme="minorEastAsia"/>
                 <w:color w:val="000000" w:themeColor="text1"/>
                 <w:lang w:val="es-US"/>
               </w:rPr>
-              <w:t>RF7: Consultar cápsulas de conocimiento</w:t>
+              <w:t>: Consultar cápsulas de conocimiento</w:t>
             </w:r>
           </w:p>
         </w:tc>
@@ -457,15 +547,27 @@
                 <w:lang w:val="es-US"/>
               </w:rPr>
             </w:pPr>
-            <w:r>
-              <w:rPr>
-                <w:rFonts w:ascii="Arial" w:eastAsia="Arial" w:hAnsi="Arial" w:cs="Arial"/>
-                <w:color w:val="000000" w:themeColor="text1"/>
-                <w:sz w:val="20"/>
-                <w:szCs w:val="20"/>
-                <w:lang w:val="es-US"/>
-              </w:rPr>
-              <w:t>GreenSQA crea proyectos de Aseguramiento de Calidad de Software y retiene el conocimiento de los empleados mediante la creación de cápsulas de conocimiento, que son textos verificados por el líder del proyecto y visibles para todos los empleados. También ofrecen una herramienta de software para la gestión y documentación de proyectos.</w:t>
+            <w:proofErr w:type="spellStart"/>
+            <w:r>
+              <w:rPr>
+                <w:rFonts w:ascii="Arial" w:eastAsia="Arial" w:hAnsi="Arial" w:cs="Arial"/>
+                <w:color w:val="000000" w:themeColor="text1"/>
+                <w:sz w:val="20"/>
+                <w:szCs w:val="20"/>
+                <w:lang w:val="es-US"/>
+              </w:rPr>
+              <w:t>GreenSQA</w:t>
+            </w:r>
+            <w:proofErr w:type="spellEnd"/>
+            <w:r>
+              <w:rPr>
+                <w:rFonts w:ascii="Arial" w:eastAsia="Arial" w:hAnsi="Arial" w:cs="Arial"/>
+                <w:color w:val="000000" w:themeColor="text1"/>
+                <w:sz w:val="20"/>
+                <w:szCs w:val="20"/>
+                <w:lang w:val="es-US"/>
+              </w:rPr>
+              <w:t xml:space="preserve"> crea proyectos de Aseguramiento de Calidad de Software y retiene el conocimiento de los empleados mediante la creación de cápsulas de conocimiento, que son textos verificados por el líder del proyecto y visibles para todos los empleados. También ofrecen una herramienta de software para la gestión y documentación de proyectos.</w:t>
             </w:r>
           </w:p>
         </w:tc>
@@ -990,6 +1092,7 @@
                 <w:szCs w:val="20"/>
               </w:rPr>
             </w:pPr>
+            <w:proofErr w:type="spellStart"/>
             <w:r>
               <w:rPr>
                 <w:rFonts w:ascii="Arial" w:eastAsia="Arial" w:hAnsi="Arial" w:cs="Arial"/>
@@ -1000,6 +1103,7 @@
               </w:rPr>
               <w:t>nameProject</w:t>
             </w:r>
+            <w:proofErr w:type="spellEnd"/>
           </w:p>
         </w:tc>
         <w:tc>
@@ -1118,6 +1222,7 @@
                 <w:lang w:val="es-US"/>
               </w:rPr>
             </w:pPr>
+            <w:proofErr w:type="spellStart"/>
             <w:r>
               <w:rPr>
                 <w:rFonts w:ascii="Arial" w:eastAsia="Arial" w:hAnsi="Arial" w:cs="Arial"/>
@@ -1128,6 +1233,7 @@
               </w:rPr>
               <w:t>nameClient</w:t>
             </w:r>
+            <w:proofErr w:type="spellEnd"/>
           </w:p>
         </w:tc>
         <w:tc>
@@ -1247,6 +1353,7 @@
                 <w:lang w:val="es-US"/>
               </w:rPr>
             </w:pPr>
+            <w:proofErr w:type="spellStart"/>
             <w:r>
               <w:rPr>
                 <w:rFonts w:ascii="Arial" w:eastAsia="Arial" w:hAnsi="Arial" w:cs="Arial"/>
@@ -1257,6 +1364,7 @@
               </w:rPr>
               <w:t>startingDate</w:t>
             </w:r>
+            <w:proofErr w:type="spellEnd"/>
           </w:p>
         </w:tc>
         <w:tc>
@@ -1287,6 +1395,7 @@
                 <w:lang w:val="es-US"/>
               </w:rPr>
             </w:pPr>
+            <w:proofErr w:type="spellStart"/>
             <w:r>
               <w:rPr>
                 <w:rFonts w:ascii="Arial" w:eastAsia="Arial" w:hAnsi="Arial" w:cs="Arial"/>
@@ -1297,6 +1406,7 @@
               </w:rPr>
               <w:t>GregorianCalendar</w:t>
             </w:r>
+            <w:proofErr w:type="spellEnd"/>
           </w:p>
         </w:tc>
         <w:tc>
@@ -1376,6 +1486,7 @@
                 <w:lang w:val="es-US"/>
               </w:rPr>
             </w:pPr>
+            <w:proofErr w:type="spellStart"/>
             <w:r>
               <w:rPr>
                 <w:rFonts w:ascii="Arial" w:eastAsia="Arial" w:hAnsi="Arial" w:cs="Arial"/>
@@ -1386,6 +1497,7 @@
               </w:rPr>
               <w:t>endingDate</w:t>
             </w:r>
+            <w:proofErr w:type="spellEnd"/>
           </w:p>
         </w:tc>
         <w:tc>
@@ -1416,6 +1528,7 @@
                 <w:lang w:val="es-US"/>
               </w:rPr>
             </w:pPr>
+            <w:proofErr w:type="spellStart"/>
             <w:r>
               <w:rPr>
                 <w:rFonts w:ascii="Arial" w:eastAsia="Arial" w:hAnsi="Arial" w:cs="Arial"/>
@@ -1426,6 +1539,7 @@
               </w:rPr>
               <w:t>GregorianCalendar</w:t>
             </w:r>
+            <w:proofErr w:type="spellEnd"/>
           </w:p>
         </w:tc>
         <w:tc>
@@ -1505,6 +1619,7 @@
                 <w:lang w:val="es-US"/>
               </w:rPr>
             </w:pPr>
+            <w:proofErr w:type="spellStart"/>
             <w:r>
               <w:rPr>
                 <w:rFonts w:ascii="Arial" w:eastAsia="Arial" w:hAnsi="Arial" w:cs="Arial"/>
@@ -1515,6 +1630,7 @@
               </w:rPr>
               <w:t>budget</w:t>
             </w:r>
+            <w:proofErr w:type="spellEnd"/>
           </w:p>
         </w:tc>
         <w:tc>
@@ -1545,6 +1661,7 @@
                 <w:lang w:val="es-US"/>
               </w:rPr>
             </w:pPr>
+            <w:proofErr w:type="spellStart"/>
             <w:r>
               <w:rPr>
                 <w:rFonts w:ascii="Arial" w:eastAsia="Arial" w:hAnsi="Arial" w:cs="Arial"/>
@@ -1555,6 +1672,7 @@
               </w:rPr>
               <w:t>Double</w:t>
             </w:r>
+            <w:proofErr w:type="spellEnd"/>
           </w:p>
         </w:tc>
         <w:tc>
@@ -1634,6 +1752,7 @@
                 <w:lang w:val="es-US"/>
               </w:rPr>
             </w:pPr>
+            <w:proofErr w:type="spellStart"/>
             <w:r>
               <w:rPr>
                 <w:rFonts w:ascii="Arial" w:eastAsia="Arial" w:hAnsi="Arial" w:cs="Arial"/>
@@ -1654,6 +1773,7 @@
               </w:rPr>
               <w:t>anagersName</w:t>
             </w:r>
+            <w:proofErr w:type="spellEnd"/>
           </w:p>
         </w:tc>
         <w:tc>
@@ -1684,15 +1804,27 @@
                 <w:lang w:val="es-US"/>
               </w:rPr>
             </w:pPr>
-            <w:r>
-              <w:rPr>
-                <w:rFonts w:ascii="Arial" w:eastAsia="Arial" w:hAnsi="Arial" w:cs="Arial"/>
-                <w:color w:val="000000" w:themeColor="text1"/>
-                <w:sz w:val="20"/>
-                <w:szCs w:val="20"/>
-                <w:lang w:val="es-US"/>
-              </w:rPr>
-              <w:t>String[]</w:t>
+            <w:proofErr w:type="gramStart"/>
+            <w:r>
+              <w:rPr>
+                <w:rFonts w:ascii="Arial" w:eastAsia="Arial" w:hAnsi="Arial" w:cs="Arial"/>
+                <w:color w:val="000000" w:themeColor="text1"/>
+                <w:sz w:val="20"/>
+                <w:szCs w:val="20"/>
+                <w:lang w:val="es-US"/>
+              </w:rPr>
+              <w:t>String[</w:t>
+            </w:r>
+            <w:proofErr w:type="gramEnd"/>
+            <w:r>
+              <w:rPr>
+                <w:rFonts w:ascii="Arial" w:eastAsia="Arial" w:hAnsi="Arial" w:cs="Arial"/>
+                <w:color w:val="000000" w:themeColor="text1"/>
+                <w:sz w:val="20"/>
+                <w:szCs w:val="20"/>
+                <w:lang w:val="es-US"/>
+              </w:rPr>
+              <w:t>]</w:t>
             </w:r>
           </w:p>
         </w:tc>
@@ -1773,6 +1905,7 @@
                 <w:lang w:val="es-US"/>
               </w:rPr>
             </w:pPr>
+            <w:proofErr w:type="spellStart"/>
             <w:r>
               <w:rPr>
                 <w:rFonts w:ascii="Arial" w:eastAsia="Arial" w:hAnsi="Arial" w:cs="Arial"/>
@@ -1803,6 +1936,7 @@
               </w:rPr>
               <w:t>Name</w:t>
             </w:r>
+            <w:proofErr w:type="spellEnd"/>
           </w:p>
         </w:tc>
         <w:tc>
@@ -1833,15 +1967,27 @@
                 <w:lang w:val="es-US"/>
               </w:rPr>
             </w:pPr>
-            <w:r>
-              <w:rPr>
-                <w:rFonts w:ascii="Arial" w:eastAsia="Arial" w:hAnsi="Arial" w:cs="Arial"/>
-                <w:color w:val="000000" w:themeColor="text1"/>
-                <w:sz w:val="20"/>
-                <w:szCs w:val="20"/>
-                <w:lang w:val="es-US"/>
-              </w:rPr>
-              <w:t>String[]</w:t>
+            <w:proofErr w:type="gramStart"/>
+            <w:r>
+              <w:rPr>
+                <w:rFonts w:ascii="Arial" w:eastAsia="Arial" w:hAnsi="Arial" w:cs="Arial"/>
+                <w:color w:val="000000" w:themeColor="text1"/>
+                <w:sz w:val="20"/>
+                <w:szCs w:val="20"/>
+                <w:lang w:val="es-US"/>
+              </w:rPr>
+              <w:t>String[</w:t>
+            </w:r>
+            <w:proofErr w:type="gramEnd"/>
+            <w:r>
+              <w:rPr>
+                <w:rFonts w:ascii="Arial" w:eastAsia="Arial" w:hAnsi="Arial" w:cs="Arial"/>
+                <w:color w:val="000000" w:themeColor="text1"/>
+                <w:sz w:val="20"/>
+                <w:szCs w:val="20"/>
+                <w:lang w:val="es-US"/>
+              </w:rPr>
+              <w:t>]</w:t>
             </w:r>
           </w:p>
         </w:tc>
@@ -2169,8 +2315,20 @@
                 <w:szCs w:val="20"/>
                 <w:lang w:val="es-US"/>
               </w:rPr>
-              <w:t xml:space="preserve"> messageGoodCreationProyect</w:t>
-            </w:r>
+              <w:t xml:space="preserve"> </w:t>
+            </w:r>
+            <w:proofErr w:type="spellStart"/>
+            <w:r>
+              <w:rPr>
+                <w:rFonts w:ascii="Arial" w:eastAsia="Arial" w:hAnsi="Arial" w:cs="Arial"/>
+                <w:color w:val="000000" w:themeColor="text1"/>
+                <w:sz w:val="20"/>
+                <w:szCs w:val="20"/>
+                <w:lang w:val="es-US"/>
+              </w:rPr>
+              <w:t>messageGoodCreationProyect</w:t>
+            </w:r>
+            <w:proofErr w:type="spellEnd"/>
           </w:p>
         </w:tc>
         <w:tc>
@@ -2235,14 +2393,34 @@
                 <w:color w:val="000000" w:themeColor="text1"/>
               </w:rPr>
             </w:pPr>
+            <w:proofErr w:type="spellStart"/>
             <w:r>
               <w:rPr>
                 <w:rFonts w:ascii="Times New Roman" w:eastAsia="Times New Roman" w:hAnsi="Times New Roman" w:cs="Times New Roman"/>
                 <w:color w:val="000000" w:themeColor="text1"/>
                 <w:lang w:val="es-US"/>
               </w:rPr>
-              <w:t>Successfull Project Creation</w:t>
-            </w:r>
+              <w:t>Successfull</w:t>
+            </w:r>
+            <w:proofErr w:type="spellEnd"/>
+            <w:r>
+              <w:rPr>
+                <w:rFonts w:ascii="Times New Roman" w:eastAsia="Times New Roman" w:hAnsi="Times New Roman" w:cs="Times New Roman"/>
+                <w:color w:val="000000" w:themeColor="text1"/>
+                <w:lang w:val="es-US"/>
+              </w:rPr>
+              <w:t xml:space="preserve"> Project </w:t>
+            </w:r>
+            <w:proofErr w:type="spellStart"/>
+            <w:r>
+              <w:rPr>
+                <w:rFonts w:ascii="Times New Roman" w:eastAsia="Times New Roman" w:hAnsi="Times New Roman" w:cs="Times New Roman"/>
+                <w:color w:val="000000" w:themeColor="text1"/>
+                <w:lang w:val="es-US"/>
+              </w:rPr>
+              <w:t>Creation</w:t>
+            </w:r>
+            <w:proofErr w:type="spellEnd"/>
           </w:p>
         </w:tc>
       </w:tr>
@@ -2291,6 +2469,7 @@
                 <w:szCs w:val="20"/>
               </w:rPr>
             </w:pPr>
+            <w:proofErr w:type="spellStart"/>
             <w:r>
               <w:rPr>
                 <w:rFonts w:ascii="Arial" w:eastAsia="Arial" w:hAnsi="Arial" w:cs="Arial"/>
@@ -2301,6 +2480,7 @@
               </w:rPr>
               <w:t>messageBadCreationProyect</w:t>
             </w:r>
+            <w:proofErr w:type="spellEnd"/>
           </w:p>
         </w:tc>
         <w:tc>
@@ -2365,13 +2545,1447 @@
                 <w:color w:val="000000" w:themeColor="text1"/>
               </w:rPr>
             </w:pPr>
+            <w:proofErr w:type="spellStart"/>
             <w:r>
               <w:rPr>
                 <w:rFonts w:ascii="Times New Roman" w:eastAsia="Times New Roman" w:hAnsi="Times New Roman" w:cs="Times New Roman"/>
                 <w:color w:val="000000" w:themeColor="text1"/>
                 <w:lang w:val="es-US"/>
               </w:rPr>
-              <w:t>Something wrong with the creation of the Project</w:t>
+              <w:t>Something</w:t>
+            </w:r>
+            <w:proofErr w:type="spellEnd"/>
+            <w:r>
+              <w:rPr>
+                <w:rFonts w:ascii="Times New Roman" w:eastAsia="Times New Roman" w:hAnsi="Times New Roman" w:cs="Times New Roman"/>
+                <w:color w:val="000000" w:themeColor="text1"/>
+                <w:lang w:val="es-US"/>
+              </w:rPr>
+              <w:t xml:space="preserve"> </w:t>
+            </w:r>
+            <w:proofErr w:type="spellStart"/>
+            <w:r>
+              <w:rPr>
+                <w:rFonts w:ascii="Times New Roman" w:eastAsia="Times New Roman" w:hAnsi="Times New Roman" w:cs="Times New Roman"/>
+                <w:color w:val="000000" w:themeColor="text1"/>
+                <w:lang w:val="es-US"/>
+              </w:rPr>
+              <w:t>wrong</w:t>
+            </w:r>
+            <w:proofErr w:type="spellEnd"/>
+            <w:r>
+              <w:rPr>
+                <w:rFonts w:ascii="Times New Roman" w:eastAsia="Times New Roman" w:hAnsi="Times New Roman" w:cs="Times New Roman"/>
+                <w:color w:val="000000" w:themeColor="text1"/>
+                <w:lang w:val="es-US"/>
+              </w:rPr>
+              <w:t xml:space="preserve"> </w:t>
+            </w:r>
+            <w:proofErr w:type="spellStart"/>
+            <w:r>
+              <w:rPr>
+                <w:rFonts w:ascii="Times New Roman" w:eastAsia="Times New Roman" w:hAnsi="Times New Roman" w:cs="Times New Roman"/>
+                <w:color w:val="000000" w:themeColor="text1"/>
+                <w:lang w:val="es-US"/>
+              </w:rPr>
+              <w:t>with</w:t>
+            </w:r>
+            <w:proofErr w:type="spellEnd"/>
+            <w:r>
+              <w:rPr>
+                <w:rFonts w:ascii="Times New Roman" w:eastAsia="Times New Roman" w:hAnsi="Times New Roman" w:cs="Times New Roman"/>
+                <w:color w:val="000000" w:themeColor="text1"/>
+                <w:lang w:val="es-US"/>
+              </w:rPr>
+              <w:t xml:space="preserve"> </w:t>
+            </w:r>
+            <w:proofErr w:type="spellStart"/>
+            <w:r>
+              <w:rPr>
+                <w:rFonts w:ascii="Times New Roman" w:eastAsia="Times New Roman" w:hAnsi="Times New Roman" w:cs="Times New Roman"/>
+                <w:color w:val="000000" w:themeColor="text1"/>
+                <w:lang w:val="es-US"/>
+              </w:rPr>
+              <w:t>the</w:t>
+            </w:r>
+            <w:proofErr w:type="spellEnd"/>
+            <w:r>
+              <w:rPr>
+                <w:rFonts w:ascii="Times New Roman" w:eastAsia="Times New Roman" w:hAnsi="Times New Roman" w:cs="Times New Roman"/>
+                <w:color w:val="000000" w:themeColor="text1"/>
+                <w:lang w:val="es-US"/>
+              </w:rPr>
+              <w:t xml:space="preserve"> </w:t>
+            </w:r>
+            <w:proofErr w:type="spellStart"/>
+            <w:r>
+              <w:rPr>
+                <w:rFonts w:ascii="Times New Roman" w:eastAsia="Times New Roman" w:hAnsi="Times New Roman" w:cs="Times New Roman"/>
+                <w:color w:val="000000" w:themeColor="text1"/>
+                <w:lang w:val="es-US"/>
+              </w:rPr>
+              <w:t>creation</w:t>
+            </w:r>
+            <w:proofErr w:type="spellEnd"/>
+            <w:r>
+              <w:rPr>
+                <w:rFonts w:ascii="Times New Roman" w:eastAsia="Times New Roman" w:hAnsi="Times New Roman" w:cs="Times New Roman"/>
+                <w:color w:val="000000" w:themeColor="text1"/>
+                <w:lang w:val="es-US"/>
+              </w:rPr>
+              <w:t xml:space="preserve"> </w:t>
+            </w:r>
+            <w:proofErr w:type="spellStart"/>
+            <w:r>
+              <w:rPr>
+                <w:rFonts w:ascii="Times New Roman" w:eastAsia="Times New Roman" w:hAnsi="Times New Roman" w:cs="Times New Roman"/>
+                <w:color w:val="000000" w:themeColor="text1"/>
+                <w:lang w:val="es-US"/>
+              </w:rPr>
+              <w:t>of</w:t>
+            </w:r>
+            <w:proofErr w:type="spellEnd"/>
+            <w:r>
+              <w:rPr>
+                <w:rFonts w:ascii="Times New Roman" w:eastAsia="Times New Roman" w:hAnsi="Times New Roman" w:cs="Times New Roman"/>
+                <w:color w:val="000000" w:themeColor="text1"/>
+                <w:lang w:val="es-US"/>
+              </w:rPr>
+              <w:t xml:space="preserve"> </w:t>
+            </w:r>
+            <w:proofErr w:type="spellStart"/>
+            <w:r>
+              <w:rPr>
+                <w:rFonts w:ascii="Times New Roman" w:eastAsia="Times New Roman" w:hAnsi="Times New Roman" w:cs="Times New Roman"/>
+                <w:color w:val="000000" w:themeColor="text1"/>
+                <w:lang w:val="es-US"/>
+              </w:rPr>
+              <w:t>the</w:t>
+            </w:r>
+            <w:proofErr w:type="spellEnd"/>
+            <w:r>
+              <w:rPr>
+                <w:rFonts w:ascii="Times New Roman" w:eastAsia="Times New Roman" w:hAnsi="Times New Roman" w:cs="Times New Roman"/>
+                <w:color w:val="000000" w:themeColor="text1"/>
+                <w:lang w:val="es-US"/>
+              </w:rPr>
+              <w:t xml:space="preserve"> Project</w:t>
+            </w:r>
+          </w:p>
+        </w:tc>
+      </w:tr>
+    </w:tbl>
+    <w:p>
+      <w:pPr>
+        <w:rPr>
+          <w:rFonts w:ascii="Calibri" w:eastAsia="Calibri" w:hAnsi="Calibri" w:cs="Calibri"/>
+          <w:color w:val="000000" w:themeColor="text1"/>
+        </w:rPr>
+      </w:pPr>
+    </w:p>
+    <w:tbl>
+      <w:tblPr>
+        <w:tblW w:w="0" w:type="auto"/>
+        <w:tblLayout w:type="fixed"/>
+        <w:tblLook w:val="04A0" w:firstRow="1" w:lastRow="0" w:firstColumn="1" w:lastColumn="0" w:noHBand="0" w:noVBand="1"/>
+      </w:tblPr>
+      <w:tblGrid>
+        <w:gridCol w:w="1560"/>
+        <w:gridCol w:w="2880"/>
+        <w:gridCol w:w="345"/>
+        <w:gridCol w:w="1728"/>
+        <w:gridCol w:w="2457"/>
+      </w:tblGrid>
+      <w:tr>
+        <w:trPr>
+          <w:trHeight w:val="300"/>
+        </w:trPr>
+        <w:tc>
+          <w:tcPr>
+            <w:tcW w:w="1560" w:type="dxa"/>
+            <w:tcBorders>
+              <w:top w:val="single" w:sz="6" w:space="0" w:color="666666"/>
+              <w:left w:val="single" w:sz="6" w:space="0" w:color="666666"/>
+              <w:bottom w:val="single" w:sz="6" w:space="0" w:color="666666"/>
+              <w:right w:val="single" w:sz="6" w:space="0" w:color="666666"/>
+            </w:tcBorders>
+            <w:tcMar>
+              <w:left w:w="90" w:type="dxa"/>
+              <w:right w:w="90" w:type="dxa"/>
+            </w:tcMar>
+            <w:vAlign w:val="center"/>
+          </w:tcPr>
+          <w:p>
+            <w:pPr>
+              <w:spacing w:line="257" w:lineRule="auto"/>
+              <w:jc w:val="center"/>
+              <w:rPr>
+                <w:rFonts w:ascii="Arial" w:eastAsia="Arial" w:hAnsi="Arial" w:cs="Arial"/>
+                <w:color w:val="000000" w:themeColor="text1"/>
+                <w:sz w:val="20"/>
+                <w:szCs w:val="20"/>
+              </w:rPr>
+            </w:pPr>
+            <w:r>
+              <w:rPr>
+                <w:rFonts w:ascii="Arial" w:eastAsia="Arial" w:hAnsi="Arial" w:cs="Arial"/>
+                <w:color w:val="000000" w:themeColor="text1"/>
+                <w:sz w:val="20"/>
+                <w:szCs w:val="20"/>
+                <w:lang w:val="es-US"/>
+              </w:rPr>
+              <w:t>Identificador y nombre</w:t>
+            </w:r>
+          </w:p>
+        </w:tc>
+        <w:tc>
+          <w:tcPr>
+            <w:tcW w:w="7410" w:type="dxa"/>
+            <w:gridSpan w:val="4"/>
+            <w:tcBorders>
+              <w:top w:val="single" w:sz="6" w:space="0" w:color="666666"/>
+              <w:left w:val="single" w:sz="6" w:space="0" w:color="666666"/>
+              <w:bottom w:val="single" w:sz="6" w:space="0" w:color="666666"/>
+              <w:right w:val="single" w:sz="6" w:space="0" w:color="666666"/>
+            </w:tcBorders>
+            <w:tcMar>
+              <w:left w:w="90" w:type="dxa"/>
+              <w:right w:w="90" w:type="dxa"/>
+            </w:tcMar>
+            <w:vAlign w:val="center"/>
+          </w:tcPr>
+          <w:p>
+            <w:pPr>
+              <w:spacing w:after="0" w:line="257" w:lineRule="auto"/>
+              <w:jc w:val="center"/>
+              <w:rPr>
+                <w:rFonts w:ascii="Arial" w:eastAsia="Arial" w:hAnsi="Arial" w:cs="Arial"/>
+                <w:b/>
+                <w:bCs/>
+                <w:color w:val="000000" w:themeColor="text1"/>
+                <w:sz w:val="18"/>
+                <w:szCs w:val="18"/>
+                <w:lang w:val="es-US"/>
+              </w:rPr>
+            </w:pPr>
+            <w:r>
+              <w:rPr>
+                <w:rFonts w:ascii="Arial" w:eastAsia="Arial" w:hAnsi="Arial" w:cs="Arial"/>
+                <w:b/>
+                <w:bCs/>
+                <w:color w:val="000000" w:themeColor="text1"/>
+                <w:sz w:val="18"/>
+                <w:szCs w:val="18"/>
+                <w:lang w:val="es-US"/>
+              </w:rPr>
+              <w:t>RF</w:t>
+            </w:r>
+            <w:r>
+              <w:rPr>
+                <w:rFonts w:ascii="Arial" w:eastAsia="Arial" w:hAnsi="Arial" w:cs="Arial"/>
+                <w:b/>
+                <w:bCs/>
+                <w:color w:val="000000" w:themeColor="text1"/>
+                <w:sz w:val="18"/>
+                <w:szCs w:val="18"/>
+                <w:lang w:val="es-US"/>
+              </w:rPr>
+              <w:t>1</w:t>
+            </w:r>
+            <w:r>
+              <w:rPr>
+                <w:rFonts w:ascii="Arial" w:eastAsia="Arial" w:hAnsi="Arial" w:cs="Arial"/>
+                <w:b/>
+                <w:bCs/>
+                <w:color w:val="000000" w:themeColor="text1"/>
+                <w:sz w:val="18"/>
+                <w:szCs w:val="18"/>
+                <w:lang w:val="es-US"/>
+              </w:rPr>
+              <w:t xml:space="preserve"> Gestión de etapas</w:t>
+            </w:r>
+          </w:p>
+        </w:tc>
+      </w:tr>
+      <w:tr>
+        <w:trPr>
+          <w:trHeight w:val="300"/>
+        </w:trPr>
+        <w:tc>
+          <w:tcPr>
+            <w:tcW w:w="1560" w:type="dxa"/>
+            <w:tcBorders>
+              <w:top w:val="single" w:sz="6" w:space="0" w:color="666666"/>
+              <w:left w:val="single" w:sz="6" w:space="0" w:color="666666"/>
+              <w:bottom w:val="single" w:sz="6" w:space="0" w:color="666666"/>
+              <w:right w:val="single" w:sz="6" w:space="0" w:color="666666"/>
+            </w:tcBorders>
+            <w:tcMar>
+              <w:left w:w="90" w:type="dxa"/>
+              <w:right w:w="90" w:type="dxa"/>
+            </w:tcMar>
+            <w:vAlign w:val="center"/>
+          </w:tcPr>
+          <w:p>
+            <w:pPr>
+              <w:spacing w:line="257" w:lineRule="auto"/>
+              <w:jc w:val="center"/>
+              <w:rPr>
+                <w:rFonts w:ascii="Arial" w:eastAsia="Arial" w:hAnsi="Arial" w:cs="Arial"/>
+                <w:color w:val="000000" w:themeColor="text1"/>
+                <w:sz w:val="20"/>
+                <w:szCs w:val="20"/>
+              </w:rPr>
+            </w:pPr>
+            <w:r>
+              <w:rPr>
+                <w:rFonts w:ascii="Arial" w:eastAsia="Arial" w:hAnsi="Arial" w:cs="Arial"/>
+                <w:color w:val="000000" w:themeColor="text1"/>
+                <w:sz w:val="20"/>
+                <w:szCs w:val="20"/>
+                <w:lang w:val="es-US"/>
+              </w:rPr>
+              <w:t>Resumen</w:t>
+            </w:r>
+          </w:p>
+        </w:tc>
+        <w:tc>
+          <w:tcPr>
+            <w:tcW w:w="7410" w:type="dxa"/>
+            <w:gridSpan w:val="4"/>
+            <w:tcBorders>
+              <w:top w:val="single" w:sz="6" w:space="0" w:color="666666"/>
+              <w:left w:val="single" w:sz="6" w:space="0" w:color="666666"/>
+              <w:bottom w:val="single" w:sz="6" w:space="0" w:color="666666"/>
+              <w:right w:val="single" w:sz="6" w:space="0" w:color="666666"/>
+            </w:tcBorders>
+            <w:tcMar>
+              <w:left w:w="90" w:type="dxa"/>
+              <w:right w:w="90" w:type="dxa"/>
+            </w:tcMar>
+          </w:tcPr>
+          <w:p>
+            <w:pPr>
+              <w:spacing w:after="0" w:line="257" w:lineRule="auto"/>
+              <w:rPr>
+                <w:rFonts w:ascii="Calibri" w:eastAsia="Calibri" w:hAnsi="Calibri" w:cs="Calibri"/>
+                <w:color w:val="000000" w:themeColor="text1"/>
+                <w:sz w:val="24"/>
+                <w:szCs w:val="24"/>
+              </w:rPr>
+            </w:pPr>
+            <w:r>
+              <w:rPr>
+                <w:rFonts w:ascii="Calibri" w:eastAsia="Calibri" w:hAnsi="Calibri" w:cs="Calibri"/>
+                <w:color w:val="000000" w:themeColor="text1"/>
+                <w:sz w:val="24"/>
+                <w:szCs w:val="24"/>
+              </w:rPr>
+              <w:t>La ejecución de los proyectos se divide en seis etapas: inicio, análisis, diseño, ejecución, cierre y seguimiento y control del proyecto. Cada etapa tiene fechas planificadas y reales, y se registra la aprobación del cumplimiento de la etapa. Al crear un proyecto, se crean automáticamente las seis etapas, pero solo la de inicio está activa. Para establecer las fechas planificadas, se solicita al usuario la duración de cada etapa en meses.</w:t>
+            </w:r>
+          </w:p>
+        </w:tc>
+      </w:tr>
+      <w:tr>
+        <w:trPr>
+          <w:trHeight w:val="75"/>
+        </w:trPr>
+        <w:tc>
+          <w:tcPr>
+            <w:tcW w:w="1560" w:type="dxa"/>
+            <w:vMerge w:val="restart"/>
+            <w:tcBorders>
+              <w:top w:val="single" w:sz="6" w:space="0" w:color="666666"/>
+              <w:left w:val="single" w:sz="6" w:space="0" w:color="666666"/>
+              <w:bottom w:val="single" w:sz="6" w:space="0" w:color="666666"/>
+              <w:right w:val="single" w:sz="6" w:space="0" w:color="666666"/>
+            </w:tcBorders>
+            <w:tcMar>
+              <w:left w:w="90" w:type="dxa"/>
+              <w:right w:w="90" w:type="dxa"/>
+            </w:tcMar>
+            <w:vAlign w:val="center"/>
+          </w:tcPr>
+          <w:p>
+            <w:pPr>
+              <w:spacing w:line="257" w:lineRule="auto"/>
+              <w:jc w:val="center"/>
+              <w:rPr>
+                <w:rFonts w:ascii="Arial" w:eastAsia="Arial" w:hAnsi="Arial" w:cs="Arial"/>
+                <w:color w:val="000000" w:themeColor="text1"/>
+                <w:sz w:val="20"/>
+                <w:szCs w:val="20"/>
+              </w:rPr>
+            </w:pPr>
+            <w:r>
+              <w:rPr>
+                <w:rFonts w:ascii="Arial" w:eastAsia="Arial" w:hAnsi="Arial" w:cs="Arial"/>
+                <w:color w:val="000000" w:themeColor="text1"/>
+                <w:sz w:val="20"/>
+                <w:szCs w:val="20"/>
+                <w:lang w:val="es-US"/>
+              </w:rPr>
+              <w:t>Entradas</w:t>
+            </w:r>
+          </w:p>
+        </w:tc>
+        <w:tc>
+          <w:tcPr>
+            <w:tcW w:w="2880" w:type="dxa"/>
+            <w:tcBorders>
+              <w:top w:val="single" w:sz="6" w:space="0" w:color="666666"/>
+              <w:left w:val="single" w:sz="6" w:space="0" w:color="666666"/>
+              <w:bottom w:val="single" w:sz="6" w:space="0" w:color="666666"/>
+              <w:right w:val="single" w:sz="6" w:space="0" w:color="666666"/>
+            </w:tcBorders>
+            <w:tcMar>
+              <w:left w:w="90" w:type="dxa"/>
+              <w:right w:w="90" w:type="dxa"/>
+            </w:tcMar>
+            <w:vAlign w:val="center"/>
+          </w:tcPr>
+          <w:p>
+            <w:pPr>
+              <w:spacing w:line="257" w:lineRule="auto"/>
+              <w:jc w:val="center"/>
+              <w:rPr>
+                <w:rFonts w:ascii="Arial" w:eastAsia="Arial" w:hAnsi="Arial" w:cs="Arial"/>
+                <w:color w:val="000000" w:themeColor="text1"/>
+                <w:sz w:val="20"/>
+                <w:szCs w:val="20"/>
+              </w:rPr>
+            </w:pPr>
+            <w:r>
+              <w:rPr>
+                <w:rFonts w:ascii="Arial" w:eastAsia="Arial" w:hAnsi="Arial" w:cs="Arial"/>
+                <w:b/>
+                <w:bCs/>
+                <w:color w:val="000000" w:themeColor="text1"/>
+                <w:sz w:val="20"/>
+                <w:szCs w:val="20"/>
+                <w:lang w:val="es-US"/>
+              </w:rPr>
+              <w:t>Nombre entrada</w:t>
+            </w:r>
+          </w:p>
+        </w:tc>
+        <w:tc>
+          <w:tcPr>
+            <w:tcW w:w="2073" w:type="dxa"/>
+            <w:gridSpan w:val="2"/>
+            <w:tcBorders>
+              <w:top w:val="nil"/>
+              <w:left w:val="single" w:sz="6" w:space="0" w:color="666666"/>
+              <w:bottom w:val="single" w:sz="6" w:space="0" w:color="666666"/>
+              <w:right w:val="single" w:sz="6" w:space="0" w:color="666666"/>
+            </w:tcBorders>
+            <w:tcMar>
+              <w:left w:w="90" w:type="dxa"/>
+              <w:right w:w="90" w:type="dxa"/>
+            </w:tcMar>
+            <w:vAlign w:val="center"/>
+          </w:tcPr>
+          <w:p>
+            <w:pPr>
+              <w:spacing w:line="257" w:lineRule="auto"/>
+              <w:jc w:val="center"/>
+              <w:rPr>
+                <w:rFonts w:ascii="Arial" w:eastAsia="Arial" w:hAnsi="Arial" w:cs="Arial"/>
+                <w:color w:val="000000" w:themeColor="text1"/>
+                <w:sz w:val="20"/>
+                <w:szCs w:val="20"/>
+              </w:rPr>
+            </w:pPr>
+            <w:r>
+              <w:rPr>
+                <w:rFonts w:ascii="Arial" w:eastAsia="Arial" w:hAnsi="Arial" w:cs="Arial"/>
+                <w:b/>
+                <w:bCs/>
+                <w:color w:val="000000" w:themeColor="text1"/>
+                <w:sz w:val="20"/>
+                <w:szCs w:val="20"/>
+                <w:lang w:val="es-US"/>
+              </w:rPr>
+              <w:t>Tipo de dato</w:t>
+            </w:r>
+          </w:p>
+        </w:tc>
+        <w:tc>
+          <w:tcPr>
+            <w:tcW w:w="2457" w:type="dxa"/>
+            <w:tcBorders>
+              <w:top w:val="nil"/>
+              <w:left w:val="nil"/>
+              <w:bottom w:val="single" w:sz="6" w:space="0" w:color="666666"/>
+              <w:right w:val="single" w:sz="6" w:space="0" w:color="666666"/>
+            </w:tcBorders>
+            <w:tcMar>
+              <w:left w:w="90" w:type="dxa"/>
+              <w:right w:w="90" w:type="dxa"/>
+            </w:tcMar>
+            <w:vAlign w:val="center"/>
+          </w:tcPr>
+          <w:p>
+            <w:pPr>
+              <w:spacing w:line="257" w:lineRule="auto"/>
+              <w:jc w:val="center"/>
+              <w:rPr>
+                <w:rFonts w:ascii="Arial" w:eastAsia="Arial" w:hAnsi="Arial" w:cs="Arial"/>
+                <w:color w:val="000000" w:themeColor="text1"/>
+                <w:sz w:val="20"/>
+                <w:szCs w:val="20"/>
+              </w:rPr>
+            </w:pPr>
+            <w:r>
+              <w:rPr>
+                <w:rFonts w:ascii="Arial" w:eastAsia="Arial" w:hAnsi="Arial" w:cs="Arial"/>
+                <w:b/>
+                <w:bCs/>
+                <w:color w:val="000000" w:themeColor="text1"/>
+                <w:sz w:val="20"/>
+                <w:szCs w:val="20"/>
+                <w:lang w:val="es-US"/>
+              </w:rPr>
+              <w:t>Condición valores válidos</w:t>
+            </w:r>
+          </w:p>
+        </w:tc>
+      </w:tr>
+      <w:tr>
+        <w:trPr>
+          <w:trHeight w:val="75"/>
+        </w:trPr>
+        <w:tc>
+          <w:tcPr>
+            <w:tcW w:w="1560" w:type="dxa"/>
+            <w:vMerge/>
+            <w:tcBorders>
+              <w:left w:val="single" w:sz="6" w:space="0" w:color="666666"/>
+              <w:right w:val="single" w:sz="6" w:space="0" w:color="666666"/>
+            </w:tcBorders>
+            <w:vAlign w:val="center"/>
+          </w:tcPr>
+          <w:p/>
+        </w:tc>
+        <w:tc>
+          <w:tcPr>
+            <w:tcW w:w="2880" w:type="dxa"/>
+            <w:tcBorders>
+              <w:top w:val="single" w:sz="6" w:space="0" w:color="666666"/>
+              <w:left w:val="single" w:sz="6" w:space="0" w:color="666666"/>
+              <w:bottom w:val="single" w:sz="6" w:space="0" w:color="666666"/>
+              <w:right w:val="single" w:sz="6" w:space="0" w:color="666666"/>
+            </w:tcBorders>
+            <w:tcMar>
+              <w:left w:w="90" w:type="dxa"/>
+              <w:right w:w="90" w:type="dxa"/>
+            </w:tcMar>
+            <w:vAlign w:val="center"/>
+          </w:tcPr>
+          <w:p>
+            <w:pPr>
+              <w:spacing w:after="0" w:line="257" w:lineRule="auto"/>
+              <w:jc w:val="center"/>
+              <w:rPr>
+                <w:rFonts w:ascii="Arial" w:eastAsia="Arial" w:hAnsi="Arial" w:cs="Arial"/>
+                <w:color w:val="000000" w:themeColor="text1"/>
+                <w:sz w:val="20"/>
+                <w:szCs w:val="20"/>
+                <w:lang w:val="es-US"/>
+              </w:rPr>
+            </w:pPr>
+            <w:proofErr w:type="spellStart"/>
+            <w:r>
+              <w:rPr>
+                <w:rFonts w:ascii="Arial" w:eastAsia="Arial" w:hAnsi="Arial" w:cs="Arial"/>
+                <w:color w:val="000000" w:themeColor="text1"/>
+                <w:sz w:val="20"/>
+                <w:szCs w:val="20"/>
+                <w:lang w:val="es-US"/>
+              </w:rPr>
+              <w:t>start</w:t>
+            </w:r>
+            <w:r>
+              <w:rPr>
+                <w:rFonts w:ascii="Arial" w:eastAsia="Arial" w:hAnsi="Arial" w:cs="Arial"/>
+                <w:color w:val="000000" w:themeColor="text1"/>
+                <w:sz w:val="20"/>
+                <w:szCs w:val="20"/>
+                <w:lang w:val="es-US"/>
+              </w:rPr>
+              <w:t>Date</w:t>
+            </w:r>
+            <w:proofErr w:type="spellEnd"/>
+          </w:p>
+        </w:tc>
+        <w:tc>
+          <w:tcPr>
+            <w:tcW w:w="2073" w:type="dxa"/>
+            <w:gridSpan w:val="2"/>
+            <w:tcBorders>
+              <w:top w:val="single" w:sz="6" w:space="0" w:color="666666"/>
+              <w:left w:val="single" w:sz="6" w:space="0" w:color="666666"/>
+              <w:bottom w:val="single" w:sz="6" w:space="0" w:color="666666"/>
+              <w:right w:val="single" w:sz="6" w:space="0" w:color="666666"/>
+            </w:tcBorders>
+            <w:tcMar>
+              <w:left w:w="90" w:type="dxa"/>
+              <w:right w:w="90" w:type="dxa"/>
+            </w:tcMar>
+            <w:vAlign w:val="center"/>
+          </w:tcPr>
+          <w:p>
+            <w:pPr>
+              <w:spacing w:line="257" w:lineRule="auto"/>
+              <w:jc w:val="center"/>
+              <w:rPr>
+                <w:rFonts w:ascii="Arial" w:eastAsia="Arial" w:hAnsi="Arial" w:cs="Arial"/>
+                <w:color w:val="000000" w:themeColor="text1"/>
+                <w:sz w:val="20"/>
+                <w:szCs w:val="20"/>
+                <w:lang w:val="es-US"/>
+              </w:rPr>
+            </w:pPr>
+            <w:proofErr w:type="spellStart"/>
+            <w:r>
+              <w:rPr>
+                <w:rFonts w:ascii="Arial" w:eastAsia="Arial" w:hAnsi="Arial" w:cs="Arial"/>
+                <w:color w:val="000000" w:themeColor="text1"/>
+                <w:sz w:val="20"/>
+                <w:szCs w:val="20"/>
+                <w:lang w:val="es-US"/>
+              </w:rPr>
+              <w:t>GregorianCalendar</w:t>
+            </w:r>
+            <w:proofErr w:type="spellEnd"/>
+          </w:p>
+        </w:tc>
+        <w:tc>
+          <w:tcPr>
+            <w:tcW w:w="2457" w:type="dxa"/>
+            <w:tcBorders>
+              <w:top w:val="single" w:sz="6" w:space="0" w:color="666666"/>
+              <w:left w:val="nil"/>
+              <w:bottom w:val="single" w:sz="6" w:space="0" w:color="666666"/>
+              <w:right w:val="single" w:sz="6" w:space="0" w:color="666666"/>
+            </w:tcBorders>
+            <w:tcMar>
+              <w:left w:w="90" w:type="dxa"/>
+              <w:right w:w="90" w:type="dxa"/>
+            </w:tcMar>
+            <w:vAlign w:val="center"/>
+          </w:tcPr>
+          <w:p>
+            <w:pPr>
+              <w:spacing w:line="257" w:lineRule="auto"/>
+              <w:jc w:val="center"/>
+              <w:rPr>
+                <w:rFonts w:ascii="Times New Roman" w:eastAsia="Times New Roman" w:hAnsi="Times New Roman" w:cs="Times New Roman"/>
+                <w:i/>
+                <w:iCs/>
+                <w:color w:val="000000" w:themeColor="text1"/>
+                <w:lang w:val="es-US"/>
+              </w:rPr>
+            </w:pPr>
+          </w:p>
+        </w:tc>
+      </w:tr>
+      <w:tr>
+        <w:trPr>
+          <w:trHeight w:val="75"/>
+        </w:trPr>
+        <w:tc>
+          <w:tcPr>
+            <w:tcW w:w="1560" w:type="dxa"/>
+            <w:vMerge/>
+            <w:tcBorders>
+              <w:left w:val="single" w:sz="6" w:space="0" w:color="666666"/>
+              <w:right w:val="single" w:sz="6" w:space="0" w:color="666666"/>
+            </w:tcBorders>
+            <w:vAlign w:val="center"/>
+          </w:tcPr>
+          <w:p/>
+        </w:tc>
+        <w:tc>
+          <w:tcPr>
+            <w:tcW w:w="2880" w:type="dxa"/>
+            <w:tcBorders>
+              <w:top w:val="single" w:sz="6" w:space="0" w:color="666666"/>
+              <w:left w:val="single" w:sz="6" w:space="0" w:color="666666"/>
+              <w:bottom w:val="single" w:sz="6" w:space="0" w:color="666666"/>
+              <w:right w:val="single" w:sz="6" w:space="0" w:color="666666"/>
+            </w:tcBorders>
+            <w:tcMar>
+              <w:left w:w="90" w:type="dxa"/>
+              <w:right w:w="90" w:type="dxa"/>
+            </w:tcMar>
+            <w:vAlign w:val="center"/>
+          </w:tcPr>
+          <w:p>
+            <w:pPr>
+              <w:spacing w:line="257" w:lineRule="auto"/>
+              <w:jc w:val="center"/>
+              <w:rPr>
+                <w:rFonts w:ascii="Arial" w:eastAsia="Arial" w:hAnsi="Arial" w:cs="Arial"/>
+                <w:color w:val="000000" w:themeColor="text1"/>
+                <w:sz w:val="20"/>
+                <w:szCs w:val="20"/>
+                <w:lang w:val="es-US"/>
+              </w:rPr>
+            </w:pPr>
+            <w:proofErr w:type="spellStart"/>
+            <w:r>
+              <w:rPr>
+                <w:rFonts w:ascii="Arial" w:eastAsia="Arial" w:hAnsi="Arial" w:cs="Arial"/>
+                <w:color w:val="000000" w:themeColor="text1"/>
+                <w:sz w:val="20"/>
+                <w:szCs w:val="20"/>
+                <w:lang w:val="es-US"/>
+              </w:rPr>
+              <w:t>end</w:t>
+            </w:r>
+            <w:r>
+              <w:rPr>
+                <w:rFonts w:ascii="Arial" w:eastAsia="Arial" w:hAnsi="Arial" w:cs="Arial"/>
+                <w:color w:val="000000" w:themeColor="text1"/>
+                <w:sz w:val="20"/>
+                <w:szCs w:val="20"/>
+                <w:lang w:val="es-US"/>
+              </w:rPr>
+              <w:t>Date</w:t>
+            </w:r>
+            <w:proofErr w:type="spellEnd"/>
+          </w:p>
+        </w:tc>
+        <w:tc>
+          <w:tcPr>
+            <w:tcW w:w="2073" w:type="dxa"/>
+            <w:gridSpan w:val="2"/>
+            <w:tcBorders>
+              <w:top w:val="single" w:sz="6" w:space="0" w:color="666666"/>
+              <w:left w:val="single" w:sz="6" w:space="0" w:color="666666"/>
+              <w:bottom w:val="single" w:sz="6" w:space="0" w:color="666666"/>
+              <w:right w:val="single" w:sz="6" w:space="0" w:color="666666"/>
+            </w:tcBorders>
+            <w:tcMar>
+              <w:left w:w="90" w:type="dxa"/>
+              <w:right w:w="90" w:type="dxa"/>
+            </w:tcMar>
+            <w:vAlign w:val="center"/>
+          </w:tcPr>
+          <w:p>
+            <w:pPr>
+              <w:spacing w:line="257" w:lineRule="auto"/>
+              <w:jc w:val="center"/>
+              <w:rPr>
+                <w:rFonts w:ascii="Arial" w:eastAsia="Arial" w:hAnsi="Arial" w:cs="Arial"/>
+                <w:color w:val="000000" w:themeColor="text1"/>
+                <w:sz w:val="20"/>
+                <w:szCs w:val="20"/>
+                <w:lang w:val="es-US"/>
+              </w:rPr>
+            </w:pPr>
+            <w:proofErr w:type="spellStart"/>
+            <w:r>
+              <w:rPr>
+                <w:rFonts w:ascii="Arial" w:eastAsia="Arial" w:hAnsi="Arial" w:cs="Arial"/>
+                <w:color w:val="000000" w:themeColor="text1"/>
+                <w:sz w:val="20"/>
+                <w:szCs w:val="20"/>
+                <w:lang w:val="es-US"/>
+              </w:rPr>
+              <w:t>GregorianCalendar</w:t>
+            </w:r>
+            <w:proofErr w:type="spellEnd"/>
+          </w:p>
+        </w:tc>
+        <w:tc>
+          <w:tcPr>
+            <w:tcW w:w="2457" w:type="dxa"/>
+            <w:tcBorders>
+              <w:top w:val="single" w:sz="6" w:space="0" w:color="666666"/>
+              <w:left w:val="nil"/>
+              <w:bottom w:val="single" w:sz="6" w:space="0" w:color="666666"/>
+              <w:right w:val="single" w:sz="6" w:space="0" w:color="666666"/>
+            </w:tcBorders>
+            <w:tcMar>
+              <w:left w:w="90" w:type="dxa"/>
+              <w:right w:w="90" w:type="dxa"/>
+            </w:tcMar>
+            <w:vAlign w:val="center"/>
+          </w:tcPr>
+          <w:p>
+            <w:pPr>
+              <w:spacing w:line="257" w:lineRule="auto"/>
+              <w:jc w:val="center"/>
+              <w:rPr>
+                <w:rFonts w:ascii="Times New Roman" w:eastAsia="Times New Roman" w:hAnsi="Times New Roman" w:cs="Times New Roman"/>
+                <w:color w:val="000000" w:themeColor="text1"/>
+              </w:rPr>
+            </w:pPr>
+            <w:r>
+              <w:rPr>
+                <w:rFonts w:ascii="Times New Roman" w:eastAsia="Times New Roman" w:hAnsi="Times New Roman" w:cs="Times New Roman"/>
+                <w:color w:val="000000" w:themeColor="text1"/>
+              </w:rPr>
+              <w:t>Fecha que transcurra después de la anterior</w:t>
+            </w:r>
+          </w:p>
+        </w:tc>
+      </w:tr>
+      <w:tr>
+        <w:trPr>
+          <w:trHeight w:val="75"/>
+        </w:trPr>
+        <w:tc>
+          <w:tcPr>
+            <w:tcW w:w="1560" w:type="dxa"/>
+            <w:vMerge/>
+            <w:tcBorders>
+              <w:left w:val="single" w:sz="6" w:space="0" w:color="666666"/>
+              <w:right w:val="single" w:sz="6" w:space="0" w:color="666666"/>
+            </w:tcBorders>
+            <w:vAlign w:val="center"/>
+          </w:tcPr>
+          <w:p/>
+        </w:tc>
+        <w:tc>
+          <w:tcPr>
+            <w:tcW w:w="2880" w:type="dxa"/>
+            <w:tcBorders>
+              <w:top w:val="single" w:sz="6" w:space="0" w:color="666666"/>
+              <w:left w:val="single" w:sz="6" w:space="0" w:color="666666"/>
+              <w:bottom w:val="single" w:sz="6" w:space="0" w:color="666666"/>
+              <w:right w:val="single" w:sz="6" w:space="0" w:color="666666"/>
+            </w:tcBorders>
+            <w:tcMar>
+              <w:left w:w="90" w:type="dxa"/>
+              <w:right w:w="90" w:type="dxa"/>
+            </w:tcMar>
+            <w:vAlign w:val="center"/>
+          </w:tcPr>
+          <w:p>
+            <w:pPr>
+              <w:spacing w:line="257" w:lineRule="auto"/>
+              <w:jc w:val="center"/>
+              <w:rPr>
+                <w:rFonts w:ascii="Arial" w:eastAsia="Arial" w:hAnsi="Arial" w:cs="Arial"/>
+                <w:color w:val="000000" w:themeColor="text1"/>
+                <w:sz w:val="20"/>
+                <w:szCs w:val="20"/>
+                <w:lang w:val="es-US"/>
+              </w:rPr>
+            </w:pPr>
+            <w:proofErr w:type="spellStart"/>
+            <w:r>
+              <w:rPr>
+                <w:rFonts w:ascii="Arial" w:eastAsia="Arial" w:hAnsi="Arial" w:cs="Arial"/>
+                <w:color w:val="000000" w:themeColor="text1"/>
+                <w:sz w:val="20"/>
+                <w:szCs w:val="20"/>
+                <w:lang w:val="es-US"/>
+              </w:rPr>
+              <w:t>intervalTime</w:t>
+            </w:r>
+            <w:proofErr w:type="spellEnd"/>
+          </w:p>
+        </w:tc>
+        <w:tc>
+          <w:tcPr>
+            <w:tcW w:w="2073" w:type="dxa"/>
+            <w:gridSpan w:val="2"/>
+            <w:tcBorders>
+              <w:top w:val="single" w:sz="6" w:space="0" w:color="666666"/>
+              <w:left w:val="single" w:sz="6" w:space="0" w:color="666666"/>
+              <w:bottom w:val="single" w:sz="6" w:space="0" w:color="666666"/>
+              <w:right w:val="single" w:sz="6" w:space="0" w:color="666666"/>
+            </w:tcBorders>
+            <w:tcMar>
+              <w:left w:w="90" w:type="dxa"/>
+              <w:right w:w="90" w:type="dxa"/>
+            </w:tcMar>
+            <w:vAlign w:val="center"/>
+          </w:tcPr>
+          <w:p>
+            <w:pPr>
+              <w:spacing w:line="257" w:lineRule="auto"/>
+              <w:jc w:val="center"/>
+              <w:rPr>
+                <w:rFonts w:ascii="Arial" w:eastAsia="Arial" w:hAnsi="Arial" w:cs="Arial"/>
+                <w:color w:val="000000" w:themeColor="text1"/>
+                <w:sz w:val="20"/>
+                <w:szCs w:val="20"/>
+                <w:lang w:val="es-US"/>
+              </w:rPr>
+            </w:pPr>
+            <w:proofErr w:type="spellStart"/>
+            <w:proofErr w:type="gramStart"/>
+            <w:r>
+              <w:rPr>
+                <w:rFonts w:ascii="Arial" w:eastAsia="Arial" w:hAnsi="Arial" w:cs="Arial"/>
+                <w:color w:val="000000" w:themeColor="text1"/>
+                <w:sz w:val="20"/>
+                <w:szCs w:val="20"/>
+                <w:lang w:val="es-US"/>
+              </w:rPr>
+              <w:t>GregorianCalendar,GregorianCalendar</w:t>
+            </w:r>
+            <w:proofErr w:type="spellEnd"/>
+            <w:proofErr w:type="gramEnd"/>
+          </w:p>
+        </w:tc>
+        <w:tc>
+          <w:tcPr>
+            <w:tcW w:w="2457" w:type="dxa"/>
+            <w:tcBorders>
+              <w:top w:val="single" w:sz="6" w:space="0" w:color="666666"/>
+              <w:left w:val="nil"/>
+              <w:bottom w:val="single" w:sz="6" w:space="0" w:color="666666"/>
+              <w:right w:val="single" w:sz="6" w:space="0" w:color="666666"/>
+            </w:tcBorders>
+            <w:tcMar>
+              <w:left w:w="90" w:type="dxa"/>
+              <w:right w:w="90" w:type="dxa"/>
+            </w:tcMar>
+            <w:vAlign w:val="center"/>
+          </w:tcPr>
+          <w:p>
+            <w:pPr>
+              <w:spacing w:line="257" w:lineRule="auto"/>
+              <w:jc w:val="center"/>
+              <w:rPr>
+                <w:rFonts w:ascii="Times New Roman" w:eastAsia="Times New Roman" w:hAnsi="Times New Roman" w:cs="Times New Roman"/>
+                <w:i/>
+                <w:iCs/>
+                <w:color w:val="000000" w:themeColor="text1"/>
+                <w:lang w:val="es-US"/>
+              </w:rPr>
+            </w:pPr>
+          </w:p>
+        </w:tc>
+      </w:tr>
+      <w:tr>
+        <w:trPr>
+          <w:trHeight w:val="300"/>
+        </w:trPr>
+        <w:tc>
+          <w:tcPr>
+            <w:tcW w:w="1560" w:type="dxa"/>
+            <w:tcBorders>
+              <w:top w:val="nil"/>
+              <w:left w:val="single" w:sz="6" w:space="0" w:color="666666"/>
+              <w:bottom w:val="single" w:sz="6" w:space="0" w:color="666666"/>
+              <w:right w:val="single" w:sz="6" w:space="0" w:color="666666"/>
+            </w:tcBorders>
+            <w:tcMar>
+              <w:left w:w="90" w:type="dxa"/>
+              <w:right w:w="90" w:type="dxa"/>
+            </w:tcMar>
+            <w:vAlign w:val="center"/>
+          </w:tcPr>
+          <w:p>
+            <w:pPr>
+              <w:spacing w:line="257" w:lineRule="auto"/>
+              <w:jc w:val="center"/>
+              <w:rPr>
+                <w:rFonts w:ascii="Arial" w:eastAsia="Arial" w:hAnsi="Arial" w:cs="Arial"/>
+                <w:color w:val="000000" w:themeColor="text1"/>
+                <w:sz w:val="20"/>
+                <w:szCs w:val="20"/>
+              </w:rPr>
+            </w:pPr>
+            <w:r>
+              <w:rPr>
+                <w:rFonts w:ascii="Arial" w:eastAsia="Arial" w:hAnsi="Arial" w:cs="Arial"/>
+                <w:color w:val="000000" w:themeColor="text1"/>
+                <w:sz w:val="20"/>
+                <w:szCs w:val="20"/>
+                <w:lang w:val="es-US"/>
+              </w:rPr>
+              <w:t>Resultado o Postcondición</w:t>
+            </w:r>
+          </w:p>
+        </w:tc>
+        <w:tc>
+          <w:tcPr>
+            <w:tcW w:w="7410" w:type="dxa"/>
+            <w:gridSpan w:val="4"/>
+            <w:tcBorders>
+              <w:top w:val="single" w:sz="6" w:space="0" w:color="666666"/>
+              <w:left w:val="single" w:sz="6" w:space="0" w:color="666666"/>
+              <w:bottom w:val="single" w:sz="6" w:space="0" w:color="666666"/>
+              <w:right w:val="single" w:sz="6" w:space="0" w:color="666666"/>
+            </w:tcBorders>
+            <w:tcMar>
+              <w:left w:w="90" w:type="dxa"/>
+              <w:right w:w="90" w:type="dxa"/>
+            </w:tcMar>
+            <w:vAlign w:val="center"/>
+          </w:tcPr>
+          <w:p>
+            <w:pPr>
+              <w:spacing w:after="0" w:line="257" w:lineRule="auto"/>
+            </w:pPr>
+            <w:r>
+              <w:rPr>
+                <w:rFonts w:ascii="Arial" w:eastAsia="Arial" w:hAnsi="Arial" w:cs="Arial"/>
+                <w:color w:val="000000" w:themeColor="text1"/>
+                <w:lang w:val="es-US"/>
+              </w:rPr>
+              <w:t>Se guarda en el sistema las fechas insertadas si están bien.</w:t>
+            </w:r>
+          </w:p>
+        </w:tc>
+      </w:tr>
+      <w:tr>
+        <w:trPr>
+          <w:trHeight w:val="75"/>
+        </w:trPr>
+        <w:tc>
+          <w:tcPr>
+            <w:tcW w:w="1560" w:type="dxa"/>
+            <w:vMerge w:val="restart"/>
+            <w:tcBorders>
+              <w:top w:val="single" w:sz="6" w:space="0" w:color="666666"/>
+              <w:left w:val="single" w:sz="6" w:space="0" w:color="666666"/>
+              <w:bottom w:val="single" w:sz="6" w:space="0" w:color="666666"/>
+              <w:right w:val="single" w:sz="6" w:space="0" w:color="666666"/>
+            </w:tcBorders>
+            <w:tcMar>
+              <w:left w:w="90" w:type="dxa"/>
+              <w:right w:w="90" w:type="dxa"/>
+            </w:tcMar>
+            <w:vAlign w:val="center"/>
+          </w:tcPr>
+          <w:p>
+            <w:pPr>
+              <w:spacing w:line="257" w:lineRule="auto"/>
+              <w:jc w:val="center"/>
+              <w:rPr>
+                <w:rFonts w:ascii="Arial" w:eastAsia="Arial" w:hAnsi="Arial" w:cs="Arial"/>
+                <w:color w:val="000000" w:themeColor="text1"/>
+                <w:sz w:val="20"/>
+                <w:szCs w:val="20"/>
+              </w:rPr>
+            </w:pPr>
+            <w:r>
+              <w:rPr>
+                <w:rFonts w:ascii="Arial" w:eastAsia="Arial" w:hAnsi="Arial" w:cs="Arial"/>
+                <w:color w:val="000000" w:themeColor="text1"/>
+                <w:sz w:val="20"/>
+                <w:szCs w:val="20"/>
+                <w:lang w:val="es-US"/>
+              </w:rPr>
+              <w:t>Salidas</w:t>
+            </w:r>
+          </w:p>
+        </w:tc>
+        <w:tc>
+          <w:tcPr>
+            <w:tcW w:w="3225" w:type="dxa"/>
+            <w:gridSpan w:val="2"/>
+            <w:tcBorders>
+              <w:top w:val="single" w:sz="6" w:space="0" w:color="666666"/>
+              <w:left w:val="single" w:sz="6" w:space="0" w:color="666666"/>
+              <w:bottom w:val="single" w:sz="6" w:space="0" w:color="666666"/>
+              <w:right w:val="single" w:sz="6" w:space="0" w:color="666666"/>
+            </w:tcBorders>
+            <w:tcMar>
+              <w:left w:w="90" w:type="dxa"/>
+              <w:right w:w="90" w:type="dxa"/>
+            </w:tcMar>
+            <w:vAlign w:val="center"/>
+          </w:tcPr>
+          <w:p>
+            <w:pPr>
+              <w:spacing w:line="257" w:lineRule="auto"/>
+              <w:jc w:val="center"/>
+              <w:rPr>
+                <w:rFonts w:ascii="Arial" w:eastAsia="Arial" w:hAnsi="Arial" w:cs="Arial"/>
+                <w:color w:val="000000" w:themeColor="text1"/>
+                <w:sz w:val="20"/>
+                <w:szCs w:val="20"/>
+              </w:rPr>
+            </w:pPr>
+            <w:r>
+              <w:rPr>
+                <w:rFonts w:ascii="Arial" w:eastAsia="Arial" w:hAnsi="Arial" w:cs="Arial"/>
+                <w:b/>
+                <w:bCs/>
+                <w:color w:val="000000" w:themeColor="text1"/>
+                <w:sz w:val="20"/>
+                <w:szCs w:val="20"/>
+                <w:lang w:val="es-US"/>
+              </w:rPr>
+              <w:t>Nombre salida</w:t>
+            </w:r>
+          </w:p>
+        </w:tc>
+        <w:tc>
+          <w:tcPr>
+            <w:tcW w:w="1728" w:type="dxa"/>
+            <w:tcBorders>
+              <w:top w:val="nil"/>
+              <w:left w:val="nil"/>
+              <w:bottom w:val="single" w:sz="6" w:space="0" w:color="666666"/>
+              <w:right w:val="single" w:sz="6" w:space="0" w:color="666666"/>
+            </w:tcBorders>
+            <w:tcMar>
+              <w:left w:w="90" w:type="dxa"/>
+              <w:right w:w="90" w:type="dxa"/>
+            </w:tcMar>
+            <w:vAlign w:val="center"/>
+          </w:tcPr>
+          <w:p>
+            <w:pPr>
+              <w:spacing w:line="257" w:lineRule="auto"/>
+              <w:jc w:val="center"/>
+              <w:rPr>
+                <w:rFonts w:ascii="Arial" w:eastAsia="Arial" w:hAnsi="Arial" w:cs="Arial"/>
+                <w:color w:val="000000" w:themeColor="text1"/>
+                <w:sz w:val="20"/>
+                <w:szCs w:val="20"/>
+              </w:rPr>
+            </w:pPr>
+            <w:r>
+              <w:rPr>
+                <w:rFonts w:ascii="Arial" w:eastAsia="Arial" w:hAnsi="Arial" w:cs="Arial"/>
+                <w:b/>
+                <w:bCs/>
+                <w:color w:val="000000" w:themeColor="text1"/>
+                <w:sz w:val="20"/>
+                <w:szCs w:val="20"/>
+                <w:lang w:val="es-US"/>
+              </w:rPr>
+              <w:t>Tipo de dato</w:t>
+            </w:r>
+          </w:p>
+        </w:tc>
+        <w:tc>
+          <w:tcPr>
+            <w:tcW w:w="2457" w:type="dxa"/>
+            <w:tcBorders>
+              <w:top w:val="nil"/>
+              <w:left w:val="single" w:sz="6" w:space="0" w:color="666666"/>
+              <w:bottom w:val="single" w:sz="6" w:space="0" w:color="666666"/>
+              <w:right w:val="single" w:sz="6" w:space="0" w:color="666666"/>
+            </w:tcBorders>
+            <w:tcMar>
+              <w:left w:w="90" w:type="dxa"/>
+              <w:right w:w="90" w:type="dxa"/>
+            </w:tcMar>
+            <w:vAlign w:val="center"/>
+          </w:tcPr>
+          <w:p>
+            <w:pPr>
+              <w:spacing w:line="257" w:lineRule="auto"/>
+              <w:jc w:val="center"/>
+              <w:rPr>
+                <w:rFonts w:ascii="Arial" w:eastAsia="Arial" w:hAnsi="Arial" w:cs="Arial"/>
+                <w:color w:val="000000" w:themeColor="text1"/>
+                <w:sz w:val="20"/>
+                <w:szCs w:val="20"/>
+              </w:rPr>
+            </w:pPr>
+            <w:r>
+              <w:rPr>
+                <w:rFonts w:ascii="Arial" w:eastAsia="Arial" w:hAnsi="Arial" w:cs="Arial"/>
+                <w:b/>
+                <w:bCs/>
+                <w:color w:val="000000" w:themeColor="text1"/>
+                <w:sz w:val="20"/>
+                <w:szCs w:val="20"/>
+                <w:lang w:val="es-US"/>
+              </w:rPr>
+              <w:t>Formato</w:t>
+            </w:r>
+          </w:p>
+        </w:tc>
+      </w:tr>
+      <w:tr>
+        <w:trPr>
+          <w:trHeight w:val="75"/>
+        </w:trPr>
+        <w:tc>
+          <w:tcPr>
+            <w:tcW w:w="1560" w:type="dxa"/>
+            <w:vMerge/>
+            <w:tcBorders>
+              <w:left w:val="single" w:sz="0" w:space="0" w:color="666666"/>
+              <w:right w:val="single" w:sz="0" w:space="0" w:color="666666"/>
+            </w:tcBorders>
+            <w:vAlign w:val="center"/>
+          </w:tcPr>
+          <w:p/>
+        </w:tc>
+        <w:tc>
+          <w:tcPr>
+            <w:tcW w:w="3225" w:type="dxa"/>
+            <w:gridSpan w:val="2"/>
+            <w:tcBorders>
+              <w:top w:val="single" w:sz="6" w:space="0" w:color="666666"/>
+              <w:left w:val="single" w:sz="6" w:space="0" w:color="666666"/>
+              <w:bottom w:val="single" w:sz="6" w:space="0" w:color="666666"/>
+              <w:right w:val="single" w:sz="6" w:space="0" w:color="666666"/>
+            </w:tcBorders>
+            <w:tcMar>
+              <w:left w:w="90" w:type="dxa"/>
+              <w:right w:w="90" w:type="dxa"/>
+            </w:tcMar>
+            <w:vAlign w:val="center"/>
+          </w:tcPr>
+          <w:p>
+            <w:pPr>
+              <w:spacing w:after="0" w:line="257" w:lineRule="auto"/>
+              <w:jc w:val="center"/>
+              <w:rPr>
+                <w:rFonts w:ascii="Arial" w:eastAsia="Arial" w:hAnsi="Arial" w:cs="Arial"/>
+                <w:color w:val="000000" w:themeColor="text1"/>
+                <w:sz w:val="20"/>
+                <w:szCs w:val="20"/>
+                <w:lang w:val="es-US"/>
+              </w:rPr>
+            </w:pPr>
+            <w:proofErr w:type="spellStart"/>
+            <w:r>
+              <w:rPr>
+                <w:rFonts w:ascii="Arial" w:eastAsia="Arial" w:hAnsi="Arial" w:cs="Arial"/>
+                <w:color w:val="000000" w:themeColor="text1"/>
+                <w:sz w:val="20"/>
+                <w:szCs w:val="20"/>
+                <w:lang w:val="es-US"/>
+              </w:rPr>
+              <w:t>date</w:t>
+            </w:r>
+            <w:r>
+              <w:rPr>
+                <w:rFonts w:ascii="Arial" w:eastAsia="Arial" w:hAnsi="Arial" w:cs="Arial"/>
+                <w:color w:val="000000" w:themeColor="text1"/>
+                <w:sz w:val="20"/>
+                <w:szCs w:val="20"/>
+                <w:lang w:val="es-US"/>
+              </w:rPr>
+              <w:t>Suces</w:t>
+            </w:r>
+            <w:proofErr w:type="spellEnd"/>
+          </w:p>
+        </w:tc>
+        <w:tc>
+          <w:tcPr>
+            <w:tcW w:w="1728" w:type="dxa"/>
+            <w:tcBorders>
+              <w:top w:val="single" w:sz="6" w:space="0" w:color="666666"/>
+              <w:left w:val="nil"/>
+              <w:bottom w:val="single" w:sz="6" w:space="0" w:color="666666"/>
+              <w:right w:val="single" w:sz="6" w:space="0" w:color="666666"/>
+            </w:tcBorders>
+            <w:tcMar>
+              <w:left w:w="90" w:type="dxa"/>
+              <w:right w:w="90" w:type="dxa"/>
+            </w:tcMar>
+            <w:vAlign w:val="center"/>
+          </w:tcPr>
+          <w:p>
+            <w:pPr>
+              <w:spacing w:after="0" w:line="257" w:lineRule="auto"/>
+              <w:jc w:val="center"/>
+              <w:rPr>
+                <w:rFonts w:ascii="Arial" w:eastAsia="Arial" w:hAnsi="Arial" w:cs="Arial"/>
+                <w:color w:val="000000" w:themeColor="text1"/>
+                <w:sz w:val="20"/>
+                <w:szCs w:val="20"/>
+                <w:lang w:val="es-US"/>
+              </w:rPr>
+            </w:pPr>
+            <w:r>
+              <w:rPr>
+                <w:rFonts w:ascii="Arial" w:eastAsia="Arial" w:hAnsi="Arial" w:cs="Arial"/>
+                <w:color w:val="000000" w:themeColor="text1"/>
+                <w:sz w:val="20"/>
+                <w:szCs w:val="20"/>
+                <w:lang w:val="es-US"/>
+              </w:rPr>
+              <w:t>String</w:t>
+            </w:r>
+          </w:p>
+        </w:tc>
+        <w:tc>
+          <w:tcPr>
+            <w:tcW w:w="2457" w:type="dxa"/>
+            <w:tcBorders>
+              <w:top w:val="single" w:sz="6" w:space="0" w:color="666666"/>
+              <w:left w:val="single" w:sz="6" w:space="0" w:color="666666"/>
+              <w:bottom w:val="single" w:sz="6" w:space="0" w:color="666666"/>
+              <w:right w:val="single" w:sz="6" w:space="0" w:color="666666"/>
+            </w:tcBorders>
+            <w:tcMar>
+              <w:left w:w="90" w:type="dxa"/>
+              <w:right w:w="90" w:type="dxa"/>
+            </w:tcMar>
+            <w:vAlign w:val="center"/>
+          </w:tcPr>
+          <w:p>
+            <w:pPr>
+              <w:spacing w:line="257" w:lineRule="auto"/>
+              <w:jc w:val="center"/>
+              <w:rPr>
+                <w:rFonts w:ascii="Times New Roman" w:eastAsia="Times New Roman" w:hAnsi="Times New Roman" w:cs="Times New Roman"/>
+                <w:color w:val="000000" w:themeColor="text1"/>
+                <w:lang w:val="es-US"/>
+              </w:rPr>
+            </w:pPr>
+            <w:r>
+              <w:rPr>
+                <w:rFonts w:ascii="Times New Roman" w:eastAsia="Times New Roman" w:hAnsi="Times New Roman" w:cs="Times New Roman"/>
+                <w:color w:val="000000" w:themeColor="text1"/>
+                <w:lang w:val="es-US"/>
+              </w:rPr>
+              <w:t>Fechas guardadas con éxito</w:t>
+            </w:r>
+          </w:p>
+        </w:tc>
+      </w:tr>
+      <w:tr>
+        <w:trPr>
+          <w:trHeight w:val="75"/>
+        </w:trPr>
+        <w:tc>
+          <w:tcPr>
+            <w:tcW w:w="1560" w:type="dxa"/>
+            <w:vMerge/>
+            <w:tcBorders>
+              <w:top w:val="single" w:sz="0" w:space="0" w:color="666666"/>
+              <w:left w:val="single" w:sz="0" w:space="0" w:color="666666"/>
+              <w:bottom w:val="single" w:sz="0" w:space="0" w:color="666666"/>
+              <w:right w:val="single" w:sz="0" w:space="0" w:color="666666"/>
+            </w:tcBorders>
+            <w:vAlign w:val="center"/>
+          </w:tcPr>
+          <w:p/>
+        </w:tc>
+        <w:tc>
+          <w:tcPr>
+            <w:tcW w:w="3225" w:type="dxa"/>
+            <w:gridSpan w:val="2"/>
+            <w:tcBorders>
+              <w:top w:val="single" w:sz="6" w:space="0" w:color="666666"/>
+              <w:left w:val="single" w:sz="6" w:space="0" w:color="666666"/>
+              <w:bottom w:val="single" w:sz="6" w:space="0" w:color="666666"/>
+              <w:right w:val="single" w:sz="6" w:space="0" w:color="666666"/>
+            </w:tcBorders>
+            <w:tcMar>
+              <w:left w:w="90" w:type="dxa"/>
+              <w:right w:w="90" w:type="dxa"/>
+            </w:tcMar>
+            <w:vAlign w:val="center"/>
+          </w:tcPr>
+          <w:p>
+            <w:pPr>
+              <w:spacing w:line="257" w:lineRule="auto"/>
+              <w:jc w:val="center"/>
+              <w:rPr>
+                <w:rFonts w:ascii="Arial" w:eastAsia="Arial" w:hAnsi="Arial" w:cs="Arial"/>
+                <w:color w:val="000000" w:themeColor="text1"/>
+                <w:sz w:val="20"/>
+                <w:szCs w:val="20"/>
+                <w:lang w:val="es-US"/>
+              </w:rPr>
+            </w:pPr>
+            <w:proofErr w:type="spellStart"/>
+            <w:r>
+              <w:rPr>
+                <w:rFonts w:ascii="Arial" w:eastAsia="Arial" w:hAnsi="Arial" w:cs="Arial"/>
+                <w:color w:val="000000" w:themeColor="text1"/>
+                <w:sz w:val="20"/>
+                <w:szCs w:val="20"/>
+                <w:lang w:val="es-US"/>
+              </w:rPr>
+              <w:t>date</w:t>
+            </w:r>
+            <w:r>
+              <w:rPr>
+                <w:rFonts w:ascii="Arial" w:eastAsia="Arial" w:hAnsi="Arial" w:cs="Arial"/>
+                <w:color w:val="000000" w:themeColor="text1"/>
+                <w:sz w:val="20"/>
+                <w:szCs w:val="20"/>
+                <w:lang w:val="es-US"/>
+              </w:rPr>
+              <w:t>Fail</w:t>
+            </w:r>
+            <w:proofErr w:type="spellEnd"/>
+          </w:p>
+        </w:tc>
+        <w:tc>
+          <w:tcPr>
+            <w:tcW w:w="1728" w:type="dxa"/>
+            <w:tcBorders>
+              <w:top w:val="single" w:sz="6" w:space="0" w:color="666666"/>
+              <w:left w:val="nil"/>
+              <w:bottom w:val="single" w:sz="6" w:space="0" w:color="666666"/>
+              <w:right w:val="single" w:sz="6" w:space="0" w:color="666666"/>
+            </w:tcBorders>
+            <w:tcMar>
+              <w:left w:w="90" w:type="dxa"/>
+              <w:right w:w="90" w:type="dxa"/>
+            </w:tcMar>
+            <w:vAlign w:val="center"/>
+          </w:tcPr>
+          <w:p>
+            <w:pPr>
+              <w:spacing w:line="257" w:lineRule="auto"/>
+              <w:jc w:val="center"/>
+              <w:rPr>
+                <w:rFonts w:ascii="Arial" w:eastAsia="Arial" w:hAnsi="Arial" w:cs="Arial"/>
+                <w:color w:val="000000" w:themeColor="text1"/>
+                <w:sz w:val="20"/>
+                <w:szCs w:val="20"/>
+                <w:lang w:val="es-US"/>
+              </w:rPr>
+            </w:pPr>
+            <w:r>
+              <w:rPr>
+                <w:rFonts w:ascii="Arial" w:eastAsia="Arial" w:hAnsi="Arial" w:cs="Arial"/>
+                <w:color w:val="000000" w:themeColor="text1"/>
+                <w:sz w:val="20"/>
+                <w:szCs w:val="20"/>
+                <w:lang w:val="es-US"/>
+              </w:rPr>
+              <w:t>String</w:t>
+            </w:r>
+          </w:p>
+        </w:tc>
+        <w:tc>
+          <w:tcPr>
+            <w:tcW w:w="2457" w:type="dxa"/>
+            <w:tcBorders>
+              <w:top w:val="single" w:sz="6" w:space="0" w:color="666666"/>
+              <w:left w:val="single" w:sz="6" w:space="0" w:color="666666"/>
+              <w:bottom w:val="single" w:sz="6" w:space="0" w:color="666666"/>
+              <w:right w:val="single" w:sz="6" w:space="0" w:color="666666"/>
+            </w:tcBorders>
+            <w:tcMar>
+              <w:left w:w="90" w:type="dxa"/>
+              <w:right w:w="90" w:type="dxa"/>
+            </w:tcMar>
+            <w:vAlign w:val="center"/>
+          </w:tcPr>
+          <w:p>
+            <w:pPr>
+              <w:spacing w:line="257" w:lineRule="auto"/>
+              <w:jc w:val="center"/>
+              <w:rPr>
+                <w:rFonts w:ascii="Times New Roman" w:eastAsia="Times New Roman" w:hAnsi="Times New Roman" w:cs="Times New Roman"/>
+                <w:color w:val="000000" w:themeColor="text1"/>
+                <w:lang w:val="es-US"/>
+              </w:rPr>
+            </w:pPr>
+            <w:r>
+              <w:rPr>
+                <w:rFonts w:ascii="Times New Roman" w:eastAsia="Times New Roman" w:hAnsi="Times New Roman" w:cs="Times New Roman"/>
+                <w:color w:val="000000" w:themeColor="text1"/>
+                <w:lang w:val="es-US"/>
+              </w:rPr>
+              <w:t>Datos Incorrectos</w:t>
             </w:r>
           </w:p>
         </w:tc>
@@ -2475,6 +4089,8 @@
                 <w:rFonts w:ascii="Arial" w:eastAsia="Arial" w:hAnsi="Arial" w:cs="Arial"/>
                 <w:b/>
                 <w:bCs/>
+                <w:i/>
+                <w:iCs/>
                 <w:color w:val="000000" w:themeColor="text1"/>
                 <w:sz w:val="18"/>
                 <w:szCs w:val="18"/>
@@ -2487,16 +4103,20 @@
                 <w:rFonts w:ascii="Arial" w:eastAsia="Arial" w:hAnsi="Arial" w:cs="Arial"/>
                 <w:b/>
                 <w:bCs/>
+                <w:i/>
+                <w:iCs/>
                 <w:color w:val="000000" w:themeColor="text1"/>
                 <w:sz w:val="18"/>
                 <w:szCs w:val="18"/>
                 <w:lang w:val="es-US"/>
               </w:rPr>
-              <w:t>1</w:t>
-            </w:r>
-            <w:r>
-              <w:rPr>
-                <w:rFonts w:ascii="Arial" w:eastAsia="Arial" w:hAnsi="Arial" w:cs="Arial"/>
+              <w:t>2</w:t>
+            </w:r>
+            <w:r>
+              <w:rPr>
+                <w:rFonts w:ascii="Arial" w:eastAsia="Arial" w:hAnsi="Arial" w:cs="Arial"/>
+                <w:b/>
+                <w:bCs/>
                 <w:i/>
                 <w:iCs/>
                 <w:color w:val="000000" w:themeColor="text1"/>
@@ -2516,7 +4136,7 @@
                 <w:szCs w:val="24"/>
                 <w:lang w:val="es-US"/>
               </w:rPr>
-              <w:t>Consulta</w:t>
+              <w:t>Culminación de etapa</w:t>
             </w:r>
           </w:p>
         </w:tc>
@@ -2581,15 +4201,21 @@
           <w:p>
             <w:pPr>
               <w:spacing w:after="0" w:line="257" w:lineRule="auto"/>
-            </w:pPr>
-            <w:r>
               <w:rPr>
                 <w:rFonts w:ascii="Calibri" w:eastAsia="Calibri" w:hAnsi="Calibri" w:cs="Calibri"/>
                 <w:color w:val="000000" w:themeColor="text1"/>
                 <w:sz w:val="24"/>
                 <w:szCs w:val="24"/>
               </w:rPr>
-              <w:t>Permite al usuario consultar la información del proyecto</w:t>
+            </w:pPr>
+            <w:r>
+              <w:rPr>
+                <w:rFonts w:ascii="Calibri" w:eastAsia="Calibri" w:hAnsi="Calibri" w:cs="Calibri"/>
+                <w:color w:val="000000" w:themeColor="text1"/>
+                <w:sz w:val="24"/>
+                <w:szCs w:val="24"/>
+              </w:rPr>
+              <w:t>Permite al usuario finalizar la etapa</w:t>
             </w:r>
           </w:p>
         </w:tc>
@@ -2802,16 +4428,6 @@
                 <w:lang w:val="es-US"/>
               </w:rPr>
             </w:pPr>
-            <w:r>
-              <w:rPr>
-                <w:rFonts w:ascii="Arial" w:eastAsia="Arial" w:hAnsi="Arial" w:cs="Arial"/>
-                <w:color w:val="000000" w:themeColor="text1"/>
-                <w:sz w:val="20"/>
-                <w:szCs w:val="20"/>
-                <w:lang w:val="es-US"/>
-              </w:rPr>
-              <w:t>proyectName</w:t>
-            </w:r>
           </w:p>
         </w:tc>
         <w:tc>
@@ -2842,16 +4458,6 @@
                 <w:lang w:val="es-US"/>
               </w:rPr>
             </w:pPr>
-            <w:r>
-              <w:rPr>
-                <w:rFonts w:ascii="Arial" w:eastAsia="Arial" w:hAnsi="Arial" w:cs="Arial"/>
-                <w:color w:val="000000" w:themeColor="text1"/>
-                <w:sz w:val="20"/>
-                <w:szCs w:val="20"/>
-                <w:lang w:val="es-US"/>
-              </w:rPr>
-              <w:t>String</w:t>
-            </w:r>
           </w:p>
         </w:tc>
         <w:tc>
@@ -2945,14 +4551,19 @@
           <w:p>
             <w:pPr>
               <w:spacing w:after="0" w:line="257" w:lineRule="auto"/>
-            </w:pPr>
-            <w:r>
-              <w:rPr>
-                <w:rFonts w:ascii="Arial" w:eastAsia="Arial" w:hAnsi="Arial" w:cs="Arial"/>
-                <w:color w:val="000000" w:themeColor="text1"/>
-                <w:lang w:val="es-US"/>
-              </w:rPr>
-              <w:t>Retorna la información</w:t>
+              <w:rPr>
+                <w:rFonts w:ascii="Arial" w:eastAsia="Arial" w:hAnsi="Arial" w:cs="Arial"/>
+                <w:color w:val="000000" w:themeColor="text1"/>
+                <w:lang w:val="es-US"/>
+              </w:rPr>
+            </w:pPr>
+            <w:r>
+              <w:rPr>
+                <w:rFonts w:ascii="Arial" w:eastAsia="Arial" w:hAnsi="Arial" w:cs="Arial"/>
+                <w:color w:val="000000" w:themeColor="text1"/>
+                <w:lang w:val="es-US"/>
+              </w:rPr>
+              <w:t>Cambia la etapa del proyecto a la siguiente</w:t>
             </w:r>
           </w:p>
         </w:tc>
@@ -3166,2283 +4777,7 @@
                 <w:lang w:val="es-US"/>
               </w:rPr>
             </w:pPr>
-            <w:r>
-              <w:rPr>
-                <w:rFonts w:ascii="Arial" w:eastAsia="Arial" w:hAnsi="Arial" w:cs="Arial"/>
-                <w:color w:val="000000" w:themeColor="text1"/>
-                <w:sz w:val="20"/>
-                <w:szCs w:val="20"/>
-                <w:lang w:val="es-US"/>
-              </w:rPr>
-              <w:t>AllTheInformation</w:t>
-            </w:r>
-          </w:p>
-        </w:tc>
-        <w:tc>
-          <w:tcPr>
-            <w:tcW w:w="1305" w:type="dxa"/>
-            <w:tcBorders>
-              <w:top w:val="single" w:sz="6" w:space="0" w:color="666666"/>
-              <w:left w:val="nil"/>
-              <w:bottom w:val="single" w:sz="6" w:space="0" w:color="666666"/>
-              <w:right w:val="single" w:sz="6" w:space="0" w:color="666666"/>
-            </w:tcBorders>
-            <w:tcMar>
-              <w:left w:w="90" w:type="dxa"/>
-              <w:right w:w="90" w:type="dxa"/>
-            </w:tcMar>
-            <w:vAlign w:val="center"/>
-          </w:tcPr>
-          <w:p>
-            <w:pPr>
-              <w:spacing w:after="0" w:line="257" w:lineRule="auto"/>
-              <w:jc w:val="center"/>
-              <w:rPr>
-                <w:rFonts w:ascii="Arial" w:eastAsia="Arial" w:hAnsi="Arial" w:cs="Arial"/>
-                <w:color w:val="000000" w:themeColor="text1"/>
-                <w:sz w:val="20"/>
-                <w:szCs w:val="20"/>
-                <w:lang w:val="es-US"/>
-              </w:rPr>
-            </w:pPr>
-            <w:r>
-              <w:rPr>
-                <w:rFonts w:ascii="Arial" w:eastAsia="Arial" w:hAnsi="Arial" w:cs="Arial"/>
-                <w:color w:val="000000" w:themeColor="text1"/>
-                <w:sz w:val="20"/>
-                <w:szCs w:val="20"/>
-                <w:lang w:val="es-US"/>
-              </w:rPr>
-              <w:t>String</w:t>
-            </w:r>
-          </w:p>
-        </w:tc>
-        <w:tc>
-          <w:tcPr>
-            <w:tcW w:w="2880" w:type="dxa"/>
-            <w:tcBorders>
-              <w:top w:val="single" w:sz="6" w:space="0" w:color="666666"/>
-              <w:left w:val="single" w:sz="6" w:space="0" w:color="666666"/>
-              <w:bottom w:val="single" w:sz="6" w:space="0" w:color="666666"/>
-              <w:right w:val="single" w:sz="6" w:space="0" w:color="666666"/>
-            </w:tcBorders>
-            <w:tcMar>
-              <w:left w:w="90" w:type="dxa"/>
-              <w:right w:w="90" w:type="dxa"/>
-            </w:tcMar>
-            <w:vAlign w:val="center"/>
-          </w:tcPr>
-          <w:p>
-            <w:pPr>
-              <w:spacing w:line="257" w:lineRule="auto"/>
-              <w:jc w:val="center"/>
-              <w:rPr>
-                <w:rFonts w:ascii="Times New Roman" w:eastAsia="Times New Roman" w:hAnsi="Times New Roman" w:cs="Times New Roman"/>
-                <w:color w:val="000000" w:themeColor="text1"/>
-                <w:lang w:val="es-US"/>
-              </w:rPr>
-            </w:pPr>
-            <w:r>
-              <w:rPr>
-                <w:rFonts w:ascii="Times New Roman" w:eastAsia="Times New Roman" w:hAnsi="Times New Roman" w:cs="Times New Roman"/>
-                <w:color w:val="000000" w:themeColor="text1"/>
-                <w:lang w:val="es-US"/>
-              </w:rPr>
-              <w:t>Fechas guardadas con éxito</w:t>
-            </w:r>
-          </w:p>
-        </w:tc>
-      </w:tr>
-      <w:tr>
-        <w:trPr>
-          <w:trHeight w:val="75"/>
-        </w:trPr>
-        <w:tc>
-          <w:tcPr>
-            <w:tcW w:w="1560" w:type="dxa"/>
-            <w:vMerge/>
-            <w:tcBorders>
-              <w:top w:val="single" w:sz="0" w:space="0" w:color="666666"/>
-              <w:left w:val="single" w:sz="0" w:space="0" w:color="666666"/>
-              <w:bottom w:val="single" w:sz="0" w:space="0" w:color="666666"/>
-              <w:right w:val="single" w:sz="0" w:space="0" w:color="666666"/>
-            </w:tcBorders>
-            <w:vAlign w:val="center"/>
-          </w:tcPr>
-          <w:p/>
-        </w:tc>
-        <w:tc>
-          <w:tcPr>
-            <w:tcW w:w="3225" w:type="dxa"/>
-            <w:gridSpan w:val="2"/>
-            <w:tcBorders>
-              <w:top w:val="single" w:sz="6" w:space="0" w:color="666666"/>
-              <w:left w:val="single" w:sz="6" w:space="0" w:color="666666"/>
-              <w:bottom w:val="single" w:sz="6" w:space="0" w:color="666666"/>
-              <w:right w:val="single" w:sz="6" w:space="0" w:color="666666"/>
-            </w:tcBorders>
-            <w:tcMar>
-              <w:left w:w="90" w:type="dxa"/>
-              <w:right w:w="90" w:type="dxa"/>
-            </w:tcMar>
-            <w:vAlign w:val="center"/>
-          </w:tcPr>
-          <w:p>
-            <w:pPr>
-              <w:spacing w:line="257" w:lineRule="auto"/>
-              <w:jc w:val="center"/>
-              <w:rPr>
-                <w:rFonts w:ascii="Arial" w:eastAsia="Arial" w:hAnsi="Arial" w:cs="Arial"/>
-                <w:color w:val="000000" w:themeColor="text1"/>
-                <w:sz w:val="20"/>
-                <w:szCs w:val="20"/>
-                <w:lang w:val="es-US"/>
-              </w:rPr>
-            </w:pPr>
-            <w:r>
-              <w:rPr>
-                <w:rFonts w:ascii="Arial" w:eastAsia="Arial" w:hAnsi="Arial" w:cs="Arial"/>
-                <w:color w:val="000000" w:themeColor="text1"/>
-                <w:sz w:val="20"/>
-                <w:szCs w:val="20"/>
-                <w:lang w:val="es-US"/>
-              </w:rPr>
-              <w:t>NotFound</w:t>
-            </w:r>
-          </w:p>
-        </w:tc>
-        <w:tc>
-          <w:tcPr>
-            <w:tcW w:w="1305" w:type="dxa"/>
-            <w:tcBorders>
-              <w:top w:val="single" w:sz="6" w:space="0" w:color="666666"/>
-              <w:left w:val="nil"/>
-              <w:bottom w:val="single" w:sz="6" w:space="0" w:color="666666"/>
-              <w:right w:val="single" w:sz="6" w:space="0" w:color="666666"/>
-            </w:tcBorders>
-            <w:tcMar>
-              <w:left w:w="90" w:type="dxa"/>
-              <w:right w:w="90" w:type="dxa"/>
-            </w:tcMar>
-            <w:vAlign w:val="center"/>
-          </w:tcPr>
-          <w:p>
-            <w:pPr>
-              <w:spacing w:line="257" w:lineRule="auto"/>
-              <w:jc w:val="center"/>
-              <w:rPr>
-                <w:rFonts w:ascii="Arial" w:eastAsia="Arial" w:hAnsi="Arial" w:cs="Arial"/>
-                <w:color w:val="000000" w:themeColor="text1"/>
-                <w:sz w:val="20"/>
-                <w:szCs w:val="20"/>
-                <w:lang w:val="es-US"/>
-              </w:rPr>
-            </w:pPr>
-            <w:r>
-              <w:rPr>
-                <w:rFonts w:ascii="Arial" w:eastAsia="Arial" w:hAnsi="Arial" w:cs="Arial"/>
-                <w:color w:val="000000" w:themeColor="text1"/>
-                <w:sz w:val="20"/>
-                <w:szCs w:val="20"/>
-                <w:lang w:val="es-US"/>
-              </w:rPr>
-              <w:t>String</w:t>
-            </w:r>
-          </w:p>
-        </w:tc>
-        <w:tc>
-          <w:tcPr>
-            <w:tcW w:w="2880" w:type="dxa"/>
-            <w:tcBorders>
-              <w:top w:val="single" w:sz="6" w:space="0" w:color="666666"/>
-              <w:left w:val="single" w:sz="6" w:space="0" w:color="666666"/>
-              <w:bottom w:val="single" w:sz="6" w:space="0" w:color="666666"/>
-              <w:right w:val="single" w:sz="6" w:space="0" w:color="666666"/>
-            </w:tcBorders>
-            <w:tcMar>
-              <w:left w:w="90" w:type="dxa"/>
-              <w:right w:w="90" w:type="dxa"/>
-            </w:tcMar>
-            <w:vAlign w:val="center"/>
-          </w:tcPr>
-          <w:p>
-            <w:pPr>
-              <w:spacing w:line="257" w:lineRule="auto"/>
-              <w:jc w:val="center"/>
-              <w:rPr>
-                <w:rFonts w:ascii="Times New Roman" w:eastAsia="Times New Roman" w:hAnsi="Times New Roman" w:cs="Times New Roman"/>
-                <w:color w:val="000000" w:themeColor="text1"/>
-                <w:lang w:val="es-US"/>
-              </w:rPr>
-            </w:pPr>
-            <w:r>
-              <w:rPr>
-                <w:rFonts w:ascii="Times New Roman" w:eastAsia="Times New Roman" w:hAnsi="Times New Roman" w:cs="Times New Roman"/>
-                <w:color w:val="000000" w:themeColor="text1"/>
-                <w:lang w:val="es-US"/>
-              </w:rPr>
-              <w:t>No se encontró el proyecto</w:t>
-            </w:r>
-          </w:p>
-        </w:tc>
-      </w:tr>
-    </w:tbl>
-    <w:p>
-      <w:pPr>
-        <w:rPr>
-          <w:rFonts w:ascii="Calibri" w:eastAsia="Calibri" w:hAnsi="Calibri" w:cs="Calibri"/>
-          <w:color w:val="000000" w:themeColor="text1"/>
-        </w:rPr>
-      </w:pPr>
-    </w:p>
-    <w:tbl>
-      <w:tblPr>
-        <w:tblW w:w="0" w:type="auto"/>
-        <w:tblLayout w:type="fixed"/>
-        <w:tblLook w:val="04A0" w:firstRow="1" w:lastRow="0" w:firstColumn="1" w:lastColumn="0" w:noHBand="0" w:noVBand="1"/>
-      </w:tblPr>
-      <w:tblGrid>
-        <w:gridCol w:w="1560"/>
-        <w:gridCol w:w="2880"/>
-        <w:gridCol w:w="345"/>
-        <w:gridCol w:w="1728"/>
-        <w:gridCol w:w="2457"/>
-      </w:tblGrid>
-      <w:tr>
-        <w:trPr>
-          <w:trHeight w:val="300"/>
-        </w:trPr>
-        <w:tc>
-          <w:tcPr>
-            <w:tcW w:w="1560" w:type="dxa"/>
-            <w:tcBorders>
-              <w:top w:val="single" w:sz="6" w:space="0" w:color="666666"/>
-              <w:left w:val="single" w:sz="6" w:space="0" w:color="666666"/>
-              <w:bottom w:val="single" w:sz="6" w:space="0" w:color="666666"/>
-              <w:right w:val="single" w:sz="6" w:space="0" w:color="666666"/>
-            </w:tcBorders>
-            <w:tcMar>
-              <w:left w:w="90" w:type="dxa"/>
-              <w:right w:w="90" w:type="dxa"/>
-            </w:tcMar>
-            <w:vAlign w:val="center"/>
-          </w:tcPr>
-          <w:p>
-            <w:pPr>
-              <w:spacing w:line="257" w:lineRule="auto"/>
-              <w:jc w:val="center"/>
-              <w:rPr>
-                <w:rFonts w:ascii="Arial" w:eastAsia="Arial" w:hAnsi="Arial" w:cs="Arial"/>
-                <w:color w:val="000000" w:themeColor="text1"/>
-                <w:sz w:val="20"/>
-                <w:szCs w:val="20"/>
-              </w:rPr>
-            </w:pPr>
-            <w:r>
-              <w:rPr>
-                <w:rFonts w:ascii="Arial" w:eastAsia="Arial" w:hAnsi="Arial" w:cs="Arial"/>
-                <w:color w:val="000000" w:themeColor="text1"/>
-                <w:sz w:val="20"/>
-                <w:szCs w:val="20"/>
-                <w:lang w:val="es-US"/>
-              </w:rPr>
-              <w:t>Identificador y nombre</w:t>
-            </w:r>
-          </w:p>
-        </w:tc>
-        <w:tc>
-          <w:tcPr>
-            <w:tcW w:w="7410" w:type="dxa"/>
-            <w:gridSpan w:val="4"/>
-            <w:tcBorders>
-              <w:top w:val="single" w:sz="6" w:space="0" w:color="666666"/>
-              <w:left w:val="single" w:sz="6" w:space="0" w:color="666666"/>
-              <w:bottom w:val="single" w:sz="6" w:space="0" w:color="666666"/>
-              <w:right w:val="single" w:sz="6" w:space="0" w:color="666666"/>
-            </w:tcBorders>
-            <w:tcMar>
-              <w:left w:w="90" w:type="dxa"/>
-              <w:right w:w="90" w:type="dxa"/>
-            </w:tcMar>
-            <w:vAlign w:val="center"/>
-          </w:tcPr>
-          <w:p>
-            <w:pPr>
-              <w:spacing w:after="0" w:line="257" w:lineRule="auto"/>
-              <w:jc w:val="center"/>
-              <w:rPr>
-                <w:rFonts w:ascii="Arial" w:eastAsia="Arial" w:hAnsi="Arial" w:cs="Arial"/>
-                <w:b/>
-                <w:bCs/>
-                <w:color w:val="000000" w:themeColor="text1"/>
-                <w:sz w:val="18"/>
-                <w:szCs w:val="18"/>
-                <w:lang w:val="es-US"/>
-              </w:rPr>
-            </w:pPr>
-            <w:r>
-              <w:rPr>
-                <w:rFonts w:ascii="Arial" w:eastAsia="Arial" w:hAnsi="Arial" w:cs="Arial"/>
-                <w:b/>
-                <w:bCs/>
-                <w:color w:val="000000" w:themeColor="text1"/>
-                <w:sz w:val="18"/>
-                <w:szCs w:val="18"/>
-                <w:lang w:val="es-US"/>
-              </w:rPr>
-              <w:t>RF</w:t>
-            </w:r>
-            <w:r>
-              <w:rPr>
-                <w:rFonts w:ascii="Arial" w:eastAsia="Arial" w:hAnsi="Arial" w:cs="Arial"/>
-                <w:b/>
-                <w:bCs/>
-                <w:color w:val="000000" w:themeColor="text1"/>
-                <w:sz w:val="18"/>
-                <w:szCs w:val="18"/>
-                <w:lang w:val="es-US"/>
-              </w:rPr>
-              <w:t>2</w:t>
-            </w:r>
-            <w:r>
-              <w:rPr>
-                <w:rFonts w:ascii="Arial" w:eastAsia="Arial" w:hAnsi="Arial" w:cs="Arial"/>
-                <w:b/>
-                <w:bCs/>
-                <w:color w:val="000000" w:themeColor="text1"/>
-                <w:sz w:val="18"/>
-                <w:szCs w:val="18"/>
-                <w:lang w:val="es-US"/>
-              </w:rPr>
-              <w:t xml:space="preserve"> Gestión de etapas</w:t>
-            </w:r>
-          </w:p>
-        </w:tc>
-      </w:tr>
-      <w:tr>
-        <w:trPr>
-          <w:trHeight w:val="300"/>
-        </w:trPr>
-        <w:tc>
-          <w:tcPr>
-            <w:tcW w:w="1560" w:type="dxa"/>
-            <w:tcBorders>
-              <w:top w:val="single" w:sz="6" w:space="0" w:color="666666"/>
-              <w:left w:val="single" w:sz="6" w:space="0" w:color="666666"/>
-              <w:bottom w:val="single" w:sz="6" w:space="0" w:color="666666"/>
-              <w:right w:val="single" w:sz="6" w:space="0" w:color="666666"/>
-            </w:tcBorders>
-            <w:tcMar>
-              <w:left w:w="90" w:type="dxa"/>
-              <w:right w:w="90" w:type="dxa"/>
-            </w:tcMar>
-            <w:vAlign w:val="center"/>
-          </w:tcPr>
-          <w:p>
-            <w:pPr>
-              <w:spacing w:line="257" w:lineRule="auto"/>
-              <w:jc w:val="center"/>
-              <w:rPr>
-                <w:rFonts w:ascii="Arial" w:eastAsia="Arial" w:hAnsi="Arial" w:cs="Arial"/>
-                <w:color w:val="000000" w:themeColor="text1"/>
-                <w:sz w:val="20"/>
-                <w:szCs w:val="20"/>
-              </w:rPr>
-            </w:pPr>
-            <w:r>
-              <w:rPr>
-                <w:rFonts w:ascii="Arial" w:eastAsia="Arial" w:hAnsi="Arial" w:cs="Arial"/>
-                <w:color w:val="000000" w:themeColor="text1"/>
-                <w:sz w:val="20"/>
-                <w:szCs w:val="20"/>
-                <w:lang w:val="es-US"/>
-              </w:rPr>
-              <w:t>Resumen</w:t>
-            </w:r>
-          </w:p>
-        </w:tc>
-        <w:tc>
-          <w:tcPr>
-            <w:tcW w:w="7410" w:type="dxa"/>
-            <w:gridSpan w:val="4"/>
-            <w:tcBorders>
-              <w:top w:val="single" w:sz="6" w:space="0" w:color="666666"/>
-              <w:left w:val="single" w:sz="6" w:space="0" w:color="666666"/>
-              <w:bottom w:val="single" w:sz="6" w:space="0" w:color="666666"/>
-              <w:right w:val="single" w:sz="6" w:space="0" w:color="666666"/>
-            </w:tcBorders>
-            <w:tcMar>
-              <w:left w:w="90" w:type="dxa"/>
-              <w:right w:w="90" w:type="dxa"/>
-            </w:tcMar>
-          </w:tcPr>
-          <w:p>
-            <w:pPr>
-              <w:spacing w:after="0" w:line="257" w:lineRule="auto"/>
-              <w:rPr>
-                <w:rFonts w:ascii="Calibri" w:eastAsia="Calibri" w:hAnsi="Calibri" w:cs="Calibri"/>
-                <w:color w:val="000000" w:themeColor="text1"/>
-                <w:sz w:val="24"/>
-                <w:szCs w:val="24"/>
-              </w:rPr>
-            </w:pPr>
-            <w:r>
-              <w:rPr>
-                <w:rFonts w:ascii="Calibri" w:eastAsia="Calibri" w:hAnsi="Calibri" w:cs="Calibri"/>
-                <w:color w:val="000000" w:themeColor="text1"/>
-                <w:sz w:val="24"/>
-                <w:szCs w:val="24"/>
-              </w:rPr>
-              <w:t>La ejecución de los proyectos se divide en seis etapas: inicio, análisis, diseño, ejecución, cierre y seguimiento y control del proyecto. Cada etapa tiene fechas planificadas y reales, y se registra la aprobación del cumplimiento de la etapa. Al crear un proyecto, se crean automáticamente las seis etapas, pero solo la de inicio está activa. Para establecer las fechas planificadas, se solicita al usuario la duración de cada etapa en meses.</w:t>
-            </w:r>
-          </w:p>
-        </w:tc>
-      </w:tr>
-      <w:tr>
-        <w:trPr>
-          <w:trHeight w:val="75"/>
-        </w:trPr>
-        <w:tc>
-          <w:tcPr>
-            <w:tcW w:w="1560" w:type="dxa"/>
-            <w:vMerge w:val="restart"/>
-            <w:tcBorders>
-              <w:top w:val="single" w:sz="6" w:space="0" w:color="666666"/>
-              <w:left w:val="single" w:sz="6" w:space="0" w:color="666666"/>
-              <w:bottom w:val="single" w:sz="6" w:space="0" w:color="666666"/>
-              <w:right w:val="single" w:sz="6" w:space="0" w:color="666666"/>
-            </w:tcBorders>
-            <w:tcMar>
-              <w:left w:w="90" w:type="dxa"/>
-              <w:right w:w="90" w:type="dxa"/>
-            </w:tcMar>
-            <w:vAlign w:val="center"/>
-          </w:tcPr>
-          <w:p>
-            <w:pPr>
-              <w:spacing w:line="257" w:lineRule="auto"/>
-              <w:jc w:val="center"/>
-              <w:rPr>
-                <w:rFonts w:ascii="Arial" w:eastAsia="Arial" w:hAnsi="Arial" w:cs="Arial"/>
-                <w:color w:val="000000" w:themeColor="text1"/>
-                <w:sz w:val="20"/>
-                <w:szCs w:val="20"/>
-              </w:rPr>
-            </w:pPr>
-            <w:r>
-              <w:rPr>
-                <w:rFonts w:ascii="Arial" w:eastAsia="Arial" w:hAnsi="Arial" w:cs="Arial"/>
-                <w:color w:val="000000" w:themeColor="text1"/>
-                <w:sz w:val="20"/>
-                <w:szCs w:val="20"/>
-                <w:lang w:val="es-US"/>
-              </w:rPr>
-              <w:t>Entradas</w:t>
-            </w:r>
-          </w:p>
-        </w:tc>
-        <w:tc>
-          <w:tcPr>
-            <w:tcW w:w="2880" w:type="dxa"/>
-            <w:tcBorders>
-              <w:top w:val="single" w:sz="6" w:space="0" w:color="666666"/>
-              <w:left w:val="single" w:sz="6" w:space="0" w:color="666666"/>
-              <w:bottom w:val="single" w:sz="6" w:space="0" w:color="666666"/>
-              <w:right w:val="single" w:sz="6" w:space="0" w:color="666666"/>
-            </w:tcBorders>
-            <w:tcMar>
-              <w:left w:w="90" w:type="dxa"/>
-              <w:right w:w="90" w:type="dxa"/>
-            </w:tcMar>
-            <w:vAlign w:val="center"/>
-          </w:tcPr>
-          <w:p>
-            <w:pPr>
-              <w:spacing w:line="257" w:lineRule="auto"/>
-              <w:jc w:val="center"/>
-              <w:rPr>
-                <w:rFonts w:ascii="Arial" w:eastAsia="Arial" w:hAnsi="Arial" w:cs="Arial"/>
-                <w:color w:val="000000" w:themeColor="text1"/>
-                <w:sz w:val="20"/>
-                <w:szCs w:val="20"/>
-              </w:rPr>
-            </w:pPr>
-            <w:r>
-              <w:rPr>
-                <w:rFonts w:ascii="Arial" w:eastAsia="Arial" w:hAnsi="Arial" w:cs="Arial"/>
-                <w:b/>
-                <w:bCs/>
-                <w:color w:val="000000" w:themeColor="text1"/>
-                <w:sz w:val="20"/>
-                <w:szCs w:val="20"/>
-                <w:lang w:val="es-US"/>
-              </w:rPr>
-              <w:t>Nombre entrada</w:t>
-            </w:r>
-          </w:p>
-        </w:tc>
-        <w:tc>
-          <w:tcPr>
-            <w:tcW w:w="2073" w:type="dxa"/>
-            <w:gridSpan w:val="2"/>
-            <w:tcBorders>
-              <w:top w:val="nil"/>
-              <w:left w:val="single" w:sz="6" w:space="0" w:color="666666"/>
-              <w:bottom w:val="single" w:sz="6" w:space="0" w:color="666666"/>
-              <w:right w:val="single" w:sz="6" w:space="0" w:color="666666"/>
-            </w:tcBorders>
-            <w:tcMar>
-              <w:left w:w="90" w:type="dxa"/>
-              <w:right w:w="90" w:type="dxa"/>
-            </w:tcMar>
-            <w:vAlign w:val="center"/>
-          </w:tcPr>
-          <w:p>
-            <w:pPr>
-              <w:spacing w:line="257" w:lineRule="auto"/>
-              <w:jc w:val="center"/>
-              <w:rPr>
-                <w:rFonts w:ascii="Arial" w:eastAsia="Arial" w:hAnsi="Arial" w:cs="Arial"/>
-                <w:color w:val="000000" w:themeColor="text1"/>
-                <w:sz w:val="20"/>
-                <w:szCs w:val="20"/>
-              </w:rPr>
-            </w:pPr>
-            <w:r>
-              <w:rPr>
-                <w:rFonts w:ascii="Arial" w:eastAsia="Arial" w:hAnsi="Arial" w:cs="Arial"/>
-                <w:b/>
-                <w:bCs/>
-                <w:color w:val="000000" w:themeColor="text1"/>
-                <w:sz w:val="20"/>
-                <w:szCs w:val="20"/>
-                <w:lang w:val="es-US"/>
-              </w:rPr>
-              <w:t>Tipo de dato</w:t>
-            </w:r>
-          </w:p>
-        </w:tc>
-        <w:tc>
-          <w:tcPr>
-            <w:tcW w:w="2457" w:type="dxa"/>
-            <w:tcBorders>
-              <w:top w:val="nil"/>
-              <w:left w:val="nil"/>
-              <w:bottom w:val="single" w:sz="6" w:space="0" w:color="666666"/>
-              <w:right w:val="single" w:sz="6" w:space="0" w:color="666666"/>
-            </w:tcBorders>
-            <w:tcMar>
-              <w:left w:w="90" w:type="dxa"/>
-              <w:right w:w="90" w:type="dxa"/>
-            </w:tcMar>
-            <w:vAlign w:val="center"/>
-          </w:tcPr>
-          <w:p>
-            <w:pPr>
-              <w:spacing w:line="257" w:lineRule="auto"/>
-              <w:jc w:val="center"/>
-              <w:rPr>
-                <w:rFonts w:ascii="Arial" w:eastAsia="Arial" w:hAnsi="Arial" w:cs="Arial"/>
-                <w:color w:val="000000" w:themeColor="text1"/>
-                <w:sz w:val="20"/>
-                <w:szCs w:val="20"/>
-              </w:rPr>
-            </w:pPr>
-            <w:r>
-              <w:rPr>
-                <w:rFonts w:ascii="Arial" w:eastAsia="Arial" w:hAnsi="Arial" w:cs="Arial"/>
-                <w:b/>
-                <w:bCs/>
-                <w:color w:val="000000" w:themeColor="text1"/>
-                <w:sz w:val="20"/>
-                <w:szCs w:val="20"/>
-                <w:lang w:val="es-US"/>
-              </w:rPr>
-              <w:t>Condición valores válidos</w:t>
-            </w:r>
-          </w:p>
-        </w:tc>
-      </w:tr>
-      <w:tr>
-        <w:trPr>
-          <w:trHeight w:val="75"/>
-        </w:trPr>
-        <w:tc>
-          <w:tcPr>
-            <w:tcW w:w="1560" w:type="dxa"/>
-            <w:vMerge/>
-            <w:tcBorders>
-              <w:left w:val="single" w:sz="6" w:space="0" w:color="666666"/>
-              <w:right w:val="single" w:sz="6" w:space="0" w:color="666666"/>
-            </w:tcBorders>
-            <w:vAlign w:val="center"/>
-          </w:tcPr>
-          <w:p/>
-        </w:tc>
-        <w:tc>
-          <w:tcPr>
-            <w:tcW w:w="2880" w:type="dxa"/>
-            <w:tcBorders>
-              <w:top w:val="single" w:sz="6" w:space="0" w:color="666666"/>
-              <w:left w:val="single" w:sz="6" w:space="0" w:color="666666"/>
-              <w:bottom w:val="single" w:sz="6" w:space="0" w:color="666666"/>
-              <w:right w:val="single" w:sz="6" w:space="0" w:color="666666"/>
-            </w:tcBorders>
-            <w:tcMar>
-              <w:left w:w="90" w:type="dxa"/>
-              <w:right w:w="90" w:type="dxa"/>
-            </w:tcMar>
-            <w:vAlign w:val="center"/>
-          </w:tcPr>
-          <w:p>
-            <w:pPr>
-              <w:spacing w:after="0" w:line="257" w:lineRule="auto"/>
-              <w:jc w:val="center"/>
-              <w:rPr>
-                <w:rFonts w:ascii="Arial" w:eastAsia="Arial" w:hAnsi="Arial" w:cs="Arial"/>
-                <w:color w:val="000000" w:themeColor="text1"/>
-                <w:sz w:val="20"/>
-                <w:szCs w:val="20"/>
-                <w:lang w:val="es-US"/>
-              </w:rPr>
-            </w:pPr>
-            <w:r>
-              <w:rPr>
-                <w:rFonts w:ascii="Arial" w:eastAsia="Arial" w:hAnsi="Arial" w:cs="Arial"/>
-                <w:color w:val="000000" w:themeColor="text1"/>
-                <w:sz w:val="20"/>
-                <w:szCs w:val="20"/>
-                <w:lang w:val="es-US"/>
-              </w:rPr>
-              <w:t>start</w:t>
-            </w:r>
-            <w:r>
-              <w:rPr>
-                <w:rFonts w:ascii="Arial" w:eastAsia="Arial" w:hAnsi="Arial" w:cs="Arial"/>
-                <w:color w:val="000000" w:themeColor="text1"/>
-                <w:sz w:val="20"/>
-                <w:szCs w:val="20"/>
-                <w:lang w:val="es-US"/>
-              </w:rPr>
-              <w:t>Date</w:t>
-            </w:r>
-          </w:p>
-        </w:tc>
-        <w:tc>
-          <w:tcPr>
-            <w:tcW w:w="2073" w:type="dxa"/>
-            <w:gridSpan w:val="2"/>
-            <w:tcBorders>
-              <w:top w:val="single" w:sz="6" w:space="0" w:color="666666"/>
-              <w:left w:val="single" w:sz="6" w:space="0" w:color="666666"/>
-              <w:bottom w:val="single" w:sz="6" w:space="0" w:color="666666"/>
-              <w:right w:val="single" w:sz="6" w:space="0" w:color="666666"/>
-            </w:tcBorders>
-            <w:tcMar>
-              <w:left w:w="90" w:type="dxa"/>
-              <w:right w:w="90" w:type="dxa"/>
-            </w:tcMar>
-            <w:vAlign w:val="center"/>
-          </w:tcPr>
-          <w:p>
-            <w:pPr>
-              <w:spacing w:line="257" w:lineRule="auto"/>
-              <w:jc w:val="center"/>
-              <w:rPr>
-                <w:rFonts w:ascii="Arial" w:eastAsia="Arial" w:hAnsi="Arial" w:cs="Arial"/>
-                <w:color w:val="000000" w:themeColor="text1"/>
-                <w:sz w:val="20"/>
-                <w:szCs w:val="20"/>
-                <w:lang w:val="es-US"/>
-              </w:rPr>
-            </w:pPr>
-            <w:r>
-              <w:rPr>
-                <w:rFonts w:ascii="Arial" w:eastAsia="Arial" w:hAnsi="Arial" w:cs="Arial"/>
-                <w:color w:val="000000" w:themeColor="text1"/>
-                <w:sz w:val="20"/>
-                <w:szCs w:val="20"/>
-                <w:lang w:val="es-US"/>
-              </w:rPr>
-              <w:t>GregorianCalendar</w:t>
-            </w:r>
-          </w:p>
-        </w:tc>
-        <w:tc>
-          <w:tcPr>
-            <w:tcW w:w="2457" w:type="dxa"/>
-            <w:tcBorders>
-              <w:top w:val="single" w:sz="6" w:space="0" w:color="666666"/>
-              <w:left w:val="nil"/>
-              <w:bottom w:val="single" w:sz="6" w:space="0" w:color="666666"/>
-              <w:right w:val="single" w:sz="6" w:space="0" w:color="666666"/>
-            </w:tcBorders>
-            <w:tcMar>
-              <w:left w:w="90" w:type="dxa"/>
-              <w:right w:w="90" w:type="dxa"/>
-            </w:tcMar>
-            <w:vAlign w:val="center"/>
-          </w:tcPr>
-          <w:p>
-            <w:pPr>
-              <w:spacing w:line="257" w:lineRule="auto"/>
-              <w:jc w:val="center"/>
-              <w:rPr>
-                <w:rFonts w:ascii="Times New Roman" w:eastAsia="Times New Roman" w:hAnsi="Times New Roman" w:cs="Times New Roman"/>
-                <w:i/>
-                <w:iCs/>
-                <w:color w:val="000000" w:themeColor="text1"/>
-                <w:lang w:val="es-US"/>
-              </w:rPr>
-            </w:pPr>
-          </w:p>
-        </w:tc>
-      </w:tr>
-      <w:tr>
-        <w:trPr>
-          <w:trHeight w:val="75"/>
-        </w:trPr>
-        <w:tc>
-          <w:tcPr>
-            <w:tcW w:w="1560" w:type="dxa"/>
-            <w:vMerge/>
-            <w:tcBorders>
-              <w:left w:val="single" w:sz="6" w:space="0" w:color="666666"/>
-              <w:right w:val="single" w:sz="6" w:space="0" w:color="666666"/>
-            </w:tcBorders>
-            <w:vAlign w:val="center"/>
-          </w:tcPr>
-          <w:p/>
-        </w:tc>
-        <w:tc>
-          <w:tcPr>
-            <w:tcW w:w="2880" w:type="dxa"/>
-            <w:tcBorders>
-              <w:top w:val="single" w:sz="6" w:space="0" w:color="666666"/>
-              <w:left w:val="single" w:sz="6" w:space="0" w:color="666666"/>
-              <w:bottom w:val="single" w:sz="6" w:space="0" w:color="666666"/>
-              <w:right w:val="single" w:sz="6" w:space="0" w:color="666666"/>
-            </w:tcBorders>
-            <w:tcMar>
-              <w:left w:w="90" w:type="dxa"/>
-              <w:right w:w="90" w:type="dxa"/>
-            </w:tcMar>
-            <w:vAlign w:val="center"/>
-          </w:tcPr>
-          <w:p>
-            <w:pPr>
-              <w:spacing w:line="257" w:lineRule="auto"/>
-              <w:jc w:val="center"/>
-              <w:rPr>
-                <w:rFonts w:ascii="Arial" w:eastAsia="Arial" w:hAnsi="Arial" w:cs="Arial"/>
-                <w:color w:val="000000" w:themeColor="text1"/>
-                <w:sz w:val="20"/>
-                <w:szCs w:val="20"/>
-                <w:lang w:val="es-US"/>
-              </w:rPr>
-            </w:pPr>
-            <w:r>
-              <w:rPr>
-                <w:rFonts w:ascii="Arial" w:eastAsia="Arial" w:hAnsi="Arial" w:cs="Arial"/>
-                <w:color w:val="000000" w:themeColor="text1"/>
-                <w:sz w:val="20"/>
-                <w:szCs w:val="20"/>
-                <w:lang w:val="es-US"/>
-              </w:rPr>
-              <w:t>end</w:t>
-            </w:r>
-            <w:r>
-              <w:rPr>
-                <w:rFonts w:ascii="Arial" w:eastAsia="Arial" w:hAnsi="Arial" w:cs="Arial"/>
-                <w:color w:val="000000" w:themeColor="text1"/>
-                <w:sz w:val="20"/>
-                <w:szCs w:val="20"/>
-                <w:lang w:val="es-US"/>
-              </w:rPr>
-              <w:t>Date</w:t>
-            </w:r>
-          </w:p>
-        </w:tc>
-        <w:tc>
-          <w:tcPr>
-            <w:tcW w:w="2073" w:type="dxa"/>
-            <w:gridSpan w:val="2"/>
-            <w:tcBorders>
-              <w:top w:val="single" w:sz="6" w:space="0" w:color="666666"/>
-              <w:left w:val="single" w:sz="6" w:space="0" w:color="666666"/>
-              <w:bottom w:val="single" w:sz="6" w:space="0" w:color="666666"/>
-              <w:right w:val="single" w:sz="6" w:space="0" w:color="666666"/>
-            </w:tcBorders>
-            <w:tcMar>
-              <w:left w:w="90" w:type="dxa"/>
-              <w:right w:w="90" w:type="dxa"/>
-            </w:tcMar>
-            <w:vAlign w:val="center"/>
-          </w:tcPr>
-          <w:p>
-            <w:pPr>
-              <w:spacing w:line="257" w:lineRule="auto"/>
-              <w:jc w:val="center"/>
-              <w:rPr>
-                <w:rFonts w:ascii="Arial" w:eastAsia="Arial" w:hAnsi="Arial" w:cs="Arial"/>
-                <w:color w:val="000000" w:themeColor="text1"/>
-                <w:sz w:val="20"/>
-                <w:szCs w:val="20"/>
-                <w:lang w:val="es-US"/>
-              </w:rPr>
-            </w:pPr>
-            <w:r>
-              <w:rPr>
-                <w:rFonts w:ascii="Arial" w:eastAsia="Arial" w:hAnsi="Arial" w:cs="Arial"/>
-                <w:color w:val="000000" w:themeColor="text1"/>
-                <w:sz w:val="20"/>
-                <w:szCs w:val="20"/>
-                <w:lang w:val="es-US"/>
-              </w:rPr>
-              <w:t>GregorianCalendar</w:t>
-            </w:r>
-          </w:p>
-        </w:tc>
-        <w:tc>
-          <w:tcPr>
-            <w:tcW w:w="2457" w:type="dxa"/>
-            <w:tcBorders>
-              <w:top w:val="single" w:sz="6" w:space="0" w:color="666666"/>
-              <w:left w:val="nil"/>
-              <w:bottom w:val="single" w:sz="6" w:space="0" w:color="666666"/>
-              <w:right w:val="single" w:sz="6" w:space="0" w:color="666666"/>
-            </w:tcBorders>
-            <w:tcMar>
-              <w:left w:w="90" w:type="dxa"/>
-              <w:right w:w="90" w:type="dxa"/>
-            </w:tcMar>
-            <w:vAlign w:val="center"/>
-          </w:tcPr>
-          <w:p>
-            <w:pPr>
-              <w:spacing w:line="257" w:lineRule="auto"/>
-              <w:jc w:val="center"/>
-              <w:rPr>
-                <w:rFonts w:ascii="Times New Roman" w:eastAsia="Times New Roman" w:hAnsi="Times New Roman" w:cs="Times New Roman"/>
-                <w:color w:val="000000" w:themeColor="text1"/>
-              </w:rPr>
-            </w:pPr>
-            <w:r>
-              <w:rPr>
-                <w:rFonts w:ascii="Times New Roman" w:eastAsia="Times New Roman" w:hAnsi="Times New Roman" w:cs="Times New Roman"/>
-                <w:color w:val="000000" w:themeColor="text1"/>
-              </w:rPr>
-              <w:t>Fecha que transcurra después de la anterior</w:t>
-            </w:r>
-          </w:p>
-        </w:tc>
-      </w:tr>
-      <w:tr>
-        <w:trPr>
-          <w:trHeight w:val="75"/>
-        </w:trPr>
-        <w:tc>
-          <w:tcPr>
-            <w:tcW w:w="1560" w:type="dxa"/>
-            <w:vMerge/>
-            <w:tcBorders>
-              <w:left w:val="single" w:sz="6" w:space="0" w:color="666666"/>
-              <w:right w:val="single" w:sz="6" w:space="0" w:color="666666"/>
-            </w:tcBorders>
-            <w:vAlign w:val="center"/>
-          </w:tcPr>
-          <w:p/>
-        </w:tc>
-        <w:tc>
-          <w:tcPr>
-            <w:tcW w:w="2880" w:type="dxa"/>
-            <w:tcBorders>
-              <w:top w:val="single" w:sz="6" w:space="0" w:color="666666"/>
-              <w:left w:val="single" w:sz="6" w:space="0" w:color="666666"/>
-              <w:bottom w:val="single" w:sz="6" w:space="0" w:color="666666"/>
-              <w:right w:val="single" w:sz="6" w:space="0" w:color="666666"/>
-            </w:tcBorders>
-            <w:tcMar>
-              <w:left w:w="90" w:type="dxa"/>
-              <w:right w:w="90" w:type="dxa"/>
-            </w:tcMar>
-            <w:vAlign w:val="center"/>
-          </w:tcPr>
-          <w:p>
-            <w:pPr>
-              <w:spacing w:line="257" w:lineRule="auto"/>
-              <w:jc w:val="center"/>
-              <w:rPr>
-                <w:rFonts w:ascii="Arial" w:eastAsia="Arial" w:hAnsi="Arial" w:cs="Arial"/>
-                <w:color w:val="000000" w:themeColor="text1"/>
-                <w:sz w:val="20"/>
-                <w:szCs w:val="20"/>
-                <w:lang w:val="es-US"/>
-              </w:rPr>
-            </w:pPr>
-            <w:r>
-              <w:rPr>
-                <w:rFonts w:ascii="Arial" w:eastAsia="Arial" w:hAnsi="Arial" w:cs="Arial"/>
-                <w:color w:val="000000" w:themeColor="text1"/>
-                <w:sz w:val="20"/>
-                <w:szCs w:val="20"/>
-                <w:lang w:val="es-US"/>
-              </w:rPr>
-              <w:t>intervalTime</w:t>
-            </w:r>
-          </w:p>
-        </w:tc>
-        <w:tc>
-          <w:tcPr>
-            <w:tcW w:w="2073" w:type="dxa"/>
-            <w:gridSpan w:val="2"/>
-            <w:tcBorders>
-              <w:top w:val="single" w:sz="6" w:space="0" w:color="666666"/>
-              <w:left w:val="single" w:sz="6" w:space="0" w:color="666666"/>
-              <w:bottom w:val="single" w:sz="6" w:space="0" w:color="666666"/>
-              <w:right w:val="single" w:sz="6" w:space="0" w:color="666666"/>
-            </w:tcBorders>
-            <w:tcMar>
-              <w:left w:w="90" w:type="dxa"/>
-              <w:right w:w="90" w:type="dxa"/>
-            </w:tcMar>
-            <w:vAlign w:val="center"/>
-          </w:tcPr>
-          <w:p>
-            <w:pPr>
-              <w:spacing w:line="257" w:lineRule="auto"/>
-              <w:jc w:val="center"/>
-              <w:rPr>
-                <w:rFonts w:ascii="Arial" w:eastAsia="Arial" w:hAnsi="Arial" w:cs="Arial"/>
-                <w:color w:val="000000" w:themeColor="text1"/>
-                <w:sz w:val="20"/>
-                <w:szCs w:val="20"/>
-                <w:lang w:val="es-US"/>
-              </w:rPr>
-            </w:pPr>
-            <w:r>
-              <w:rPr>
-                <w:rFonts w:ascii="Arial" w:eastAsia="Arial" w:hAnsi="Arial" w:cs="Arial"/>
-                <w:color w:val="000000" w:themeColor="text1"/>
-                <w:sz w:val="20"/>
-                <w:szCs w:val="20"/>
-                <w:lang w:val="es-US"/>
-              </w:rPr>
-              <w:t>GregorianCalendar,GregorianCalendar</w:t>
-            </w:r>
-          </w:p>
-        </w:tc>
-        <w:tc>
-          <w:tcPr>
-            <w:tcW w:w="2457" w:type="dxa"/>
-            <w:tcBorders>
-              <w:top w:val="single" w:sz="6" w:space="0" w:color="666666"/>
-              <w:left w:val="nil"/>
-              <w:bottom w:val="single" w:sz="6" w:space="0" w:color="666666"/>
-              <w:right w:val="single" w:sz="6" w:space="0" w:color="666666"/>
-            </w:tcBorders>
-            <w:tcMar>
-              <w:left w:w="90" w:type="dxa"/>
-              <w:right w:w="90" w:type="dxa"/>
-            </w:tcMar>
-            <w:vAlign w:val="center"/>
-          </w:tcPr>
-          <w:p>
-            <w:pPr>
-              <w:spacing w:line="257" w:lineRule="auto"/>
-              <w:jc w:val="center"/>
-              <w:rPr>
-                <w:rFonts w:ascii="Times New Roman" w:eastAsia="Times New Roman" w:hAnsi="Times New Roman" w:cs="Times New Roman"/>
-                <w:i/>
-                <w:iCs/>
-                <w:color w:val="000000" w:themeColor="text1"/>
-                <w:lang w:val="es-US"/>
-              </w:rPr>
-            </w:pPr>
-          </w:p>
-        </w:tc>
-      </w:tr>
-      <w:tr>
-        <w:trPr>
-          <w:trHeight w:val="300"/>
-        </w:trPr>
-        <w:tc>
-          <w:tcPr>
-            <w:tcW w:w="1560" w:type="dxa"/>
-            <w:tcBorders>
-              <w:top w:val="nil"/>
-              <w:left w:val="single" w:sz="6" w:space="0" w:color="666666"/>
-              <w:bottom w:val="single" w:sz="6" w:space="0" w:color="666666"/>
-              <w:right w:val="single" w:sz="6" w:space="0" w:color="666666"/>
-            </w:tcBorders>
-            <w:tcMar>
-              <w:left w:w="90" w:type="dxa"/>
-              <w:right w:w="90" w:type="dxa"/>
-            </w:tcMar>
-            <w:vAlign w:val="center"/>
-          </w:tcPr>
-          <w:p>
-            <w:pPr>
-              <w:spacing w:line="257" w:lineRule="auto"/>
-              <w:jc w:val="center"/>
-              <w:rPr>
-                <w:rFonts w:ascii="Arial" w:eastAsia="Arial" w:hAnsi="Arial" w:cs="Arial"/>
-                <w:color w:val="000000" w:themeColor="text1"/>
-                <w:sz w:val="20"/>
-                <w:szCs w:val="20"/>
-              </w:rPr>
-            </w:pPr>
-            <w:r>
-              <w:rPr>
-                <w:rFonts w:ascii="Arial" w:eastAsia="Arial" w:hAnsi="Arial" w:cs="Arial"/>
-                <w:color w:val="000000" w:themeColor="text1"/>
-                <w:sz w:val="20"/>
-                <w:szCs w:val="20"/>
-                <w:lang w:val="es-US"/>
-              </w:rPr>
-              <w:t>Resultado o Postcondición</w:t>
-            </w:r>
-          </w:p>
-        </w:tc>
-        <w:tc>
-          <w:tcPr>
-            <w:tcW w:w="7410" w:type="dxa"/>
-            <w:gridSpan w:val="4"/>
-            <w:tcBorders>
-              <w:top w:val="single" w:sz="6" w:space="0" w:color="666666"/>
-              <w:left w:val="single" w:sz="6" w:space="0" w:color="666666"/>
-              <w:bottom w:val="single" w:sz="6" w:space="0" w:color="666666"/>
-              <w:right w:val="single" w:sz="6" w:space="0" w:color="666666"/>
-            </w:tcBorders>
-            <w:tcMar>
-              <w:left w:w="90" w:type="dxa"/>
-              <w:right w:w="90" w:type="dxa"/>
-            </w:tcMar>
-            <w:vAlign w:val="center"/>
-          </w:tcPr>
-          <w:p>
-            <w:pPr>
-              <w:spacing w:after="0" w:line="257" w:lineRule="auto"/>
-            </w:pPr>
-            <w:r>
-              <w:rPr>
-                <w:rFonts w:ascii="Arial" w:eastAsia="Arial" w:hAnsi="Arial" w:cs="Arial"/>
-                <w:color w:val="000000" w:themeColor="text1"/>
-                <w:lang w:val="es-US"/>
-              </w:rPr>
-              <w:t>Se guarda en el sistema las fechas insertadas si están bien.</w:t>
-            </w:r>
-          </w:p>
-        </w:tc>
-      </w:tr>
-      <w:tr>
-        <w:trPr>
-          <w:trHeight w:val="75"/>
-        </w:trPr>
-        <w:tc>
-          <w:tcPr>
-            <w:tcW w:w="1560" w:type="dxa"/>
-            <w:vMerge w:val="restart"/>
-            <w:tcBorders>
-              <w:top w:val="single" w:sz="6" w:space="0" w:color="666666"/>
-              <w:left w:val="single" w:sz="6" w:space="0" w:color="666666"/>
-              <w:bottom w:val="single" w:sz="6" w:space="0" w:color="666666"/>
-              <w:right w:val="single" w:sz="6" w:space="0" w:color="666666"/>
-            </w:tcBorders>
-            <w:tcMar>
-              <w:left w:w="90" w:type="dxa"/>
-              <w:right w:w="90" w:type="dxa"/>
-            </w:tcMar>
-            <w:vAlign w:val="center"/>
-          </w:tcPr>
-          <w:p>
-            <w:pPr>
-              <w:spacing w:line="257" w:lineRule="auto"/>
-              <w:jc w:val="center"/>
-              <w:rPr>
-                <w:rFonts w:ascii="Arial" w:eastAsia="Arial" w:hAnsi="Arial" w:cs="Arial"/>
-                <w:color w:val="000000" w:themeColor="text1"/>
-                <w:sz w:val="20"/>
-                <w:szCs w:val="20"/>
-              </w:rPr>
-            </w:pPr>
-            <w:r>
-              <w:rPr>
-                <w:rFonts w:ascii="Arial" w:eastAsia="Arial" w:hAnsi="Arial" w:cs="Arial"/>
-                <w:color w:val="000000" w:themeColor="text1"/>
-                <w:sz w:val="20"/>
-                <w:szCs w:val="20"/>
-                <w:lang w:val="es-US"/>
-              </w:rPr>
-              <w:t>Salidas</w:t>
-            </w:r>
-          </w:p>
-        </w:tc>
-        <w:tc>
-          <w:tcPr>
-            <w:tcW w:w="3225" w:type="dxa"/>
-            <w:gridSpan w:val="2"/>
-            <w:tcBorders>
-              <w:top w:val="single" w:sz="6" w:space="0" w:color="666666"/>
-              <w:left w:val="single" w:sz="6" w:space="0" w:color="666666"/>
-              <w:bottom w:val="single" w:sz="6" w:space="0" w:color="666666"/>
-              <w:right w:val="single" w:sz="6" w:space="0" w:color="666666"/>
-            </w:tcBorders>
-            <w:tcMar>
-              <w:left w:w="90" w:type="dxa"/>
-              <w:right w:w="90" w:type="dxa"/>
-            </w:tcMar>
-            <w:vAlign w:val="center"/>
-          </w:tcPr>
-          <w:p>
-            <w:pPr>
-              <w:spacing w:line="257" w:lineRule="auto"/>
-              <w:jc w:val="center"/>
-              <w:rPr>
-                <w:rFonts w:ascii="Arial" w:eastAsia="Arial" w:hAnsi="Arial" w:cs="Arial"/>
-                <w:color w:val="000000" w:themeColor="text1"/>
-                <w:sz w:val="20"/>
-                <w:szCs w:val="20"/>
-              </w:rPr>
-            </w:pPr>
-            <w:r>
-              <w:rPr>
-                <w:rFonts w:ascii="Arial" w:eastAsia="Arial" w:hAnsi="Arial" w:cs="Arial"/>
-                <w:b/>
-                <w:bCs/>
-                <w:color w:val="000000" w:themeColor="text1"/>
-                <w:sz w:val="20"/>
-                <w:szCs w:val="20"/>
-                <w:lang w:val="es-US"/>
-              </w:rPr>
-              <w:t>Nombre salida</w:t>
-            </w:r>
-          </w:p>
-        </w:tc>
-        <w:tc>
-          <w:tcPr>
-            <w:tcW w:w="1728" w:type="dxa"/>
-            <w:tcBorders>
-              <w:top w:val="nil"/>
-              <w:left w:val="nil"/>
-              <w:bottom w:val="single" w:sz="6" w:space="0" w:color="666666"/>
-              <w:right w:val="single" w:sz="6" w:space="0" w:color="666666"/>
-            </w:tcBorders>
-            <w:tcMar>
-              <w:left w:w="90" w:type="dxa"/>
-              <w:right w:w="90" w:type="dxa"/>
-            </w:tcMar>
-            <w:vAlign w:val="center"/>
-          </w:tcPr>
-          <w:p>
-            <w:pPr>
-              <w:spacing w:line="257" w:lineRule="auto"/>
-              <w:jc w:val="center"/>
-              <w:rPr>
-                <w:rFonts w:ascii="Arial" w:eastAsia="Arial" w:hAnsi="Arial" w:cs="Arial"/>
-                <w:color w:val="000000" w:themeColor="text1"/>
-                <w:sz w:val="20"/>
-                <w:szCs w:val="20"/>
-              </w:rPr>
-            </w:pPr>
-            <w:r>
-              <w:rPr>
-                <w:rFonts w:ascii="Arial" w:eastAsia="Arial" w:hAnsi="Arial" w:cs="Arial"/>
-                <w:b/>
-                <w:bCs/>
-                <w:color w:val="000000" w:themeColor="text1"/>
-                <w:sz w:val="20"/>
-                <w:szCs w:val="20"/>
-                <w:lang w:val="es-US"/>
-              </w:rPr>
-              <w:t>Tipo de dato</w:t>
-            </w:r>
-          </w:p>
-        </w:tc>
-        <w:tc>
-          <w:tcPr>
-            <w:tcW w:w="2457" w:type="dxa"/>
-            <w:tcBorders>
-              <w:top w:val="nil"/>
-              <w:left w:val="single" w:sz="6" w:space="0" w:color="666666"/>
-              <w:bottom w:val="single" w:sz="6" w:space="0" w:color="666666"/>
-              <w:right w:val="single" w:sz="6" w:space="0" w:color="666666"/>
-            </w:tcBorders>
-            <w:tcMar>
-              <w:left w:w="90" w:type="dxa"/>
-              <w:right w:w="90" w:type="dxa"/>
-            </w:tcMar>
-            <w:vAlign w:val="center"/>
-          </w:tcPr>
-          <w:p>
-            <w:pPr>
-              <w:spacing w:line="257" w:lineRule="auto"/>
-              <w:jc w:val="center"/>
-              <w:rPr>
-                <w:rFonts w:ascii="Arial" w:eastAsia="Arial" w:hAnsi="Arial" w:cs="Arial"/>
-                <w:color w:val="000000" w:themeColor="text1"/>
-                <w:sz w:val="20"/>
-                <w:szCs w:val="20"/>
-              </w:rPr>
-            </w:pPr>
-            <w:r>
-              <w:rPr>
-                <w:rFonts w:ascii="Arial" w:eastAsia="Arial" w:hAnsi="Arial" w:cs="Arial"/>
-                <w:b/>
-                <w:bCs/>
-                <w:color w:val="000000" w:themeColor="text1"/>
-                <w:sz w:val="20"/>
-                <w:szCs w:val="20"/>
-                <w:lang w:val="es-US"/>
-              </w:rPr>
-              <w:t>Formato</w:t>
-            </w:r>
-          </w:p>
-        </w:tc>
-      </w:tr>
-      <w:tr>
-        <w:trPr>
-          <w:trHeight w:val="75"/>
-        </w:trPr>
-        <w:tc>
-          <w:tcPr>
-            <w:tcW w:w="1560" w:type="dxa"/>
-            <w:vMerge/>
-            <w:tcBorders>
-              <w:left w:val="single" w:sz="0" w:space="0" w:color="666666"/>
-              <w:right w:val="single" w:sz="0" w:space="0" w:color="666666"/>
-            </w:tcBorders>
-            <w:vAlign w:val="center"/>
-          </w:tcPr>
-          <w:p/>
-        </w:tc>
-        <w:tc>
-          <w:tcPr>
-            <w:tcW w:w="3225" w:type="dxa"/>
-            <w:gridSpan w:val="2"/>
-            <w:tcBorders>
-              <w:top w:val="single" w:sz="6" w:space="0" w:color="666666"/>
-              <w:left w:val="single" w:sz="6" w:space="0" w:color="666666"/>
-              <w:bottom w:val="single" w:sz="6" w:space="0" w:color="666666"/>
-              <w:right w:val="single" w:sz="6" w:space="0" w:color="666666"/>
-            </w:tcBorders>
-            <w:tcMar>
-              <w:left w:w="90" w:type="dxa"/>
-              <w:right w:w="90" w:type="dxa"/>
-            </w:tcMar>
-            <w:vAlign w:val="center"/>
-          </w:tcPr>
-          <w:p>
-            <w:pPr>
-              <w:spacing w:after="0" w:line="257" w:lineRule="auto"/>
-              <w:jc w:val="center"/>
-              <w:rPr>
-                <w:rFonts w:ascii="Arial" w:eastAsia="Arial" w:hAnsi="Arial" w:cs="Arial"/>
-                <w:color w:val="000000" w:themeColor="text1"/>
-                <w:sz w:val="20"/>
-                <w:szCs w:val="20"/>
-                <w:lang w:val="es-US"/>
-              </w:rPr>
-            </w:pPr>
-            <w:r>
-              <w:rPr>
-                <w:rFonts w:ascii="Arial" w:eastAsia="Arial" w:hAnsi="Arial" w:cs="Arial"/>
-                <w:color w:val="000000" w:themeColor="text1"/>
-                <w:sz w:val="20"/>
-                <w:szCs w:val="20"/>
-                <w:lang w:val="es-US"/>
-              </w:rPr>
-              <w:t>date</w:t>
-            </w:r>
-            <w:r>
-              <w:rPr>
-                <w:rFonts w:ascii="Arial" w:eastAsia="Arial" w:hAnsi="Arial" w:cs="Arial"/>
-                <w:color w:val="000000" w:themeColor="text1"/>
-                <w:sz w:val="20"/>
-                <w:szCs w:val="20"/>
-                <w:lang w:val="es-US"/>
-              </w:rPr>
-              <w:t>Suces</w:t>
-            </w:r>
-          </w:p>
-        </w:tc>
-        <w:tc>
-          <w:tcPr>
-            <w:tcW w:w="1728" w:type="dxa"/>
-            <w:tcBorders>
-              <w:top w:val="single" w:sz="6" w:space="0" w:color="666666"/>
-              <w:left w:val="nil"/>
-              <w:bottom w:val="single" w:sz="6" w:space="0" w:color="666666"/>
-              <w:right w:val="single" w:sz="6" w:space="0" w:color="666666"/>
-            </w:tcBorders>
-            <w:tcMar>
-              <w:left w:w="90" w:type="dxa"/>
-              <w:right w:w="90" w:type="dxa"/>
-            </w:tcMar>
-            <w:vAlign w:val="center"/>
-          </w:tcPr>
-          <w:p>
-            <w:pPr>
-              <w:spacing w:after="0" w:line="257" w:lineRule="auto"/>
-              <w:jc w:val="center"/>
-              <w:rPr>
-                <w:rFonts w:ascii="Arial" w:eastAsia="Arial" w:hAnsi="Arial" w:cs="Arial"/>
-                <w:color w:val="000000" w:themeColor="text1"/>
-                <w:sz w:val="20"/>
-                <w:szCs w:val="20"/>
-                <w:lang w:val="es-US"/>
-              </w:rPr>
-            </w:pPr>
-            <w:r>
-              <w:rPr>
-                <w:rFonts w:ascii="Arial" w:eastAsia="Arial" w:hAnsi="Arial" w:cs="Arial"/>
-                <w:color w:val="000000" w:themeColor="text1"/>
-                <w:sz w:val="20"/>
-                <w:szCs w:val="20"/>
-                <w:lang w:val="es-US"/>
-              </w:rPr>
-              <w:t>String</w:t>
-            </w:r>
-          </w:p>
-        </w:tc>
-        <w:tc>
-          <w:tcPr>
-            <w:tcW w:w="2457" w:type="dxa"/>
-            <w:tcBorders>
-              <w:top w:val="single" w:sz="6" w:space="0" w:color="666666"/>
-              <w:left w:val="single" w:sz="6" w:space="0" w:color="666666"/>
-              <w:bottom w:val="single" w:sz="6" w:space="0" w:color="666666"/>
-              <w:right w:val="single" w:sz="6" w:space="0" w:color="666666"/>
-            </w:tcBorders>
-            <w:tcMar>
-              <w:left w:w="90" w:type="dxa"/>
-              <w:right w:w="90" w:type="dxa"/>
-            </w:tcMar>
-            <w:vAlign w:val="center"/>
-          </w:tcPr>
-          <w:p>
-            <w:pPr>
-              <w:spacing w:line="257" w:lineRule="auto"/>
-              <w:jc w:val="center"/>
-              <w:rPr>
-                <w:rFonts w:ascii="Times New Roman" w:eastAsia="Times New Roman" w:hAnsi="Times New Roman" w:cs="Times New Roman"/>
-                <w:color w:val="000000" w:themeColor="text1"/>
-                <w:lang w:val="es-US"/>
-              </w:rPr>
-            </w:pPr>
-            <w:r>
-              <w:rPr>
-                <w:rFonts w:ascii="Times New Roman" w:eastAsia="Times New Roman" w:hAnsi="Times New Roman" w:cs="Times New Roman"/>
-                <w:color w:val="000000" w:themeColor="text1"/>
-                <w:lang w:val="es-US"/>
-              </w:rPr>
-              <w:t>Fechas guardadas con éxito</w:t>
-            </w:r>
-          </w:p>
-        </w:tc>
-      </w:tr>
-      <w:tr>
-        <w:trPr>
-          <w:trHeight w:val="75"/>
-        </w:trPr>
-        <w:tc>
-          <w:tcPr>
-            <w:tcW w:w="1560" w:type="dxa"/>
-            <w:vMerge/>
-            <w:tcBorders>
-              <w:top w:val="single" w:sz="0" w:space="0" w:color="666666"/>
-              <w:left w:val="single" w:sz="0" w:space="0" w:color="666666"/>
-              <w:bottom w:val="single" w:sz="0" w:space="0" w:color="666666"/>
-              <w:right w:val="single" w:sz="0" w:space="0" w:color="666666"/>
-            </w:tcBorders>
-            <w:vAlign w:val="center"/>
-          </w:tcPr>
-          <w:p/>
-        </w:tc>
-        <w:tc>
-          <w:tcPr>
-            <w:tcW w:w="3225" w:type="dxa"/>
-            <w:gridSpan w:val="2"/>
-            <w:tcBorders>
-              <w:top w:val="single" w:sz="6" w:space="0" w:color="666666"/>
-              <w:left w:val="single" w:sz="6" w:space="0" w:color="666666"/>
-              <w:bottom w:val="single" w:sz="6" w:space="0" w:color="666666"/>
-              <w:right w:val="single" w:sz="6" w:space="0" w:color="666666"/>
-            </w:tcBorders>
-            <w:tcMar>
-              <w:left w:w="90" w:type="dxa"/>
-              <w:right w:w="90" w:type="dxa"/>
-            </w:tcMar>
-            <w:vAlign w:val="center"/>
-          </w:tcPr>
-          <w:p>
-            <w:pPr>
-              <w:spacing w:line="257" w:lineRule="auto"/>
-              <w:jc w:val="center"/>
-              <w:rPr>
-                <w:rFonts w:ascii="Arial" w:eastAsia="Arial" w:hAnsi="Arial" w:cs="Arial"/>
-                <w:color w:val="000000" w:themeColor="text1"/>
-                <w:sz w:val="20"/>
-                <w:szCs w:val="20"/>
-                <w:lang w:val="es-US"/>
-              </w:rPr>
-            </w:pPr>
-            <w:r>
-              <w:rPr>
-                <w:rFonts w:ascii="Arial" w:eastAsia="Arial" w:hAnsi="Arial" w:cs="Arial"/>
-                <w:color w:val="000000" w:themeColor="text1"/>
-                <w:sz w:val="20"/>
-                <w:szCs w:val="20"/>
-                <w:lang w:val="es-US"/>
-              </w:rPr>
-              <w:t>date</w:t>
-            </w:r>
-            <w:r>
-              <w:rPr>
-                <w:rFonts w:ascii="Arial" w:eastAsia="Arial" w:hAnsi="Arial" w:cs="Arial"/>
-                <w:color w:val="000000" w:themeColor="text1"/>
-                <w:sz w:val="20"/>
-                <w:szCs w:val="20"/>
-                <w:lang w:val="es-US"/>
-              </w:rPr>
-              <w:t>Fail</w:t>
-            </w:r>
-          </w:p>
-        </w:tc>
-        <w:tc>
-          <w:tcPr>
-            <w:tcW w:w="1728" w:type="dxa"/>
-            <w:tcBorders>
-              <w:top w:val="single" w:sz="6" w:space="0" w:color="666666"/>
-              <w:left w:val="nil"/>
-              <w:bottom w:val="single" w:sz="6" w:space="0" w:color="666666"/>
-              <w:right w:val="single" w:sz="6" w:space="0" w:color="666666"/>
-            </w:tcBorders>
-            <w:tcMar>
-              <w:left w:w="90" w:type="dxa"/>
-              <w:right w:w="90" w:type="dxa"/>
-            </w:tcMar>
-            <w:vAlign w:val="center"/>
-          </w:tcPr>
-          <w:p>
-            <w:pPr>
-              <w:spacing w:line="257" w:lineRule="auto"/>
-              <w:jc w:val="center"/>
-              <w:rPr>
-                <w:rFonts w:ascii="Arial" w:eastAsia="Arial" w:hAnsi="Arial" w:cs="Arial"/>
-                <w:color w:val="000000" w:themeColor="text1"/>
-                <w:sz w:val="20"/>
-                <w:szCs w:val="20"/>
-                <w:lang w:val="es-US"/>
-              </w:rPr>
-            </w:pPr>
-            <w:r>
-              <w:rPr>
-                <w:rFonts w:ascii="Arial" w:eastAsia="Arial" w:hAnsi="Arial" w:cs="Arial"/>
-                <w:color w:val="000000" w:themeColor="text1"/>
-                <w:sz w:val="20"/>
-                <w:szCs w:val="20"/>
-                <w:lang w:val="es-US"/>
-              </w:rPr>
-              <w:t>String</w:t>
-            </w:r>
-          </w:p>
-        </w:tc>
-        <w:tc>
-          <w:tcPr>
-            <w:tcW w:w="2457" w:type="dxa"/>
-            <w:tcBorders>
-              <w:top w:val="single" w:sz="6" w:space="0" w:color="666666"/>
-              <w:left w:val="single" w:sz="6" w:space="0" w:color="666666"/>
-              <w:bottom w:val="single" w:sz="6" w:space="0" w:color="666666"/>
-              <w:right w:val="single" w:sz="6" w:space="0" w:color="666666"/>
-            </w:tcBorders>
-            <w:tcMar>
-              <w:left w:w="90" w:type="dxa"/>
-              <w:right w:w="90" w:type="dxa"/>
-            </w:tcMar>
-            <w:vAlign w:val="center"/>
-          </w:tcPr>
-          <w:p>
-            <w:pPr>
-              <w:spacing w:line="257" w:lineRule="auto"/>
-              <w:jc w:val="center"/>
-              <w:rPr>
-                <w:rFonts w:ascii="Times New Roman" w:eastAsia="Times New Roman" w:hAnsi="Times New Roman" w:cs="Times New Roman"/>
-                <w:color w:val="000000" w:themeColor="text1"/>
-                <w:lang w:val="es-US"/>
-              </w:rPr>
-            </w:pPr>
-            <w:r>
-              <w:rPr>
-                <w:rFonts w:ascii="Times New Roman" w:eastAsia="Times New Roman" w:hAnsi="Times New Roman" w:cs="Times New Roman"/>
-                <w:color w:val="000000" w:themeColor="text1"/>
-                <w:lang w:val="es-US"/>
-              </w:rPr>
-              <w:t>Datos Incorrectos</w:t>
-            </w:r>
-          </w:p>
-        </w:tc>
-      </w:tr>
-    </w:tbl>
-    <w:p>
-      <w:pPr>
-        <w:rPr>
-          <w:rFonts w:ascii="Calibri" w:eastAsia="Calibri" w:hAnsi="Calibri" w:cs="Calibri"/>
-          <w:color w:val="000000" w:themeColor="text1"/>
-        </w:rPr>
-      </w:pPr>
-    </w:p>
-    <w:tbl>
-      <w:tblPr>
-        <w:tblW w:w="0" w:type="auto"/>
-        <w:tblLayout w:type="fixed"/>
-        <w:tblLook w:val="04A0" w:firstRow="1" w:lastRow="0" w:firstColumn="1" w:lastColumn="0" w:noHBand="0" w:noVBand="1"/>
-      </w:tblPr>
-      <w:tblGrid>
-        <w:gridCol w:w="1560"/>
-        <w:gridCol w:w="2880"/>
-        <w:gridCol w:w="345"/>
-        <w:gridCol w:w="1305"/>
-        <w:gridCol w:w="2880"/>
-      </w:tblGrid>
-      <w:tr>
-        <w:trPr>
-          <w:trHeight w:val="300"/>
-        </w:trPr>
-        <w:tc>
-          <w:tcPr>
-            <w:tcW w:w="1560" w:type="dxa"/>
-            <w:tcBorders>
-              <w:top w:val="single" w:sz="6" w:space="0" w:color="666666"/>
-              <w:left w:val="single" w:sz="6" w:space="0" w:color="666666"/>
-              <w:bottom w:val="single" w:sz="6" w:space="0" w:color="666666"/>
-              <w:right w:val="single" w:sz="6" w:space="0" w:color="666666"/>
-            </w:tcBorders>
-            <w:tcMar>
-              <w:left w:w="90" w:type="dxa"/>
-              <w:right w:w="90" w:type="dxa"/>
-            </w:tcMar>
-            <w:vAlign w:val="center"/>
-          </w:tcPr>
-          <w:p>
-            <w:pPr>
-              <w:spacing w:line="257" w:lineRule="auto"/>
-              <w:jc w:val="center"/>
-              <w:rPr>
-                <w:rFonts w:ascii="Arial" w:eastAsia="Arial" w:hAnsi="Arial" w:cs="Arial"/>
-                <w:color w:val="000000" w:themeColor="text1"/>
-                <w:sz w:val="20"/>
-                <w:szCs w:val="20"/>
-              </w:rPr>
-            </w:pPr>
-            <w:r>
-              <w:rPr>
-                <w:rFonts w:ascii="Arial" w:eastAsia="Arial" w:hAnsi="Arial" w:cs="Arial"/>
-                <w:color w:val="000000" w:themeColor="text1"/>
-                <w:sz w:val="20"/>
-                <w:szCs w:val="20"/>
-                <w:lang w:val="es-US"/>
-              </w:rPr>
-              <w:t>Identificador y nombre</w:t>
-            </w:r>
-          </w:p>
-        </w:tc>
-        <w:tc>
-          <w:tcPr>
-            <w:tcW w:w="7410" w:type="dxa"/>
-            <w:gridSpan w:val="4"/>
-            <w:tcBorders>
-              <w:top w:val="single" w:sz="6" w:space="0" w:color="666666"/>
-              <w:left w:val="single" w:sz="6" w:space="0" w:color="666666"/>
-              <w:bottom w:val="single" w:sz="6" w:space="0" w:color="666666"/>
-              <w:right w:val="single" w:sz="6" w:space="0" w:color="666666"/>
-            </w:tcBorders>
-            <w:tcMar>
-              <w:left w:w="90" w:type="dxa"/>
-              <w:right w:w="90" w:type="dxa"/>
-            </w:tcMar>
-            <w:vAlign w:val="center"/>
-          </w:tcPr>
-          <w:p>
-            <w:pPr>
-              <w:spacing w:after="0" w:line="257" w:lineRule="auto"/>
-              <w:jc w:val="center"/>
-              <w:rPr>
-                <w:rFonts w:ascii="Calibri" w:eastAsia="Calibri" w:hAnsi="Calibri" w:cs="Calibri"/>
-                <w:b/>
-                <w:bCs/>
-                <w:color w:val="000000" w:themeColor="text1"/>
-                <w:sz w:val="24"/>
-                <w:szCs w:val="24"/>
-                <w:lang w:val="es-US"/>
-              </w:rPr>
-            </w:pPr>
-            <w:r>
-              <w:rPr>
-                <w:rFonts w:ascii="Arial" w:eastAsia="Arial" w:hAnsi="Arial" w:cs="Arial"/>
-                <w:b/>
-                <w:bCs/>
-                <w:i/>
-                <w:iCs/>
-                <w:color w:val="000000" w:themeColor="text1"/>
-                <w:sz w:val="18"/>
-                <w:szCs w:val="18"/>
-                <w:lang w:val="es-US"/>
-              </w:rPr>
-              <w:t xml:space="preserve">RF3 </w:t>
-            </w:r>
-            <w:r>
-              <w:rPr>
-                <w:rFonts w:ascii="Calibri" w:eastAsia="Calibri" w:hAnsi="Calibri" w:cs="Calibri"/>
-                <w:b/>
-                <w:bCs/>
-                <w:color w:val="000000" w:themeColor="text1"/>
-                <w:sz w:val="24"/>
-                <w:szCs w:val="24"/>
-                <w:lang w:val="es-US"/>
-              </w:rPr>
-              <w:t>Culminación de etapa</w:t>
-            </w:r>
-          </w:p>
-        </w:tc>
-      </w:tr>
-      <w:tr>
-        <w:trPr>
-          <w:trHeight w:val="300"/>
-        </w:trPr>
-        <w:tc>
-          <w:tcPr>
-            <w:tcW w:w="1560" w:type="dxa"/>
-            <w:tcBorders>
-              <w:top w:val="single" w:sz="6" w:space="0" w:color="666666"/>
-              <w:left w:val="single" w:sz="6" w:space="0" w:color="666666"/>
-              <w:bottom w:val="single" w:sz="6" w:space="0" w:color="666666"/>
-              <w:right w:val="single" w:sz="6" w:space="0" w:color="666666"/>
-            </w:tcBorders>
-            <w:tcMar>
-              <w:left w:w="90" w:type="dxa"/>
-              <w:right w:w="90" w:type="dxa"/>
-            </w:tcMar>
-            <w:vAlign w:val="center"/>
-          </w:tcPr>
-          <w:p>
-            <w:pPr>
-              <w:spacing w:line="257" w:lineRule="auto"/>
-              <w:jc w:val="center"/>
-              <w:rPr>
-                <w:rFonts w:ascii="Arial" w:eastAsia="Arial" w:hAnsi="Arial" w:cs="Arial"/>
-                <w:color w:val="000000" w:themeColor="text1"/>
-                <w:sz w:val="20"/>
-                <w:szCs w:val="20"/>
-              </w:rPr>
-            </w:pPr>
-            <w:r>
-              <w:rPr>
-                <w:rFonts w:ascii="Arial" w:eastAsia="Arial" w:hAnsi="Arial" w:cs="Arial"/>
-                <w:color w:val="000000" w:themeColor="text1"/>
-                <w:sz w:val="20"/>
-                <w:szCs w:val="20"/>
-                <w:lang w:val="es-US"/>
-              </w:rPr>
-              <w:t>Resumen</w:t>
-            </w:r>
-          </w:p>
-        </w:tc>
-        <w:tc>
-          <w:tcPr>
-            <w:tcW w:w="7410" w:type="dxa"/>
-            <w:gridSpan w:val="4"/>
-            <w:tcBorders>
-              <w:top w:val="single" w:sz="6" w:space="0" w:color="666666"/>
-              <w:left w:val="single" w:sz="6" w:space="0" w:color="666666"/>
-              <w:bottom w:val="single" w:sz="6" w:space="0" w:color="666666"/>
-              <w:right w:val="single" w:sz="6" w:space="0" w:color="666666"/>
-            </w:tcBorders>
-            <w:tcMar>
-              <w:left w:w="90" w:type="dxa"/>
-              <w:right w:w="90" w:type="dxa"/>
-            </w:tcMar>
-          </w:tcPr>
-          <w:p>
-            <w:pPr>
-              <w:spacing w:after="0" w:line="257" w:lineRule="auto"/>
-              <w:rPr>
-                <w:rFonts w:ascii="Calibri" w:eastAsia="Calibri" w:hAnsi="Calibri" w:cs="Calibri"/>
-                <w:color w:val="000000" w:themeColor="text1"/>
-                <w:sz w:val="24"/>
-                <w:szCs w:val="24"/>
-              </w:rPr>
-            </w:pPr>
-            <w:r>
-              <w:rPr>
-                <w:rFonts w:ascii="Calibri" w:eastAsia="Calibri" w:hAnsi="Calibri" w:cs="Calibri"/>
-                <w:color w:val="000000" w:themeColor="text1"/>
-                <w:sz w:val="24"/>
-                <w:szCs w:val="24"/>
-              </w:rPr>
-              <w:t>Permite al usuario finalizar la etapa</w:t>
-            </w:r>
-          </w:p>
-        </w:tc>
-      </w:tr>
-      <w:tr>
-        <w:trPr>
-          <w:trHeight w:val="75"/>
-        </w:trPr>
-        <w:tc>
-          <w:tcPr>
-            <w:tcW w:w="1560" w:type="dxa"/>
-            <w:vMerge w:val="restart"/>
-            <w:tcBorders>
-              <w:top w:val="single" w:sz="6" w:space="0" w:color="666666"/>
-              <w:left w:val="single" w:sz="6" w:space="0" w:color="666666"/>
-              <w:bottom w:val="single" w:sz="6" w:space="0" w:color="666666"/>
-              <w:right w:val="single" w:sz="6" w:space="0" w:color="666666"/>
-            </w:tcBorders>
-            <w:tcMar>
-              <w:left w:w="90" w:type="dxa"/>
-              <w:right w:w="90" w:type="dxa"/>
-            </w:tcMar>
-            <w:vAlign w:val="center"/>
-          </w:tcPr>
-          <w:p>
-            <w:pPr>
-              <w:spacing w:line="257" w:lineRule="auto"/>
-              <w:jc w:val="center"/>
-              <w:rPr>
-                <w:rFonts w:ascii="Arial" w:eastAsia="Arial" w:hAnsi="Arial" w:cs="Arial"/>
-                <w:color w:val="000000" w:themeColor="text1"/>
-                <w:sz w:val="20"/>
-                <w:szCs w:val="20"/>
-              </w:rPr>
-            </w:pPr>
-            <w:r>
-              <w:rPr>
-                <w:rFonts w:ascii="Arial" w:eastAsia="Arial" w:hAnsi="Arial" w:cs="Arial"/>
-                <w:color w:val="000000" w:themeColor="text1"/>
-                <w:sz w:val="20"/>
-                <w:szCs w:val="20"/>
-                <w:lang w:val="es-US"/>
-              </w:rPr>
-              <w:t>Entradas</w:t>
-            </w:r>
-          </w:p>
-        </w:tc>
-        <w:tc>
-          <w:tcPr>
-            <w:tcW w:w="2880" w:type="dxa"/>
-            <w:tcBorders>
-              <w:top w:val="single" w:sz="6" w:space="0" w:color="666666"/>
-              <w:left w:val="single" w:sz="6" w:space="0" w:color="666666"/>
-              <w:bottom w:val="single" w:sz="6" w:space="0" w:color="666666"/>
-              <w:right w:val="single" w:sz="6" w:space="0" w:color="666666"/>
-            </w:tcBorders>
-            <w:tcMar>
-              <w:left w:w="90" w:type="dxa"/>
-              <w:right w:w="90" w:type="dxa"/>
-            </w:tcMar>
-            <w:vAlign w:val="center"/>
-          </w:tcPr>
-          <w:p>
-            <w:pPr>
-              <w:spacing w:line="257" w:lineRule="auto"/>
-              <w:jc w:val="center"/>
-              <w:rPr>
-                <w:rFonts w:ascii="Arial" w:eastAsia="Arial" w:hAnsi="Arial" w:cs="Arial"/>
-                <w:color w:val="000000" w:themeColor="text1"/>
-                <w:sz w:val="20"/>
-                <w:szCs w:val="20"/>
-              </w:rPr>
-            </w:pPr>
-            <w:r>
-              <w:rPr>
-                <w:rFonts w:ascii="Arial" w:eastAsia="Arial" w:hAnsi="Arial" w:cs="Arial"/>
-                <w:b/>
-                <w:bCs/>
-                <w:color w:val="000000" w:themeColor="text1"/>
-                <w:sz w:val="20"/>
-                <w:szCs w:val="20"/>
-                <w:lang w:val="es-US"/>
-              </w:rPr>
-              <w:t>Nombre entrada</w:t>
-            </w:r>
-          </w:p>
-        </w:tc>
-        <w:tc>
-          <w:tcPr>
-            <w:tcW w:w="1650" w:type="dxa"/>
-            <w:gridSpan w:val="2"/>
-            <w:tcBorders>
-              <w:top w:val="nil"/>
-              <w:left w:val="single" w:sz="6" w:space="0" w:color="666666"/>
-              <w:bottom w:val="single" w:sz="6" w:space="0" w:color="666666"/>
-              <w:right w:val="single" w:sz="6" w:space="0" w:color="666666"/>
-            </w:tcBorders>
-            <w:tcMar>
-              <w:left w:w="90" w:type="dxa"/>
-              <w:right w:w="90" w:type="dxa"/>
-            </w:tcMar>
-            <w:vAlign w:val="center"/>
-          </w:tcPr>
-          <w:p>
-            <w:pPr>
-              <w:spacing w:line="257" w:lineRule="auto"/>
-              <w:jc w:val="center"/>
-              <w:rPr>
-                <w:rFonts w:ascii="Arial" w:eastAsia="Arial" w:hAnsi="Arial" w:cs="Arial"/>
-                <w:color w:val="000000" w:themeColor="text1"/>
-                <w:sz w:val="20"/>
-                <w:szCs w:val="20"/>
-              </w:rPr>
-            </w:pPr>
-            <w:r>
-              <w:rPr>
-                <w:rFonts w:ascii="Arial" w:eastAsia="Arial" w:hAnsi="Arial" w:cs="Arial"/>
-                <w:b/>
-                <w:bCs/>
-                <w:color w:val="000000" w:themeColor="text1"/>
-                <w:sz w:val="20"/>
-                <w:szCs w:val="20"/>
-                <w:lang w:val="es-US"/>
-              </w:rPr>
-              <w:t>Tipo de dato</w:t>
-            </w:r>
-          </w:p>
-        </w:tc>
-        <w:tc>
-          <w:tcPr>
-            <w:tcW w:w="2880" w:type="dxa"/>
-            <w:tcBorders>
-              <w:top w:val="nil"/>
-              <w:left w:val="nil"/>
-              <w:bottom w:val="single" w:sz="6" w:space="0" w:color="666666"/>
-              <w:right w:val="single" w:sz="6" w:space="0" w:color="666666"/>
-            </w:tcBorders>
-            <w:tcMar>
-              <w:left w:w="90" w:type="dxa"/>
-              <w:right w:w="90" w:type="dxa"/>
-            </w:tcMar>
-            <w:vAlign w:val="center"/>
-          </w:tcPr>
-          <w:p>
-            <w:pPr>
-              <w:spacing w:line="257" w:lineRule="auto"/>
-              <w:jc w:val="center"/>
-              <w:rPr>
-                <w:rFonts w:ascii="Arial" w:eastAsia="Arial" w:hAnsi="Arial" w:cs="Arial"/>
-                <w:color w:val="000000" w:themeColor="text1"/>
-                <w:sz w:val="20"/>
-                <w:szCs w:val="20"/>
-              </w:rPr>
-            </w:pPr>
-            <w:r>
-              <w:rPr>
-                <w:rFonts w:ascii="Arial" w:eastAsia="Arial" w:hAnsi="Arial" w:cs="Arial"/>
-                <w:b/>
-                <w:bCs/>
-                <w:color w:val="000000" w:themeColor="text1"/>
-                <w:sz w:val="20"/>
-                <w:szCs w:val="20"/>
-                <w:lang w:val="es-US"/>
-              </w:rPr>
-              <w:t>Condición valores válidos</w:t>
-            </w:r>
-          </w:p>
-        </w:tc>
-      </w:tr>
-      <w:tr>
-        <w:trPr>
-          <w:trHeight w:val="75"/>
-        </w:trPr>
-        <w:tc>
-          <w:tcPr>
-            <w:tcW w:w="1560" w:type="dxa"/>
-            <w:vMerge/>
-            <w:tcBorders>
-              <w:left w:val="single" w:sz="6" w:space="0" w:color="666666"/>
-              <w:right w:val="single" w:sz="6" w:space="0" w:color="666666"/>
-            </w:tcBorders>
-            <w:vAlign w:val="center"/>
-          </w:tcPr>
-          <w:p/>
-        </w:tc>
-        <w:tc>
-          <w:tcPr>
-            <w:tcW w:w="2880" w:type="dxa"/>
-            <w:tcBorders>
-              <w:top w:val="single" w:sz="6" w:space="0" w:color="666666"/>
-              <w:left w:val="single" w:sz="6" w:space="0" w:color="666666"/>
-              <w:bottom w:val="single" w:sz="6" w:space="0" w:color="666666"/>
-              <w:right w:val="single" w:sz="6" w:space="0" w:color="666666"/>
-            </w:tcBorders>
-            <w:tcMar>
-              <w:left w:w="90" w:type="dxa"/>
-              <w:right w:w="90" w:type="dxa"/>
-            </w:tcMar>
-            <w:vAlign w:val="center"/>
-          </w:tcPr>
-          <w:p>
-            <w:pPr>
-              <w:spacing w:after="0" w:line="257" w:lineRule="auto"/>
-              <w:jc w:val="center"/>
-              <w:rPr>
-                <w:rFonts w:ascii="Arial" w:eastAsia="Arial" w:hAnsi="Arial" w:cs="Arial"/>
-                <w:color w:val="000000" w:themeColor="text1"/>
-                <w:sz w:val="20"/>
-                <w:szCs w:val="20"/>
-                <w:lang w:val="es-US"/>
-              </w:rPr>
-            </w:pPr>
-          </w:p>
-        </w:tc>
-        <w:tc>
-          <w:tcPr>
-            <w:tcW w:w="1650" w:type="dxa"/>
-            <w:gridSpan w:val="2"/>
-            <w:tcBorders>
-              <w:top w:val="single" w:sz="6" w:space="0" w:color="666666"/>
-              <w:left w:val="single" w:sz="6" w:space="0" w:color="666666"/>
-              <w:bottom w:val="single" w:sz="6" w:space="0" w:color="666666"/>
-              <w:right w:val="single" w:sz="6" w:space="0" w:color="666666"/>
-            </w:tcBorders>
-            <w:tcMar>
-              <w:left w:w="90" w:type="dxa"/>
-              <w:right w:w="90" w:type="dxa"/>
-            </w:tcMar>
-            <w:vAlign w:val="center"/>
-          </w:tcPr>
-          <w:p>
-            <w:pPr>
-              <w:spacing w:line="257" w:lineRule="auto"/>
-              <w:jc w:val="center"/>
-              <w:rPr>
-                <w:rFonts w:ascii="Arial" w:eastAsia="Arial" w:hAnsi="Arial" w:cs="Arial"/>
-                <w:color w:val="000000" w:themeColor="text1"/>
-                <w:sz w:val="20"/>
-                <w:szCs w:val="20"/>
-                <w:lang w:val="es-US"/>
-              </w:rPr>
-            </w:pPr>
-          </w:p>
-        </w:tc>
-        <w:tc>
-          <w:tcPr>
-            <w:tcW w:w="2880" w:type="dxa"/>
-            <w:tcBorders>
-              <w:top w:val="single" w:sz="6" w:space="0" w:color="666666"/>
-              <w:left w:val="nil"/>
-              <w:bottom w:val="single" w:sz="6" w:space="0" w:color="666666"/>
-              <w:right w:val="single" w:sz="6" w:space="0" w:color="666666"/>
-            </w:tcBorders>
-            <w:tcMar>
-              <w:left w:w="90" w:type="dxa"/>
-              <w:right w:w="90" w:type="dxa"/>
-            </w:tcMar>
-            <w:vAlign w:val="center"/>
-          </w:tcPr>
-          <w:p>
-            <w:pPr>
-              <w:spacing w:line="257" w:lineRule="auto"/>
-              <w:jc w:val="center"/>
-              <w:rPr>
-                <w:rFonts w:ascii="Times New Roman" w:eastAsia="Times New Roman" w:hAnsi="Times New Roman" w:cs="Times New Roman"/>
-                <w:i/>
-                <w:iCs/>
-                <w:color w:val="000000" w:themeColor="text1"/>
-                <w:lang w:val="es-US"/>
-              </w:rPr>
-            </w:pPr>
-          </w:p>
-        </w:tc>
-      </w:tr>
-      <w:tr>
-        <w:trPr>
-          <w:trHeight w:val="300"/>
-        </w:trPr>
-        <w:tc>
-          <w:tcPr>
-            <w:tcW w:w="1560" w:type="dxa"/>
-            <w:tcBorders>
-              <w:top w:val="nil"/>
-              <w:left w:val="single" w:sz="6" w:space="0" w:color="666666"/>
-              <w:bottom w:val="single" w:sz="6" w:space="0" w:color="666666"/>
-              <w:right w:val="single" w:sz="6" w:space="0" w:color="666666"/>
-            </w:tcBorders>
-            <w:tcMar>
-              <w:left w:w="90" w:type="dxa"/>
-              <w:right w:w="90" w:type="dxa"/>
-            </w:tcMar>
-            <w:vAlign w:val="center"/>
-          </w:tcPr>
-          <w:p>
-            <w:pPr>
-              <w:spacing w:line="257" w:lineRule="auto"/>
-              <w:jc w:val="center"/>
-              <w:rPr>
-                <w:rFonts w:ascii="Arial" w:eastAsia="Arial" w:hAnsi="Arial" w:cs="Arial"/>
-                <w:color w:val="000000" w:themeColor="text1"/>
-                <w:sz w:val="20"/>
-                <w:szCs w:val="20"/>
-              </w:rPr>
-            </w:pPr>
-            <w:r>
-              <w:rPr>
-                <w:rFonts w:ascii="Arial" w:eastAsia="Arial" w:hAnsi="Arial" w:cs="Arial"/>
-                <w:color w:val="000000" w:themeColor="text1"/>
-                <w:sz w:val="20"/>
-                <w:szCs w:val="20"/>
-                <w:lang w:val="es-US"/>
-              </w:rPr>
-              <w:t>Resultado o Postcondición</w:t>
-            </w:r>
-          </w:p>
-        </w:tc>
-        <w:tc>
-          <w:tcPr>
-            <w:tcW w:w="7410" w:type="dxa"/>
-            <w:gridSpan w:val="4"/>
-            <w:tcBorders>
-              <w:top w:val="single" w:sz="6" w:space="0" w:color="666666"/>
-              <w:left w:val="single" w:sz="6" w:space="0" w:color="666666"/>
-              <w:bottom w:val="single" w:sz="6" w:space="0" w:color="666666"/>
-              <w:right w:val="single" w:sz="6" w:space="0" w:color="666666"/>
-            </w:tcBorders>
-            <w:tcMar>
-              <w:left w:w="90" w:type="dxa"/>
-              <w:right w:w="90" w:type="dxa"/>
-            </w:tcMar>
-            <w:vAlign w:val="center"/>
-          </w:tcPr>
-          <w:p>
-            <w:pPr>
-              <w:spacing w:after="0" w:line="257" w:lineRule="auto"/>
-              <w:rPr>
-                <w:rFonts w:ascii="Arial" w:eastAsia="Arial" w:hAnsi="Arial" w:cs="Arial"/>
-                <w:color w:val="000000" w:themeColor="text1"/>
-                <w:lang w:val="es-US"/>
-              </w:rPr>
-            </w:pPr>
-            <w:r>
-              <w:rPr>
-                <w:rFonts w:ascii="Arial" w:eastAsia="Arial" w:hAnsi="Arial" w:cs="Arial"/>
-                <w:color w:val="000000" w:themeColor="text1"/>
-                <w:lang w:val="es-US"/>
-              </w:rPr>
-              <w:t>Cambia la etapa del proyecto a la siguiente</w:t>
-            </w:r>
-          </w:p>
-        </w:tc>
-      </w:tr>
-      <w:tr>
-        <w:trPr>
-          <w:trHeight w:val="75"/>
-        </w:trPr>
-        <w:tc>
-          <w:tcPr>
-            <w:tcW w:w="1560" w:type="dxa"/>
-            <w:vMerge w:val="restart"/>
-            <w:tcBorders>
-              <w:top w:val="single" w:sz="6" w:space="0" w:color="666666"/>
-              <w:left w:val="single" w:sz="6" w:space="0" w:color="666666"/>
-              <w:bottom w:val="single" w:sz="6" w:space="0" w:color="666666"/>
-              <w:right w:val="single" w:sz="6" w:space="0" w:color="666666"/>
-            </w:tcBorders>
-            <w:tcMar>
-              <w:left w:w="90" w:type="dxa"/>
-              <w:right w:w="90" w:type="dxa"/>
-            </w:tcMar>
-            <w:vAlign w:val="center"/>
-          </w:tcPr>
-          <w:p>
-            <w:pPr>
-              <w:spacing w:line="257" w:lineRule="auto"/>
-              <w:jc w:val="center"/>
-              <w:rPr>
-                <w:rFonts w:ascii="Arial" w:eastAsia="Arial" w:hAnsi="Arial" w:cs="Arial"/>
-                <w:color w:val="000000" w:themeColor="text1"/>
-                <w:sz w:val="20"/>
-                <w:szCs w:val="20"/>
-              </w:rPr>
-            </w:pPr>
-            <w:r>
-              <w:rPr>
-                <w:rFonts w:ascii="Arial" w:eastAsia="Arial" w:hAnsi="Arial" w:cs="Arial"/>
-                <w:color w:val="000000" w:themeColor="text1"/>
-                <w:sz w:val="20"/>
-                <w:szCs w:val="20"/>
-                <w:lang w:val="es-US"/>
-              </w:rPr>
-              <w:t>Salidas</w:t>
-            </w:r>
-          </w:p>
-        </w:tc>
-        <w:tc>
-          <w:tcPr>
-            <w:tcW w:w="3225" w:type="dxa"/>
-            <w:gridSpan w:val="2"/>
-            <w:tcBorders>
-              <w:top w:val="single" w:sz="6" w:space="0" w:color="666666"/>
-              <w:left w:val="single" w:sz="6" w:space="0" w:color="666666"/>
-              <w:bottom w:val="single" w:sz="6" w:space="0" w:color="666666"/>
-              <w:right w:val="single" w:sz="6" w:space="0" w:color="666666"/>
-            </w:tcBorders>
-            <w:tcMar>
-              <w:left w:w="90" w:type="dxa"/>
-              <w:right w:w="90" w:type="dxa"/>
-            </w:tcMar>
-            <w:vAlign w:val="center"/>
-          </w:tcPr>
-          <w:p>
-            <w:pPr>
-              <w:spacing w:line="257" w:lineRule="auto"/>
-              <w:jc w:val="center"/>
-              <w:rPr>
-                <w:rFonts w:ascii="Arial" w:eastAsia="Arial" w:hAnsi="Arial" w:cs="Arial"/>
-                <w:color w:val="000000" w:themeColor="text1"/>
-                <w:sz w:val="20"/>
-                <w:szCs w:val="20"/>
-              </w:rPr>
-            </w:pPr>
-            <w:r>
-              <w:rPr>
-                <w:rFonts w:ascii="Arial" w:eastAsia="Arial" w:hAnsi="Arial" w:cs="Arial"/>
-                <w:b/>
-                <w:bCs/>
-                <w:color w:val="000000" w:themeColor="text1"/>
-                <w:sz w:val="20"/>
-                <w:szCs w:val="20"/>
-                <w:lang w:val="es-US"/>
-              </w:rPr>
-              <w:t>Nombre salida</w:t>
-            </w:r>
-          </w:p>
-        </w:tc>
-        <w:tc>
-          <w:tcPr>
-            <w:tcW w:w="1305" w:type="dxa"/>
-            <w:tcBorders>
-              <w:top w:val="nil"/>
-              <w:left w:val="nil"/>
-              <w:bottom w:val="single" w:sz="6" w:space="0" w:color="666666"/>
-              <w:right w:val="single" w:sz="6" w:space="0" w:color="666666"/>
-            </w:tcBorders>
-            <w:tcMar>
-              <w:left w:w="90" w:type="dxa"/>
-              <w:right w:w="90" w:type="dxa"/>
-            </w:tcMar>
-            <w:vAlign w:val="center"/>
-          </w:tcPr>
-          <w:p>
-            <w:pPr>
-              <w:spacing w:line="257" w:lineRule="auto"/>
-              <w:jc w:val="center"/>
-              <w:rPr>
-                <w:rFonts w:ascii="Arial" w:eastAsia="Arial" w:hAnsi="Arial" w:cs="Arial"/>
-                <w:color w:val="000000" w:themeColor="text1"/>
-                <w:sz w:val="20"/>
-                <w:szCs w:val="20"/>
-              </w:rPr>
-            </w:pPr>
-            <w:r>
-              <w:rPr>
-                <w:rFonts w:ascii="Arial" w:eastAsia="Arial" w:hAnsi="Arial" w:cs="Arial"/>
-                <w:b/>
-                <w:bCs/>
-                <w:color w:val="000000" w:themeColor="text1"/>
-                <w:sz w:val="20"/>
-                <w:szCs w:val="20"/>
-                <w:lang w:val="es-US"/>
-              </w:rPr>
-              <w:t>Tipo de dato</w:t>
-            </w:r>
-          </w:p>
-        </w:tc>
-        <w:tc>
-          <w:tcPr>
-            <w:tcW w:w="2880" w:type="dxa"/>
-            <w:tcBorders>
-              <w:top w:val="nil"/>
-              <w:left w:val="single" w:sz="6" w:space="0" w:color="666666"/>
-              <w:bottom w:val="single" w:sz="6" w:space="0" w:color="666666"/>
-              <w:right w:val="single" w:sz="6" w:space="0" w:color="666666"/>
-            </w:tcBorders>
-            <w:tcMar>
-              <w:left w:w="90" w:type="dxa"/>
-              <w:right w:w="90" w:type="dxa"/>
-            </w:tcMar>
-            <w:vAlign w:val="center"/>
-          </w:tcPr>
-          <w:p>
-            <w:pPr>
-              <w:spacing w:line="257" w:lineRule="auto"/>
-              <w:jc w:val="center"/>
-              <w:rPr>
-                <w:rFonts w:ascii="Arial" w:eastAsia="Arial" w:hAnsi="Arial" w:cs="Arial"/>
-                <w:color w:val="000000" w:themeColor="text1"/>
-                <w:sz w:val="20"/>
-                <w:szCs w:val="20"/>
-              </w:rPr>
-            </w:pPr>
-            <w:r>
-              <w:rPr>
-                <w:rFonts w:ascii="Arial" w:eastAsia="Arial" w:hAnsi="Arial" w:cs="Arial"/>
-                <w:b/>
-                <w:bCs/>
-                <w:color w:val="000000" w:themeColor="text1"/>
-                <w:sz w:val="20"/>
-                <w:szCs w:val="20"/>
-                <w:lang w:val="es-US"/>
-              </w:rPr>
-              <w:t>Formato</w:t>
-            </w:r>
-          </w:p>
-        </w:tc>
-      </w:tr>
-      <w:tr>
-        <w:trPr>
-          <w:trHeight w:val="75"/>
-        </w:trPr>
-        <w:tc>
-          <w:tcPr>
-            <w:tcW w:w="1560" w:type="dxa"/>
-            <w:vMerge/>
-            <w:tcBorders>
-              <w:left w:val="single" w:sz="0" w:space="0" w:color="666666"/>
-              <w:right w:val="single" w:sz="0" w:space="0" w:color="666666"/>
-            </w:tcBorders>
-            <w:vAlign w:val="center"/>
-          </w:tcPr>
-          <w:p/>
-        </w:tc>
-        <w:tc>
-          <w:tcPr>
-            <w:tcW w:w="3225" w:type="dxa"/>
-            <w:gridSpan w:val="2"/>
-            <w:tcBorders>
-              <w:top w:val="single" w:sz="6" w:space="0" w:color="666666"/>
-              <w:left w:val="single" w:sz="6" w:space="0" w:color="666666"/>
-              <w:bottom w:val="single" w:sz="6" w:space="0" w:color="666666"/>
-              <w:right w:val="single" w:sz="6" w:space="0" w:color="666666"/>
-            </w:tcBorders>
-            <w:tcMar>
-              <w:left w:w="90" w:type="dxa"/>
-              <w:right w:w="90" w:type="dxa"/>
-            </w:tcMar>
-            <w:vAlign w:val="center"/>
-          </w:tcPr>
-          <w:p>
-            <w:pPr>
-              <w:spacing w:after="0" w:line="257" w:lineRule="auto"/>
-              <w:jc w:val="center"/>
-              <w:rPr>
-                <w:rFonts w:ascii="Arial" w:eastAsia="Arial" w:hAnsi="Arial" w:cs="Arial"/>
-                <w:color w:val="000000" w:themeColor="text1"/>
-                <w:sz w:val="20"/>
-                <w:szCs w:val="20"/>
-                <w:lang w:val="es-US"/>
-              </w:rPr>
-            </w:pPr>
+            <w:proofErr w:type="spellStart"/>
             <w:r>
               <w:rPr>
                 <w:rFonts w:ascii="Arial" w:eastAsia="Arial" w:hAnsi="Arial" w:cs="Arial"/>
@@ -5453,6 +4788,7 @@
               </w:rPr>
               <w:t>goodStage</w:t>
             </w:r>
+            <w:proofErr w:type="spellEnd"/>
           </w:p>
         </w:tc>
         <w:tc>
@@ -5636,7 +4972,35 @@
                 <w:szCs w:val="18"/>
                 <w:lang w:val="es-US"/>
               </w:rPr>
-              <w:t xml:space="preserve">RF4 </w:t>
+              <w:t>RF</w:t>
+            </w:r>
+            <w:r>
+              <w:rPr>
+                <w:rFonts w:ascii="Arial" w:eastAsia="Arial" w:hAnsi="Arial" w:cs="Arial"/>
+                <w:b/>
+                <w:bCs/>
+                <w:i/>
+                <w:iCs/>
+                <w:color w:val="000000" w:themeColor="text1"/>
+                <w:sz w:val="18"/>
+                <w:szCs w:val="18"/>
+                <w:lang w:val="es-US"/>
+              </w:rPr>
+              <w:t>3</w:t>
+            </w:r>
+            <w:r>
+              <w:rPr>
+                <w:rFonts w:ascii="Arial" w:eastAsia="Arial" w:hAnsi="Arial" w:cs="Arial"/>
+                <w:b/>
+                <w:bCs/>
+                <w:i/>
+                <w:iCs/>
+                <w:color w:val="000000" w:themeColor="text1"/>
+                <w:sz w:val="18"/>
+                <w:szCs w:val="18"/>
+                <w:lang w:val="es-US"/>
+              </w:rPr>
+              <w:t xml:space="preserve"> </w:t>
             </w:r>
             <w:r>
               <w:rPr>
@@ -5936,6 +5300,7 @@
                 <w:lang w:val="es-US"/>
               </w:rPr>
             </w:pPr>
+            <w:proofErr w:type="spellStart"/>
             <w:r>
               <w:rPr>
                 <w:rFonts w:ascii="Arial" w:eastAsia="Arial" w:hAnsi="Arial" w:cs="Arial"/>
@@ -5946,6 +5311,7 @@
               </w:rPr>
               <w:t>typeCapsule</w:t>
             </w:r>
+            <w:proofErr w:type="spellEnd"/>
           </w:p>
         </w:tc>
         <w:tc>
@@ -6087,6 +5453,7 @@
                 <w:lang w:val="es-US"/>
               </w:rPr>
             </w:pPr>
+            <w:proofErr w:type="spellStart"/>
             <w:r>
               <w:rPr>
                 <w:rFonts w:ascii="Arial" w:eastAsia="Arial" w:hAnsi="Arial" w:cs="Arial"/>
@@ -6117,6 +5484,7 @@
               </w:rPr>
               <w:t>ab</w:t>
             </w:r>
+            <w:proofErr w:type="spellEnd"/>
           </w:p>
         </w:tc>
         <w:tc>
@@ -6249,6 +5617,7 @@
                 <w:lang w:val="es-US"/>
               </w:rPr>
             </w:pPr>
+            <w:proofErr w:type="spellStart"/>
             <w:r>
               <w:rPr>
                 <w:rFonts w:ascii="Arial" w:eastAsia="Arial" w:hAnsi="Arial" w:cs="Arial"/>
@@ -6289,6 +5658,7 @@
               </w:rPr>
               <w:t>ab</w:t>
             </w:r>
+            <w:proofErr w:type="spellEnd"/>
           </w:p>
         </w:tc>
         <w:tc>
@@ -6421,6 +5791,7 @@
                 <w:lang w:val="es-US"/>
               </w:rPr>
             </w:pPr>
+            <w:proofErr w:type="spellStart"/>
             <w:r>
               <w:rPr>
                 <w:rFonts w:ascii="Arial" w:eastAsia="Arial" w:hAnsi="Arial" w:cs="Arial"/>
@@ -6431,6 +5802,7 @@
               </w:rPr>
               <w:t>capsuleInfo</w:t>
             </w:r>
+            <w:proofErr w:type="spellEnd"/>
           </w:p>
         </w:tc>
         <w:tc>
@@ -6784,6 +6156,7 @@
               <w:spacing w:after="0" w:line="257" w:lineRule="auto"/>
               <w:jc w:val="center"/>
             </w:pPr>
+            <w:proofErr w:type="spellStart"/>
             <w:r>
               <w:rPr>
                 <w:rFonts w:ascii="Arial" w:eastAsia="Arial" w:hAnsi="Arial" w:cs="Arial"/>
@@ -6794,6 +6167,7 @@
               </w:rPr>
               <w:t>enoughCapsules</w:t>
             </w:r>
+            <w:proofErr w:type="spellEnd"/>
           </w:p>
         </w:tc>
         <w:tc>
@@ -6919,6 +6293,7 @@
                 <w:lang w:val="es-US"/>
               </w:rPr>
             </w:pPr>
+            <w:proofErr w:type="spellStart"/>
             <w:r>
               <w:rPr>
                 <w:rFonts w:ascii="Arial" w:eastAsia="Arial" w:hAnsi="Arial" w:cs="Arial"/>
@@ -6929,6 +6304,7 @@
               </w:rPr>
               <w:t>generatedCapsule</w:t>
             </w:r>
+            <w:proofErr w:type="spellEnd"/>
           </w:p>
         </w:tc>
         <w:tc>
@@ -7055,6 +6431,7 @@
                 <w:lang w:val="es-US"/>
               </w:rPr>
             </w:pPr>
+            <w:proofErr w:type="spellStart"/>
             <w:r>
               <w:rPr>
                 <w:rFonts w:ascii="Arial" w:eastAsia="Arial" w:hAnsi="Arial" w:cs="Arial"/>
@@ -7065,6 +6442,7 @@
               </w:rPr>
               <w:t>notHashtags</w:t>
             </w:r>
+            <w:proofErr w:type="spellEnd"/>
           </w:p>
         </w:tc>
         <w:tc>
@@ -7263,7 +6641,35 @@
                 <w:szCs w:val="18"/>
                 <w:lang w:val="es-US"/>
               </w:rPr>
-              <w:t xml:space="preserve">RF5 </w:t>
+              <w:t>RF</w:t>
+            </w:r>
+            <w:r>
+              <w:rPr>
+                <w:rFonts w:ascii="Arial" w:eastAsia="Arial" w:hAnsi="Arial" w:cs="Arial"/>
+                <w:b/>
+                <w:bCs/>
+                <w:i/>
+                <w:iCs/>
+                <w:color w:val="000000" w:themeColor="text1"/>
+                <w:sz w:val="18"/>
+                <w:szCs w:val="18"/>
+                <w:lang w:val="es-US"/>
+              </w:rPr>
+              <w:t>4</w:t>
+            </w:r>
+            <w:r>
+              <w:rPr>
+                <w:rFonts w:ascii="Arial" w:eastAsia="Arial" w:hAnsi="Arial" w:cs="Arial"/>
+                <w:b/>
+                <w:bCs/>
+                <w:i/>
+                <w:iCs/>
+                <w:color w:val="000000" w:themeColor="text1"/>
+                <w:sz w:val="18"/>
+                <w:szCs w:val="18"/>
+                <w:lang w:val="es-US"/>
+              </w:rPr>
+              <w:t xml:space="preserve"> </w:t>
             </w:r>
             <w:r>
               <w:rPr>
@@ -7555,6 +6961,7 @@
               <w:spacing w:after="0" w:line="257" w:lineRule="auto"/>
               <w:jc w:val="center"/>
             </w:pPr>
+            <w:proofErr w:type="spellStart"/>
             <w:r>
               <w:rPr>
                 <w:rFonts w:ascii="Arial" w:eastAsia="Arial" w:hAnsi="Arial" w:cs="Arial"/>
@@ -7585,6 +6992,7 @@
               </w:rPr>
               <w:t>ed</w:t>
             </w:r>
+            <w:proofErr w:type="spellEnd"/>
           </w:p>
         </w:tc>
         <w:tc>
@@ -7615,6 +7023,7 @@
                 <w:lang w:val="es-US"/>
               </w:rPr>
             </w:pPr>
+            <w:proofErr w:type="spellStart"/>
             <w:r>
               <w:rPr>
                 <w:rFonts w:ascii="Arial" w:eastAsia="Arial" w:hAnsi="Arial" w:cs="Arial"/>
@@ -7625,6 +7034,7 @@
               </w:rPr>
               <w:t>boolean</w:t>
             </w:r>
+            <w:proofErr w:type="spellEnd"/>
           </w:p>
         </w:tc>
         <w:tc>
@@ -7705,6 +7115,7 @@
                 <w:szCs w:val="20"/>
                 <w:lang w:val="es-US"/>
               </w:rPr>
+              <w:lastRenderedPageBreak/>
               <w:t>Resultado o Postcondición</w:t>
             </w:r>
           </w:p>
@@ -7950,6 +7361,7 @@
                 <w:lang w:val="es-US"/>
               </w:rPr>
             </w:pPr>
+            <w:proofErr w:type="spellStart"/>
             <w:r>
               <w:rPr>
                 <w:rFonts w:ascii="Arial" w:eastAsia="Arial" w:hAnsi="Arial" w:cs="Arial"/>
@@ -7980,6 +7392,7 @@
               </w:rPr>
               <w:t>edMessage</w:t>
             </w:r>
+            <w:proofErr w:type="spellEnd"/>
           </w:p>
         </w:tc>
         <w:tc>
@@ -8103,6 +7516,7 @@
                 <w:lang w:val="es-US"/>
               </w:rPr>
             </w:pPr>
+            <w:proofErr w:type="spellStart"/>
             <w:r>
               <w:rPr>
                 <w:rFonts w:ascii="Arial" w:eastAsia="Arial" w:hAnsi="Arial" w:cs="Arial"/>
@@ -8133,6 +7547,7 @@
               </w:rPr>
               <w:t>edMessage</w:t>
             </w:r>
+            <w:proofErr w:type="spellEnd"/>
           </w:p>
         </w:tc>
         <w:tc>
@@ -8323,7 +7738,35 @@
                 <w:szCs w:val="18"/>
                 <w:lang w:val="es-US"/>
               </w:rPr>
-              <w:t xml:space="preserve">RF6 </w:t>
+              <w:t>RF</w:t>
+            </w:r>
+            <w:r>
+              <w:rPr>
+                <w:rFonts w:ascii="Arial" w:eastAsia="Arial" w:hAnsi="Arial" w:cs="Arial"/>
+                <w:b/>
+                <w:bCs/>
+                <w:i/>
+                <w:iCs/>
+                <w:color w:val="000000" w:themeColor="text1"/>
+                <w:sz w:val="18"/>
+                <w:szCs w:val="18"/>
+                <w:lang w:val="es-US"/>
+              </w:rPr>
+              <w:t>5</w:t>
+            </w:r>
+            <w:r>
+              <w:rPr>
+                <w:rFonts w:ascii="Arial" w:eastAsia="Arial" w:hAnsi="Arial" w:cs="Arial"/>
+                <w:b/>
+                <w:bCs/>
+                <w:i/>
+                <w:iCs/>
+                <w:color w:val="000000" w:themeColor="text1"/>
+                <w:sz w:val="18"/>
+                <w:szCs w:val="18"/>
+                <w:lang w:val="es-US"/>
+              </w:rPr>
+              <w:t xml:space="preserve"> </w:t>
             </w:r>
             <w:r>
               <w:rPr>
@@ -8767,7 +8210,23 @@
                 <w:rFonts w:ascii="Arial" w:eastAsia="Arial" w:hAnsi="Arial" w:cs="Arial"/>
                 <w:color w:val="000000" w:themeColor="text1"/>
               </w:rPr>
-              <w:t>Genera la url de la cápsula</w:t>
+              <w:t xml:space="preserve">Genera la </w:t>
+            </w:r>
+            <w:proofErr w:type="spellStart"/>
+            <w:r>
+              <w:rPr>
+                <w:rFonts w:ascii="Arial" w:eastAsia="Arial" w:hAnsi="Arial" w:cs="Arial"/>
+                <w:color w:val="000000" w:themeColor="text1"/>
+              </w:rPr>
+              <w:t>url</w:t>
+            </w:r>
+            <w:proofErr w:type="spellEnd"/>
+            <w:r>
+              <w:rPr>
+                <w:rFonts w:ascii="Arial" w:eastAsia="Arial" w:hAnsi="Arial" w:cs="Arial"/>
+                <w:color w:val="000000" w:themeColor="text1"/>
+              </w:rPr>
+              <w:t xml:space="preserve"> de la cápsula</w:t>
             </w:r>
           </w:p>
         </w:tc>
@@ -9155,7 +8614,35 @@
                 <w:szCs w:val="18"/>
                 <w:lang w:val="es-US"/>
               </w:rPr>
-              <w:t xml:space="preserve">RF7 </w:t>
+              <w:t>RF</w:t>
+            </w:r>
+            <w:r>
+              <w:rPr>
+                <w:rFonts w:ascii="Arial" w:eastAsia="Arial" w:hAnsi="Arial" w:cs="Arial"/>
+                <w:b/>
+                <w:bCs/>
+                <w:i/>
+                <w:iCs/>
+                <w:color w:val="000000" w:themeColor="text1"/>
+                <w:sz w:val="18"/>
+                <w:szCs w:val="18"/>
+                <w:lang w:val="es-US"/>
+              </w:rPr>
+              <w:t>6</w:t>
+            </w:r>
+            <w:r>
+              <w:rPr>
+                <w:rFonts w:ascii="Arial" w:eastAsia="Arial" w:hAnsi="Arial" w:cs="Arial"/>
+                <w:b/>
+                <w:bCs/>
+                <w:i/>
+                <w:iCs/>
+                <w:color w:val="000000" w:themeColor="text1"/>
+                <w:sz w:val="18"/>
+                <w:szCs w:val="18"/>
+                <w:lang w:val="es-US"/>
+              </w:rPr>
+              <w:t xml:space="preserve"> </w:t>
             </w:r>
             <w:r>
               <w:rPr>
@@ -9290,7 +8777,6 @@
                 <w:szCs w:val="20"/>
                 <w:lang w:val="es-US"/>
               </w:rPr>
-              <w:lastRenderedPageBreak/>
               <w:t>Entradas</w:t>
             </w:r>
           </w:p>
@@ -9462,6 +8948,7 @@
                 <w:lang w:val="es-US"/>
               </w:rPr>
             </w:pPr>
+            <w:proofErr w:type="spellStart"/>
             <w:r>
               <w:rPr>
                 <w:rFonts w:ascii="Arial" w:eastAsia="Arial" w:hAnsi="Arial" w:cs="Arial"/>
@@ -9474,6 +8961,7 @@
               </w:rPr>
               <w:t>searchWord</w:t>
             </w:r>
+            <w:proofErr w:type="spellEnd"/>
           </w:p>
         </w:tc>
         <w:tc>
@@ -9845,6 +9333,7 @@
                 <w:lang w:val="es-US"/>
               </w:rPr>
             </w:pPr>
+            <w:proofErr w:type="spellStart"/>
             <w:r>
               <w:rPr>
                 <w:rFonts w:ascii="Arial" w:eastAsia="Arial" w:hAnsi="Arial" w:cs="Arial"/>
@@ -9855,6 +9344,7 @@
               </w:rPr>
               <w:t>keywords</w:t>
             </w:r>
+            <w:proofErr w:type="spellEnd"/>
           </w:p>
         </w:tc>
         <w:tc>

</xml_diff>